<commit_message>
Atualização em BD, Kotlin, Python e na documentação
</commit_message>
<xml_diff>
--- a/documentacao/documentacao-track-vision.docx
+++ b/documentacao/documentacao-track-vision.docx
@@ -4687,7 +4687,14 @@
         <w:rPr>
           <w:rFonts w:cs="Arial"/>
         </w:rPr>
-        <w:t xml:space="preserve"> por outros tipos de dispositivos (Ex. Tablet, Celular, Desktop, </w:t>
+        <w:t xml:space="preserve"> por outros tipos de dispositivos (Ex. Tablet, Celular, </w:t>
+      </w:r>
+      <w:proofErr w:type="gramStart"/>
+      <w:r>
+        <w:rPr>
+          <w:rFonts w:cs="Arial"/>
+        </w:rPr>
+        <w:t xml:space="preserve">Desktop, </w:t>
       </w:r>
       <w:proofErr w:type="spellStart"/>
       <w:r>
@@ -4697,6 +4704,7 @@
         <w:t>etc</w:t>
       </w:r>
       <w:proofErr w:type="spellEnd"/>
+      <w:proofErr w:type="gramEnd"/>
       <w:r>
         <w:rPr>
           <w:rFonts w:cs="Arial"/>
@@ -9002,1515 +9010,15 @@
         <w:rPr>
           <w:rFonts w:cs="Arial"/>
         </w:rPr>
-        <w:t xml:space="preserve"> menor tempo possível. </w:t>
-      </w:r>
-    </w:p>
-    <w:p>
-      <w:pPr>
-        <w:rPr>
-          <w:rFonts w:cs="Arial"/>
-        </w:rPr>
-      </w:pPr>
-    </w:p>
-    <w:p>
-      <w:pPr>
-        <w:rPr>
-          <w:rFonts w:cs="Arial"/>
-        </w:rPr>
-      </w:pPr>
-    </w:p>
-    <w:p>
-      <w:pPr>
-        <w:rPr>
-          <w:rFonts w:cs="Arial"/>
-          <w:b/>
-          <w:bCs/>
-          <w:i/>
-          <w:iCs/>
-          <w:color w:val="FF0000"/>
-        </w:rPr>
-        <w:sectPr>
-          <w:headerReference w:type="even" r:id="rId22"/>
-          <w:headerReference w:type="default" r:id="rId23"/>
-          <w:footerReference w:type="even" r:id="rId24"/>
-          <w:footerReference w:type="default" r:id="rId25"/>
-          <w:headerReference w:type="first" r:id="rId26"/>
-          <w:footerReference w:type="first" r:id="rId27"/>
-          <w:pgSz w:w="11907" w:h="16840" w:code="9"/>
-          <w:pgMar w:top="1701" w:right="1134" w:bottom="1531" w:left="1701" w:header="720" w:footer="720" w:gutter="0"/>
-          <w:cols w:space="708"/>
-          <w:titlePg/>
-          <w:docGrid w:linePitch="360"/>
-        </w:sectPr>
-      </w:pPr>
-      <w:r>
-        <w:rPr>
-          <w:rFonts w:cs="Arial"/>
-          <w:b/>
-          <w:bCs/>
-          <w:i/>
-          <w:iCs/>
-          <w:color w:val="FF0000"/>
-          <w:highlight w:val="yellow"/>
-        </w:rPr>
-        <w:t>Documento atualizado até aqui ....</w:t>
-      </w:r>
-    </w:p>
-    <w:bookmarkEnd w:id="18"/>
-    <w:p>
-      <w:pPr>
-        <w:pStyle w:val="FolhadeRostodosCaptulos"/>
-        <w:rPr>
-          <w:rFonts w:cs="Arial"/>
-        </w:rPr>
-      </w:pPr>
-      <w:r>
-        <w:rPr>
-          <w:rFonts w:cs="Arial"/>
-        </w:rPr>
-        <w:lastRenderedPageBreak/>
-        <w:tab/>
-      </w:r>
-      <w:r>
-        <w:rPr>
-          <w:rFonts w:cs="Arial"/>
-        </w:rPr>
-        <w:t>implantação do projeto</w:t>
-      </w:r>
-    </w:p>
-    <w:p>
-      <w:pPr>
-        <w:pStyle w:val="Ttulo1"/>
-      </w:pPr>
-      <w:bookmarkStart w:id="22" w:name="_Toc104391418"/>
-      <w:r>
-        <w:lastRenderedPageBreak/>
-        <w:t>implantação do projeto</w:t>
-      </w:r>
-      <w:bookmarkEnd w:id="22"/>
-    </w:p>
-    <w:p>
-      <w:pPr>
-        <w:pStyle w:val="Ttulo2"/>
-        <w:rPr>
-          <w:b/>
-          <w:bCs w:val="0"/>
-        </w:rPr>
-      </w:pPr>
-      <w:bookmarkStart w:id="23" w:name="_Toc104391419"/>
-      <w:r>
-        <w:t xml:space="preserve"> </w:t>
-      </w:r>
-      <w:r>
-        <w:rPr>
-          <w:b/>
-          <w:bCs w:val="0"/>
-        </w:rPr>
-        <w:t>Manual de Instalação da solução</w:t>
-      </w:r>
-      <w:bookmarkEnd w:id="23"/>
-      <w:r>
-        <w:rPr>
-          <w:b/>
-          <w:bCs w:val="0"/>
-        </w:rPr>
-        <w:t xml:space="preserve"> </w:t>
-      </w:r>
-    </w:p>
-    <w:p>
-      <w:pPr>
-        <w:jc w:val="center"/>
-        <w:rPr>
-          <w:rFonts w:cs="Arial"/>
-          <w:b/>
-          <w:bCs/>
-          <w:noProof/>
-          <w:lang w:eastAsia="pt-BR"/>
-        </w:rPr>
-      </w:pPr>
-      <w:r>
-        <w:rPr>
-          <w:rFonts w:cs="Arial"/>
-          <w:b/>
-          <w:bCs/>
-          <w:noProof/>
-          <w:highlight w:val="yellow"/>
-          <w:lang w:eastAsia="pt-BR"/>
-        </w:rPr>
-        <w:t>ADD Manual</w:t>
-      </w:r>
-      <w:r>
-        <w:rPr>
-          <w:rFonts w:cs="Arial"/>
-          <w:b/>
-          <w:bCs/>
-          <w:noProof/>
-          <w:lang w:eastAsia="pt-BR"/>
-        </w:rPr>
-        <w:t xml:space="preserve"> </w:t>
-      </w:r>
-    </w:p>
-    <w:p>
-      <w:pPr>
-        <w:jc w:val="center"/>
-        <w:rPr>
-          <w:rFonts w:cs="Arial"/>
-        </w:rPr>
-      </w:pPr>
-      <w:r>
-        <w:rPr>
-          <w:rFonts w:cs="Arial"/>
-          <w:noProof/>
-          <w:lang w:eastAsia="pt-BR"/>
-        </w:rPr>
-        <w:t xml:space="preserve">Imagem 4 – Manual de Instalação  </w:t>
-      </w:r>
-    </w:p>
-    <w:p>
-      <w:pPr>
-        <w:pStyle w:val="Ttulo2"/>
-        <w:rPr>
-          <w:b/>
-        </w:rPr>
-      </w:pPr>
-      <w:bookmarkStart w:id="24" w:name="_Toc104391420"/>
-      <w:r>
-        <w:rPr>
-          <w:b/>
-        </w:rPr>
-        <w:t xml:space="preserve"> </w:t>
-      </w:r>
-      <w:r>
-        <w:rPr>
-          <w:b/>
-        </w:rPr>
-        <w:t>Processo de Atendimento e Suporte</w:t>
-      </w:r>
-      <w:r>
-        <w:rPr>
-          <w:b/>
-        </w:rPr>
-        <w:t xml:space="preserve"> / FERRAMENTA</w:t>
-      </w:r>
-      <w:bookmarkEnd w:id="24"/>
-    </w:p>
-    <w:p>
-      <w:pPr>
-        <w:jc w:val="center"/>
-        <w:rPr>
-          <w:rFonts w:cs="Arial"/>
-          <w:b/>
-          <w:bCs/>
-          <w:noProof/>
-          <w:color w:val="000000" w:themeColor="text1"/>
-          <w:lang w:eastAsia="pt-BR"/>
-        </w:rPr>
-      </w:pPr>
-      <w:r>
-        <w:rPr>
-          <w:rFonts w:cs="Arial"/>
-          <w:b/>
-          <w:bCs/>
-          <w:noProof/>
-          <w:highlight w:val="yellow"/>
-          <w:lang w:eastAsia="pt-BR"/>
-        </w:rPr>
-        <w:t>ADD Pipefy e Slack</w:t>
-      </w:r>
-    </w:p>
-    <w:p>
-      <w:pPr>
-        <w:jc w:val="center"/>
-        <w:rPr>
-          <w:rFonts w:cs="Arial"/>
-        </w:rPr>
-      </w:pPr>
-      <w:r>
-        <w:rPr>
-          <w:rFonts w:cs="Arial"/>
-          <w:noProof/>
-          <w:lang w:eastAsia="pt-BR"/>
-        </w:rPr>
-        <w:t>Imagem 5 – Fluxo no processo de chamados Pipefy e Slack</w:t>
-      </w:r>
-    </w:p>
-    <w:p>
-      <w:pPr>
-        <w:rPr>
-          <w:rFonts w:cs="Arial"/>
-        </w:rPr>
-      </w:pPr>
-    </w:p>
-    <w:p>
-      <w:pPr>
-        <w:rPr>
-          <w:rFonts w:cs="Arial"/>
-          <w:color w:val="000000"/>
-          <w:shd w:val="clear" w:color="auto" w:fill="FFFFFF"/>
-        </w:rPr>
-      </w:pPr>
-      <w:r>
-        <w:rPr>
-          <w:rFonts w:cs="Arial"/>
-        </w:rPr>
-        <w:tab/>
-      </w:r>
-      <w:r>
-        <w:rPr>
-          <w:rFonts w:cs="Arial"/>
-          <w:color w:val="000000"/>
-          <w:shd w:val="clear" w:color="auto" w:fill="FFFFFF"/>
-        </w:rPr>
-        <w:t>Existe um problema, requisição ou incidente, com isso, o cliente efetua o contato com o nosso suporte, começando então nosso atendimento no nível 1. De início, é criado um formulário de protocolo de atendimento, neste nível nosso funcionário já classifica e prioriza a ocorrência com base nos nossos contratos e SLA.</w:t>
-      </w:r>
-    </w:p>
-    <w:p>
-      <w:pPr>
-        <w:rPr>
-          <w:rFonts w:cs="Arial"/>
-          <w:color w:val="000000"/>
-          <w:shd w:val="clear" w:color="auto" w:fill="FFFFFF"/>
-        </w:rPr>
-      </w:pPr>
-      <w:r>
-        <w:rPr>
-          <w:rFonts w:cs="Arial"/>
-          <w:color w:val="000000"/>
-          <w:shd w:val="clear" w:color="auto" w:fill="FFFFFF"/>
-        </w:rPr>
-        <w:tab/>
-      </w:r>
-      <w:r>
-        <w:rPr>
-          <w:rFonts w:cs="Arial"/>
-          <w:color w:val="000000"/>
-          <w:shd w:val="clear" w:color="auto" w:fill="FFFFFF"/>
-        </w:rPr>
-        <w:t>Após essa etapa, o nosso funcionário tenta solucionar a ocorrência do cliente, caso ele encontre a solução na nossa base de dados e ele tenha a capacidade de resolver ele mesmo soluciona, caso contrário, ele encaminha a ocorrência para o nível 2, onde provavelmente a ocorrência será solucionada, por conta de existir uma investigação da causa raiz e consequentemente uma solução de contorno.</w:t>
-      </w:r>
-    </w:p>
-    <w:p>
-      <w:pPr>
-        <w:rPr>
-          <w:rFonts w:cs="Arial"/>
-        </w:rPr>
-      </w:pPr>
-      <w:r>
-        <w:rPr>
-          <w:rFonts w:cs="Arial"/>
-          <w:color w:val="000000"/>
-          <w:shd w:val="clear" w:color="auto" w:fill="FFFFFF"/>
-        </w:rPr>
-        <w:tab/>
-      </w:r>
-      <w:r>
-        <w:rPr>
-          <w:rFonts w:cs="Arial"/>
-          <w:color w:val="000000"/>
-          <w:shd w:val="clear" w:color="auto" w:fill="FFFFFF"/>
-        </w:rPr>
-        <w:t>Caso a solução não dê certo, acontece um redirecionamento para o nível 3, onde acontece a análise do protocolo, a proposta de solução e, em seguida, o teste da solução. Após isso, a resolução é adicionada ao banco de soluções, o cliente é informado sobre o resultado e o chamado é encerrado.</w:t>
-      </w:r>
-    </w:p>
-    <w:p>
-      <w:pPr>
-        <w:rPr>
-          <w:rFonts w:cs="Arial"/>
-          <w:noProof/>
-        </w:rPr>
-        <w:sectPr>
-          <w:headerReference w:type="default" r:id="rId28"/>
-          <w:footerReference w:type="default" r:id="rId29"/>
-          <w:headerReference w:type="first" r:id="rId30"/>
-          <w:footerReference w:type="first" r:id="rId31"/>
-          <w:pgSz w:w="11907" w:h="16840" w:code="9"/>
-          <w:pgMar w:top="1701" w:right="1134" w:bottom="1531" w:left="1701" w:header="720" w:footer="720" w:gutter="0"/>
-          <w:cols w:space="708"/>
-          <w:titlePg/>
-          <w:docGrid w:linePitch="360"/>
-        </w:sectPr>
-      </w:pPr>
-    </w:p>
-    <w:p>
-      <w:pPr>
-        <w:pStyle w:val="FolhadeRostodosCaptulos"/>
-        <w:rPr>
-          <w:rFonts w:cs="Arial"/>
-        </w:rPr>
-      </w:pPr>
-      <w:r>
-        <w:rPr>
-          <w:rFonts w:cs="Arial"/>
-        </w:rPr>
-        <w:lastRenderedPageBreak/>
-        <w:fldChar w:fldCharType="begin"/>
-      </w:r>
-      <w:r>
-        <w:rPr>
-          <w:rFonts w:cs="Arial"/>
-        </w:rPr>
-        <w:instrText xml:space="preserve"> REF _Ref125307146 </w:instrText>
-      </w:r>
-      <w:r>
-        <w:rPr>
-          <w:rFonts w:cs="Arial"/>
-        </w:rPr>
-        <w:instrText xml:space="preserve"> \* MERGEFORMAT </w:instrText>
-      </w:r>
-      <w:r>
-        <w:rPr>
-          <w:rFonts w:cs="Arial"/>
-        </w:rPr>
-        <w:fldChar w:fldCharType="separate"/>
-      </w:r>
-      <w:r>
-        <w:rPr>
-          <w:rFonts w:cs="Arial"/>
-        </w:rPr>
-        <w:t>CONCLUSÕES</w:t>
-      </w:r>
-      <w:r>
-        <w:rPr>
-          <w:rFonts w:cs="Arial"/>
-        </w:rPr>
-        <w:fldChar w:fldCharType="end"/>
-      </w:r>
-    </w:p>
-    <w:p>
-      <w:pPr>
-        <w:pStyle w:val="Ttulo1"/>
-      </w:pPr>
-      <w:bookmarkStart w:id="25" w:name="_Ref125307146"/>
-      <w:bookmarkStart w:id="26" w:name="_Toc125374527"/>
-      <w:bookmarkStart w:id="27" w:name="_Toc156754424"/>
-      <w:bookmarkStart w:id="28" w:name="_Toc104391421"/>
-      <w:r>
-        <w:lastRenderedPageBreak/>
-        <w:t>CONCLUSÕES</w:t>
-      </w:r>
-      <w:bookmarkEnd w:id="25"/>
-      <w:bookmarkEnd w:id="26"/>
-      <w:bookmarkEnd w:id="27"/>
-      <w:bookmarkEnd w:id="28"/>
-    </w:p>
-    <w:p>
-      <w:pPr>
-        <w:pStyle w:val="Ttulo2"/>
-        <w:rPr>
-          <w:b/>
-        </w:rPr>
-      </w:pPr>
-      <w:bookmarkStart w:id="29" w:name="_Toc104391422"/>
-      <w:r>
-        <w:rPr>
-          <w:b/>
-        </w:rPr>
-        <w:t xml:space="preserve"> </w:t>
-      </w:r>
-      <w:r>
-        <w:rPr>
-          <w:b/>
-        </w:rPr>
-        <w:t>resultados</w:t>
-      </w:r>
-      <w:bookmarkEnd w:id="29"/>
-      <w:r>
-        <w:rPr>
-          <w:b/>
-        </w:rPr>
-        <w:t xml:space="preserve"> </w:t>
-      </w:r>
-    </w:p>
-    <w:p>
-      <w:pPr>
-        <w:rPr>
-          <w:rFonts w:cs="Arial"/>
-        </w:rPr>
-      </w:pPr>
-      <w:r>
-        <w:rPr>
-          <w:rFonts w:cs="Arial"/>
-        </w:rPr>
-        <w:tab/>
-      </w:r>
-      <w:r>
-        <w:rPr>
-          <w:rFonts w:cs="Arial"/>
-        </w:rPr>
-        <w:t>Como resultado</w:t>
-      </w:r>
-      <w:r>
-        <w:rPr>
-          <w:rFonts w:cs="Arial"/>
-        </w:rPr>
-        <w:t>,</w:t>
-      </w:r>
-      <w:r>
-        <w:rPr>
-          <w:rFonts w:cs="Arial"/>
-        </w:rPr>
-        <w:t xml:space="preserve"> concluímos o objetivo</w:t>
-      </w:r>
-      <w:r>
-        <w:rPr>
-          <w:rFonts w:cs="Arial"/>
-          <w:lang w:eastAsia="pt-BR"/>
-        </w:rPr>
-        <w:t xml:space="preserve"> desse projeto</w:t>
-      </w:r>
-      <w:r>
-        <w:rPr>
-          <w:rFonts w:cs="Arial"/>
-          <w:lang w:eastAsia="pt-BR"/>
-        </w:rPr>
-        <w:t>,</w:t>
-      </w:r>
-      <w:r>
-        <w:rPr>
-          <w:rFonts w:cs="Arial"/>
-          <w:lang w:eastAsia="pt-BR"/>
-        </w:rPr>
-        <w:t xml:space="preserve"> </w:t>
-      </w:r>
-      <w:r>
-        <w:rPr>
-          <w:rFonts w:cs="Arial"/>
-          <w:lang w:eastAsia="pt-BR"/>
-        </w:rPr>
-        <w:t xml:space="preserve">que </w:t>
-      </w:r>
-      <w:r>
-        <w:rPr>
-          <w:rFonts w:cs="Arial"/>
-          <w:lang w:eastAsia="pt-BR"/>
-        </w:rPr>
-        <w:t xml:space="preserve">foi desenvolver um site onde o nosso cliente conseguisse encontrar lá tudo o que procura e </w:t>
-      </w:r>
-      <w:r>
-        <w:rPr>
-          <w:rFonts w:cs="Arial"/>
-          <w:lang w:eastAsia="pt-BR"/>
-        </w:rPr>
-        <w:t>precisa</w:t>
-      </w:r>
-      <w:r>
-        <w:rPr>
-          <w:rFonts w:cs="Arial"/>
-          <w:lang w:eastAsia="pt-BR"/>
-        </w:rPr>
-        <w:t xml:space="preserve"> de acordo com</w:t>
-      </w:r>
-      <w:r>
-        <w:rPr>
-          <w:rFonts w:cs="Arial"/>
-          <w:lang w:eastAsia="pt-BR"/>
-        </w:rPr>
-        <w:t xml:space="preserve"> o</w:t>
-      </w:r>
-      <w:r>
-        <w:rPr>
-          <w:rFonts w:cs="Arial"/>
-          <w:lang w:eastAsia="pt-BR"/>
-        </w:rPr>
-        <w:t xml:space="preserve"> perfil </w:t>
-      </w:r>
-      <w:r>
-        <w:rPr>
-          <w:rFonts w:cs="Arial"/>
-          <w:lang w:eastAsia="pt-BR"/>
-        </w:rPr>
-        <w:t xml:space="preserve">do usuário </w:t>
-      </w:r>
-      <w:r>
-        <w:rPr>
-          <w:rFonts w:cs="Arial"/>
-          <w:lang w:eastAsia="pt-BR"/>
-        </w:rPr>
-        <w:t>e</w:t>
-      </w:r>
-      <w:r>
-        <w:rPr>
-          <w:rFonts w:cs="Arial"/>
-          <w:lang w:eastAsia="pt-BR"/>
-        </w:rPr>
-        <w:t xml:space="preserve"> </w:t>
-      </w:r>
-      <w:r>
-        <w:rPr>
-          <w:rFonts w:cs="Arial"/>
-          <w:lang w:eastAsia="pt-BR"/>
-        </w:rPr>
-        <w:t>os</w:t>
-      </w:r>
-      <w:r>
-        <w:rPr>
-          <w:rFonts w:cs="Arial"/>
-          <w:lang w:eastAsia="pt-BR"/>
-        </w:rPr>
-        <w:t xml:space="preserve"> valores de sustentabilidade da empresa. Baseado em estudos </w:t>
-      </w:r>
-      <w:r>
-        <w:rPr>
-          <w:rFonts w:cs="Arial"/>
-        </w:rPr>
-        <w:t xml:space="preserve">que comprovam que o meio mais eficaz e útil </w:t>
-      </w:r>
-      <w:r>
-        <w:rPr>
-          <w:rFonts w:cs="Arial"/>
-        </w:rPr>
-        <w:t xml:space="preserve">... </w:t>
-      </w:r>
-      <w:r>
-        <w:rPr>
-          <w:rFonts w:cs="Arial"/>
-        </w:rPr>
-        <w:t>Todos os requisitos foram feitos</w:t>
-      </w:r>
-      <w:r>
-        <w:rPr>
-          <w:rFonts w:cs="Arial"/>
-        </w:rPr>
-        <w:t xml:space="preserve"> pensando nas necessidades do cliente</w:t>
-      </w:r>
-      <w:r>
-        <w:rPr>
-          <w:rFonts w:cs="Arial"/>
-        </w:rPr>
-        <w:t xml:space="preserve">, </w:t>
-      </w:r>
-      <w:r>
-        <w:rPr>
-          <w:rFonts w:cs="Arial"/>
-        </w:rPr>
-        <w:t>toda a</w:t>
-      </w:r>
-      <w:r>
-        <w:rPr>
-          <w:rFonts w:cs="Arial"/>
-        </w:rPr>
-        <w:t xml:space="preserve"> </w:t>
-      </w:r>
-      <w:r>
-        <w:rPr>
-          <w:rFonts w:cs="Arial"/>
-        </w:rPr>
-        <w:t>funcionabilidades que</w:t>
-      </w:r>
-      <w:r>
-        <w:rPr>
-          <w:rFonts w:cs="Arial"/>
-        </w:rPr>
-        <w:t xml:space="preserve"> estão inseridas no site </w:t>
-      </w:r>
-      <w:r>
-        <w:rPr>
-          <w:rFonts w:cs="Arial"/>
-        </w:rPr>
-        <w:t>são práticas e f</w:t>
-      </w:r>
-      <w:r>
-        <w:rPr>
-          <w:rFonts w:cs="Arial"/>
-        </w:rPr>
-        <w:t>á</w:t>
-      </w:r>
-      <w:r>
-        <w:rPr>
-          <w:rFonts w:cs="Arial"/>
-        </w:rPr>
-        <w:t>c</w:t>
-      </w:r>
-      <w:r>
-        <w:rPr>
-          <w:rFonts w:cs="Arial"/>
-        </w:rPr>
-        <w:t>e</w:t>
-      </w:r>
-      <w:r>
-        <w:rPr>
-          <w:rFonts w:cs="Arial"/>
-        </w:rPr>
-        <w:t xml:space="preserve">is de intender </w:t>
-      </w:r>
-      <w:r>
-        <w:rPr>
-          <w:rFonts w:cs="Arial"/>
-        </w:rPr>
-        <w:t xml:space="preserve">para que qualquer pessoa </w:t>
-      </w:r>
-      <w:r>
-        <w:rPr>
-          <w:rFonts w:cs="Arial"/>
-        </w:rPr>
-        <w:t xml:space="preserve">que entre </w:t>
-      </w:r>
-      <w:r>
-        <w:rPr>
-          <w:rFonts w:cs="Arial"/>
-        </w:rPr>
-        <w:t>seja capaz de utilizar e usufruir das atividades nele contida</w:t>
-      </w:r>
-      <w:r>
-        <w:rPr>
-          <w:rFonts w:cs="Arial"/>
-        </w:rPr>
-        <w:t xml:space="preserve">. </w:t>
-      </w:r>
-    </w:p>
-    <w:p>
-      <w:pPr>
-        <w:spacing w:line="240" w:lineRule="auto"/>
-        <w:jc w:val="left"/>
-        <w:rPr>
-          <w:rFonts w:cs="Arial"/>
-          <w:b/>
-          <w:bCs/>
-          <w:color w:val="000000"/>
-        </w:rPr>
-      </w:pPr>
-    </w:p>
-    <w:p>
-      <w:pPr>
-        <w:rPr>
-          <w:rFonts w:cs="Arial"/>
-        </w:rPr>
-      </w:pPr>
-    </w:p>
-    <w:p>
-      <w:pPr>
-        <w:pStyle w:val="Ttulo2"/>
-        <w:rPr>
-          <w:b/>
-        </w:rPr>
-      </w:pPr>
-      <w:bookmarkStart w:id="30" w:name="_Toc104391423"/>
-      <w:r>
-        <w:rPr>
-          <w:b/>
-        </w:rPr>
-        <w:t xml:space="preserve"> </w:t>
-      </w:r>
-      <w:r>
-        <w:rPr>
-          <w:b/>
-        </w:rPr>
-        <w:t>Processo de aprendizado com o projeto</w:t>
-      </w:r>
-      <w:bookmarkEnd w:id="30"/>
-      <w:r>
-        <w:rPr>
-          <w:b/>
-        </w:rPr>
-        <w:t xml:space="preserve"> </w:t>
-      </w:r>
-    </w:p>
-    <w:p>
-      <w:pPr>
-        <w:ind w:left="1"/>
-        <w:rPr>
-          <w:rFonts w:cs="Arial"/>
-          <w:lang w:eastAsia="pt-BR"/>
-        </w:rPr>
-      </w:pPr>
-      <w:r>
-        <w:rPr>
-          <w:rFonts w:cs="Arial"/>
-          <w:lang w:eastAsia="pt-BR"/>
-        </w:rPr>
-        <w:tab/>
-      </w:r>
-      <w:r>
-        <w:rPr>
-          <w:rFonts w:cs="Arial"/>
-          <w:lang w:eastAsia="pt-BR"/>
-        </w:rPr>
-        <w:t>O</w:t>
-      </w:r>
-      <w:r>
-        <w:rPr>
-          <w:rFonts w:cs="Arial"/>
-          <w:lang w:eastAsia="pt-BR"/>
-        </w:rPr>
-        <w:t xml:space="preserve"> projeto desenvolvido alcançou todas as expectativas e trouxe todos os requisitos demandados, obtendo assim resultados relevantes e almejados com a proposta do projeto. Todo o grupo</w:t>
-      </w:r>
-      <w:r>
-        <w:rPr>
-          <w:rFonts w:cs="Arial"/>
-          <w:lang w:eastAsia="pt-BR"/>
-        </w:rPr>
-        <w:t>,</w:t>
-      </w:r>
-      <w:r>
-        <w:rPr>
-          <w:rFonts w:cs="Arial"/>
-          <w:lang w:eastAsia="pt-BR"/>
-        </w:rPr>
-        <w:t xml:space="preserve"> com muit</w:t>
-      </w:r>
-      <w:r>
-        <w:rPr>
-          <w:rFonts w:cs="Arial"/>
-          <w:lang w:eastAsia="pt-BR"/>
-        </w:rPr>
-        <w:t>a</w:t>
-      </w:r>
-      <w:r>
-        <w:rPr>
-          <w:rFonts w:cs="Arial"/>
-          <w:lang w:eastAsia="pt-BR"/>
-        </w:rPr>
-        <w:t xml:space="preserve"> persistência e comunicação</w:t>
-      </w:r>
-      <w:r>
-        <w:rPr>
-          <w:rFonts w:cs="Arial"/>
-          <w:lang w:eastAsia="pt-BR"/>
-        </w:rPr>
-        <w:t>,</w:t>
-      </w:r>
-      <w:r>
-        <w:rPr>
-          <w:rFonts w:cs="Arial"/>
-          <w:lang w:eastAsia="pt-BR"/>
-        </w:rPr>
-        <w:t xml:space="preserve"> conseguiu alcançar </w:t>
-      </w:r>
-      <w:r>
-        <w:rPr>
-          <w:rFonts w:cs="Arial"/>
-          <w:lang w:eastAsia="pt-BR"/>
-        </w:rPr>
-        <w:t>suas</w:t>
-      </w:r>
-      <w:r>
-        <w:rPr>
-          <w:rFonts w:cs="Arial"/>
-          <w:lang w:eastAsia="pt-BR"/>
-        </w:rPr>
-        <w:t xml:space="preserve"> metas</w:t>
-      </w:r>
-      <w:r>
-        <w:rPr>
-          <w:rFonts w:cs="Arial"/>
-          <w:lang w:eastAsia="pt-BR"/>
-        </w:rPr>
-        <w:t>,</w:t>
-      </w:r>
-      <w:r>
-        <w:rPr>
-          <w:rFonts w:cs="Arial"/>
-          <w:lang w:eastAsia="pt-BR"/>
-        </w:rPr>
-        <w:t xml:space="preserve"> aprende</w:t>
-      </w:r>
-      <w:r>
-        <w:rPr>
-          <w:rFonts w:cs="Arial"/>
-          <w:lang w:eastAsia="pt-BR"/>
-        </w:rPr>
-        <w:t>ndo</w:t>
-      </w:r>
-      <w:r>
-        <w:rPr>
-          <w:rFonts w:cs="Arial"/>
-          <w:lang w:eastAsia="pt-BR"/>
-        </w:rPr>
-        <w:t xml:space="preserve"> a inovar e bus</w:t>
-      </w:r>
-      <w:r>
-        <w:rPr>
-          <w:rFonts w:cs="Arial"/>
-          <w:lang w:eastAsia="pt-BR"/>
-        </w:rPr>
-        <w:t>c</w:t>
-      </w:r>
-      <w:r>
-        <w:rPr>
-          <w:rFonts w:cs="Arial"/>
-          <w:lang w:eastAsia="pt-BR"/>
-        </w:rPr>
-        <w:t xml:space="preserve">ar soluções trabalhando em </w:t>
-      </w:r>
-      <w:r>
-        <w:rPr>
-          <w:rFonts w:cs="Arial"/>
-          <w:lang w:eastAsia="pt-BR"/>
-        </w:rPr>
-        <w:t>equipe</w:t>
-      </w:r>
-      <w:r>
-        <w:rPr>
-          <w:rFonts w:cs="Arial"/>
-          <w:lang w:eastAsia="pt-BR"/>
-        </w:rPr>
-        <w:t xml:space="preserve"> e</w:t>
-      </w:r>
-      <w:r>
-        <w:rPr>
-          <w:rFonts w:cs="Arial"/>
-          <w:lang w:eastAsia="pt-BR"/>
-        </w:rPr>
-        <w:t xml:space="preserve"> concluindo as tarefas com empenho e dedicação</w:t>
-      </w:r>
-      <w:r>
-        <w:rPr>
-          <w:rFonts w:cs="Arial"/>
-          <w:lang w:eastAsia="pt-BR"/>
-        </w:rPr>
-        <w:t>.</w:t>
-      </w:r>
-    </w:p>
-    <w:p>
-      <w:pPr>
-        <w:ind w:left="1"/>
-        <w:rPr>
-          <w:rFonts w:cs="Arial"/>
-          <w:lang w:eastAsia="pt-BR"/>
-        </w:rPr>
-      </w:pPr>
-      <w:r>
-        <w:rPr>
-          <w:rFonts w:cs="Arial"/>
-          <w:lang w:eastAsia="pt-BR"/>
-        </w:rPr>
-        <w:tab/>
-      </w:r>
-      <w:r>
-        <w:rPr>
-          <w:rFonts w:cs="Arial"/>
-          <w:lang w:eastAsia="pt-BR"/>
-        </w:rPr>
-        <w:t>Toda a equipe teve uma grande evolução</w:t>
-      </w:r>
-      <w:r>
-        <w:rPr>
-          <w:rFonts w:cs="Arial"/>
-          <w:lang w:eastAsia="pt-BR"/>
-        </w:rPr>
-        <w:t>, cada um p</w:t>
-      </w:r>
-      <w:r>
-        <w:rPr>
-          <w:rFonts w:cs="Arial"/>
-          <w:lang w:eastAsia="pt-BR"/>
-        </w:rPr>
-        <w:t>ô</w:t>
-      </w:r>
-      <w:r>
-        <w:rPr>
-          <w:rFonts w:cs="Arial"/>
-          <w:lang w:eastAsia="pt-BR"/>
-        </w:rPr>
-        <w:t xml:space="preserve">de se ajustar e encontrar algo que goste mais no projeto e assim melhorar suas habilidades em tal área. Com isso concluímos </w:t>
-      </w:r>
-      <w:r>
-        <w:rPr>
-          <w:rFonts w:cs="Arial"/>
-          <w:lang w:eastAsia="pt-BR"/>
-        </w:rPr>
-        <w:t>que o processo de aprendizado d</w:t>
-      </w:r>
-      <w:r>
-        <w:rPr>
-          <w:rFonts w:cs="Arial"/>
-          <w:lang w:eastAsia="pt-BR"/>
-        </w:rPr>
-        <w:t>a equipe</w:t>
-      </w:r>
-      <w:r>
-        <w:rPr>
-          <w:rFonts w:cs="Arial"/>
-          <w:lang w:eastAsia="pt-BR"/>
-        </w:rPr>
-        <w:t xml:space="preserve"> foi intenso</w:t>
-      </w:r>
-      <w:r>
-        <w:rPr>
-          <w:rFonts w:cs="Arial"/>
-          <w:lang w:eastAsia="pt-BR"/>
-        </w:rPr>
-        <w:t xml:space="preserve"> e oportuno para o crescimento profissional e acadêmico</w:t>
-      </w:r>
-      <w:r>
-        <w:rPr>
-          <w:rFonts w:cs="Arial"/>
-          <w:lang w:eastAsia="pt-BR"/>
-        </w:rPr>
-        <w:t xml:space="preserve">. </w:t>
-      </w:r>
-    </w:p>
-    <w:p>
-      <w:pPr>
-        <w:ind w:left="1"/>
-        <w:rPr>
-          <w:rFonts w:cs="Arial"/>
-          <w:lang w:eastAsia="pt-BR"/>
-        </w:rPr>
-      </w:pPr>
-    </w:p>
-    <w:p>
-      <w:pPr>
-        <w:rPr>
-          <w:rFonts w:cs="Arial"/>
-        </w:rPr>
-      </w:pPr>
-    </w:p>
-    <w:p>
-      <w:pPr>
-        <w:rPr>
-          <w:rFonts w:cs="Arial"/>
-        </w:rPr>
-      </w:pPr>
-    </w:p>
-    <w:p>
-      <w:pPr>
-        <w:rPr>
-          <w:rFonts w:cs="Arial"/>
-        </w:rPr>
-      </w:pPr>
-    </w:p>
-    <w:p>
-      <w:pPr>
-        <w:rPr>
-          <w:rFonts w:cs="Arial"/>
-        </w:rPr>
-      </w:pPr>
-    </w:p>
-    <w:p>
-      <w:pPr>
-        <w:rPr>
-          <w:rFonts w:cs="Arial"/>
-        </w:rPr>
-      </w:pPr>
-    </w:p>
-    <w:p>
-      <w:pPr>
-        <w:rPr>
-          <w:rFonts w:cs="Arial"/>
-        </w:rPr>
-      </w:pPr>
-    </w:p>
-    <w:p>
-      <w:pPr>
-        <w:pStyle w:val="Ttulo2"/>
-        <w:rPr>
-          <w:b/>
-        </w:rPr>
-      </w:pPr>
-      <w:bookmarkStart w:id="31" w:name="_Toc104391424"/>
-      <w:r>
-        <w:rPr>
-          <w:b/>
-        </w:rPr>
-        <w:lastRenderedPageBreak/>
-        <w:t xml:space="preserve"> </w:t>
-      </w:r>
-      <w:r>
-        <w:rPr>
-          <w:b/>
-        </w:rPr>
-        <w:t xml:space="preserve">Considerações finais sobre </w:t>
-      </w:r>
-      <w:r>
-        <w:rPr>
-          <w:b/>
-        </w:rPr>
-        <w:t xml:space="preserve">A </w:t>
-      </w:r>
-      <w:r>
-        <w:rPr>
-          <w:b/>
-        </w:rPr>
-        <w:t>evolução da solução</w:t>
-      </w:r>
-      <w:bookmarkEnd w:id="31"/>
-      <w:r>
-        <w:rPr>
-          <w:b/>
-        </w:rPr>
-        <w:t xml:space="preserve"> </w:t>
-      </w:r>
-    </w:p>
-    <w:p>
-      <w:pPr>
-        <w:rPr>
-          <w:rFonts w:cs="Arial"/>
-          <w:lang w:eastAsia="pt-BR"/>
-        </w:rPr>
-      </w:pPr>
-      <w:r>
-        <w:rPr>
-          <w:rFonts w:cs="Arial"/>
-          <w:lang w:eastAsia="pt-BR"/>
-        </w:rPr>
-        <w:tab/>
-      </w:r>
-      <w:r>
-        <w:rPr>
-          <w:rFonts w:cs="Arial"/>
-          <w:lang w:eastAsia="pt-BR"/>
-        </w:rPr>
-        <w:t>Contudo, c</w:t>
-      </w:r>
-      <w:r>
-        <w:rPr>
-          <w:rFonts w:cs="Arial"/>
-          <w:lang w:eastAsia="pt-BR"/>
-        </w:rPr>
-        <w:t>onclu</w:t>
-      </w:r>
-      <w:r>
-        <w:rPr>
-          <w:rFonts w:cs="Arial"/>
-          <w:lang w:eastAsia="pt-BR"/>
-        </w:rPr>
-        <w:t>í</w:t>
-      </w:r>
-      <w:r>
-        <w:rPr>
-          <w:rFonts w:cs="Arial"/>
-          <w:lang w:eastAsia="pt-BR"/>
-        </w:rPr>
-        <w:t xml:space="preserve">mos o projeto com êxito e </w:t>
-      </w:r>
-      <w:r>
-        <w:rPr>
-          <w:rFonts w:cs="Arial"/>
-          <w:lang w:eastAsia="pt-BR"/>
-        </w:rPr>
-        <w:t xml:space="preserve">conseguimos alcançar todas as metas </w:t>
-      </w:r>
-      <w:r>
-        <w:rPr>
-          <w:rFonts w:cs="Arial"/>
-          <w:lang w:eastAsia="pt-BR"/>
-        </w:rPr>
-        <w:t xml:space="preserve">pré-definidas dentro de um </w:t>
-      </w:r>
-      <w:r>
-        <w:rPr>
-          <w:rFonts w:cs="Arial"/>
-          <w:lang w:eastAsia="pt-BR"/>
-        </w:rPr>
-        <w:t>período</w:t>
-      </w:r>
-      <w:r>
-        <w:rPr>
-          <w:rFonts w:cs="Arial"/>
-          <w:lang w:eastAsia="pt-BR"/>
-        </w:rPr>
-        <w:t xml:space="preserve"> estipulado, no qual foi </w:t>
-      </w:r>
-      <w:r>
-        <w:rPr>
-          <w:rFonts w:cs="Arial"/>
-          <w:lang w:eastAsia="pt-BR"/>
-        </w:rPr>
-        <w:t xml:space="preserve">possível organizar </w:t>
-      </w:r>
-      <w:r>
-        <w:rPr>
-          <w:rFonts w:cs="Arial"/>
-          <w:lang w:eastAsia="pt-BR"/>
-        </w:rPr>
-        <w:t xml:space="preserve">as funções de acordo com </w:t>
-      </w:r>
-      <w:r>
-        <w:rPr>
-          <w:rFonts w:cs="Arial"/>
-          <w:lang w:eastAsia="pt-BR"/>
-        </w:rPr>
-        <w:t>as aptidões</w:t>
-      </w:r>
-      <w:r>
-        <w:rPr>
-          <w:rFonts w:cs="Arial"/>
-          <w:lang w:eastAsia="pt-BR"/>
-        </w:rPr>
-        <w:t xml:space="preserve"> de cada integrante</w:t>
-      </w:r>
-      <w:r>
-        <w:rPr>
-          <w:rFonts w:cs="Arial"/>
-          <w:lang w:eastAsia="pt-BR"/>
-        </w:rPr>
-        <w:t xml:space="preserve">, gerando </w:t>
-      </w:r>
-      <w:r>
-        <w:rPr>
-          <w:rFonts w:cs="Arial"/>
-          <w:lang w:eastAsia="pt-BR"/>
-        </w:rPr>
-        <w:t xml:space="preserve">uma troca de </w:t>
-      </w:r>
-      <w:r>
-        <w:rPr>
-          <w:rFonts w:cs="Arial"/>
-          <w:lang w:eastAsia="pt-BR"/>
-        </w:rPr>
-        <w:t>conhecimento</w:t>
-      </w:r>
-      <w:r>
-        <w:rPr>
-          <w:rFonts w:cs="Arial"/>
-          <w:lang w:eastAsia="pt-BR"/>
-        </w:rPr>
-        <w:t xml:space="preserve"> intensa que</w:t>
-      </w:r>
-      <w:r>
-        <w:rPr>
-          <w:rFonts w:cs="Arial"/>
-          <w:lang w:eastAsia="pt-BR"/>
-        </w:rPr>
-        <w:t xml:space="preserve"> poss</w:t>
-      </w:r>
-      <w:r>
-        <w:rPr>
-          <w:rFonts w:cs="Arial"/>
-          <w:lang w:eastAsia="pt-BR"/>
-        </w:rPr>
-        <w:t>ibilitou</w:t>
-      </w:r>
-      <w:r>
-        <w:rPr>
-          <w:rFonts w:cs="Arial"/>
-          <w:lang w:eastAsia="pt-BR"/>
-        </w:rPr>
-        <w:t xml:space="preserve"> </w:t>
-      </w:r>
-      <w:r>
-        <w:rPr>
-          <w:rFonts w:cs="Arial"/>
-          <w:lang w:eastAsia="pt-BR"/>
-        </w:rPr>
-        <w:t>a entrega</w:t>
-      </w:r>
-      <w:r>
-        <w:rPr>
-          <w:rFonts w:cs="Arial"/>
-          <w:lang w:eastAsia="pt-BR"/>
-        </w:rPr>
-        <w:t xml:space="preserve"> </w:t>
-      </w:r>
-      <w:r>
-        <w:rPr>
-          <w:rFonts w:cs="Arial"/>
-          <w:lang w:eastAsia="pt-BR"/>
-        </w:rPr>
-        <w:t>de n</w:t>
-      </w:r>
-      <w:r>
-        <w:rPr>
-          <w:rFonts w:cs="Arial"/>
-          <w:lang w:eastAsia="pt-BR"/>
-        </w:rPr>
-        <w:t>o</w:t>
-      </w:r>
-      <w:r>
-        <w:rPr>
-          <w:rFonts w:cs="Arial"/>
-          <w:lang w:eastAsia="pt-BR"/>
-        </w:rPr>
-        <w:t>sso</w:t>
-      </w:r>
-      <w:r>
-        <w:rPr>
-          <w:rFonts w:cs="Arial"/>
-          <w:lang w:eastAsia="pt-BR"/>
-        </w:rPr>
-        <w:t xml:space="preserve"> projeto</w:t>
-      </w:r>
-      <w:r>
-        <w:rPr>
-          <w:rFonts w:cs="Arial"/>
-          <w:lang w:eastAsia="pt-BR"/>
-        </w:rPr>
-        <w:t>.</w:t>
-      </w:r>
-    </w:p>
-    <w:p>
-      <w:pPr>
-        <w:rPr>
-          <w:rFonts w:cs="Arial"/>
-          <w:lang w:eastAsia="pt-BR"/>
-        </w:rPr>
-        <w:sectPr>
-          <w:headerReference w:type="even" r:id="rId32"/>
-          <w:headerReference w:type="default" r:id="rId33"/>
-          <w:footerReference w:type="default" r:id="rId34"/>
-          <w:headerReference w:type="first" r:id="rId35"/>
-          <w:footerReference w:type="first" r:id="rId36"/>
-          <w:type w:val="continuous"/>
-          <w:pgSz w:w="11907" w:h="16840" w:code="9"/>
-          <w:pgMar w:top="1701" w:right="1134" w:bottom="1531" w:left="1701" w:header="720" w:footer="720" w:gutter="0"/>
-          <w:cols w:space="708"/>
-          <w:titlePg/>
-          <w:docGrid w:linePitch="360"/>
-        </w:sectPr>
-      </w:pPr>
-      <w:r>
-        <w:rPr>
-          <w:rFonts w:cs="Arial"/>
-          <w:lang w:eastAsia="pt-BR"/>
-        </w:rPr>
-        <w:tab/>
-      </w:r>
-      <w:r>
-        <w:rPr>
-          <w:rFonts w:cs="Arial"/>
-          <w:lang w:eastAsia="pt-BR"/>
-        </w:rPr>
-        <w:t xml:space="preserve">Procuramos evoluir os elementos do projeto adicionando novas funcionalidades e melhorando as que já estão </w:t>
-      </w:r>
-      <w:r>
-        <w:rPr>
-          <w:rFonts w:cs="Arial"/>
-          <w:lang w:eastAsia="pt-BR"/>
-        </w:rPr>
-        <w:t>imple</w:t>
-      </w:r>
-      <w:r>
-        <w:rPr>
-          <w:rFonts w:cs="Arial"/>
-          <w:lang w:eastAsia="pt-BR"/>
-        </w:rPr>
-        <w:t>m</w:t>
-      </w:r>
-      <w:r>
-        <w:rPr>
-          <w:rFonts w:cs="Arial"/>
-          <w:lang w:eastAsia="pt-BR"/>
-        </w:rPr>
-        <w:t>e</w:t>
-      </w:r>
-      <w:r>
-        <w:rPr>
-          <w:rFonts w:cs="Arial"/>
-          <w:lang w:eastAsia="pt-BR"/>
-        </w:rPr>
-        <w:t>n</w:t>
-      </w:r>
-      <w:r>
-        <w:rPr>
-          <w:rFonts w:cs="Arial"/>
-          <w:lang w:eastAsia="pt-BR"/>
-        </w:rPr>
-        <w:t>tadas</w:t>
-      </w:r>
-      <w:r>
-        <w:rPr>
-          <w:rFonts w:cs="Arial"/>
-          <w:lang w:eastAsia="pt-BR"/>
-        </w:rPr>
-        <w:t>, de f</w:t>
-      </w:r>
-      <w:r>
-        <w:rPr>
-          <w:rFonts w:cs="Arial"/>
-          <w:lang w:eastAsia="pt-BR"/>
-        </w:rPr>
-        <w:t>or</w:t>
-      </w:r>
-      <w:r>
-        <w:rPr>
-          <w:rFonts w:cs="Arial"/>
-          <w:lang w:eastAsia="pt-BR"/>
-        </w:rPr>
-        <w:t>ma que nossa empresa continue crescendo e inovando de acordo com as</w:t>
-      </w:r>
-      <w:r>
-        <w:rPr>
-          <w:rFonts w:cs="Arial"/>
-          <w:lang w:eastAsia="pt-BR"/>
-        </w:rPr>
-        <w:t xml:space="preserve"> novas</w:t>
-      </w:r>
-      <w:r>
-        <w:rPr>
-          <w:rFonts w:cs="Arial"/>
-          <w:lang w:eastAsia="pt-BR"/>
-        </w:rPr>
-        <w:t xml:space="preserve"> tecnologias que vão surgindo</w:t>
-      </w:r>
-      <w:r>
-        <w:rPr>
-          <w:rFonts w:cs="Arial"/>
-          <w:lang w:eastAsia="pt-BR"/>
-        </w:rPr>
-        <w:t xml:space="preserve"> no mercado</w:t>
-      </w:r>
-      <w:r>
-        <w:rPr>
-          <w:rFonts w:cs="Arial"/>
-          <w:lang w:eastAsia="pt-BR"/>
-        </w:rPr>
-        <w:t xml:space="preserve">, permitindo assim que a expansão </w:t>
-      </w:r>
-      <w:r>
-        <w:rPr>
-          <w:rFonts w:cs="Arial"/>
-          <w:lang w:eastAsia="pt-BR"/>
-        </w:rPr>
-        <w:t>e crescimento de nossa empresa</w:t>
-      </w:r>
-      <w:bookmarkStart w:id="32" w:name="_Toc124080469"/>
-      <w:bookmarkStart w:id="33" w:name="_Toc125201972"/>
-      <w:bookmarkStart w:id="34" w:name="_Toc125374528"/>
-      <w:r>
-        <w:rPr>
-          <w:rFonts w:cs="Arial"/>
-          <w:lang w:eastAsia="pt-BR"/>
-        </w:rPr>
-        <w:t>.</w:t>
-      </w:r>
-    </w:p>
-    <w:p>
-      <w:pPr>
-        <w:pStyle w:val="Ttulo1"/>
-      </w:pPr>
-      <w:bookmarkStart w:id="35" w:name="_Toc156754425"/>
-      <w:bookmarkStart w:id="36" w:name="_Toc104391425"/>
-      <w:r>
-        <w:lastRenderedPageBreak/>
-        <w:t>ReferÊncias</w:t>
-      </w:r>
-      <w:bookmarkEnd w:id="32"/>
-      <w:bookmarkEnd w:id="33"/>
-      <w:bookmarkEnd w:id="34"/>
-      <w:bookmarkEnd w:id="35"/>
-      <w:bookmarkEnd w:id="36"/>
-    </w:p>
-    <w:sdt>
-      <w:sdtPr>
-        <w:id w:val="-573587230"/>
-        <w:bibliography/>
-      </w:sdtPr>
-      <w:sdtContent>
-        <w:p>
-          <w:r>
-            <w:fldChar w:fldCharType="begin"/>
-          </w:r>
-          <w:r>
-            <w:instrText>BIBLIOGRAPHY</w:instrText>
-          </w:r>
-          <w:r>
-            <w:fldChar w:fldCharType="separate"/>
-          </w:r>
-          <w:r>
-            <w:t>Marques, W. (03 de Dezembro de 2014). Sistema para caixa eletrônico bancário. Fonte: Willia Marques: http://willianmarques.net/a/2014/12/03/sistema-para-caixa-eletronico-bancario/</w:t>
-          </w:r>
-        </w:p>
-        <w:p>
-          <w:r>
-            <w:fldChar w:fldCharType="end"/>
-          </w:r>
-        </w:p>
-      </w:sdtContent>
-    </w:sdt>
-    <w:sdt>
-      <w:sdtPr>
-        <w:rPr>
-          <w:rFonts w:cs="Arial"/>
-        </w:rPr>
-        <w:id w:val="-2081822307"/>
-        <w:bibliography/>
-      </w:sdtPr>
-      <w:sdtEndPr>
-        <w:rPr>
-          <w:rFonts w:cs="Times New Roman"/>
-        </w:rPr>
-      </w:sdtEndPr>
-      <w:sdtContent>
-        <w:p>
-          <w:pPr>
-            <w:rPr>
-              <w:rFonts w:cs="Arial"/>
-            </w:rPr>
-          </w:pPr>
-          <w:r>
-            <w:rPr>
-              <w:rFonts w:cs="Arial"/>
-            </w:rPr>
-            <w:fldChar w:fldCharType="begin"/>
-          </w:r>
-          <w:r>
-            <w:rPr>
-              <w:rFonts w:cs="Arial"/>
-            </w:rPr>
-            <w:instrText>BIBLIOGRAPHY</w:instrText>
-          </w:r>
-          <w:r>
-            <w:rPr>
-              <w:rFonts w:cs="Arial"/>
-            </w:rPr>
-            <w:fldChar w:fldCharType="separate"/>
-          </w:r>
-          <w:r>
-            <w:rPr>
-              <w:rFonts w:cs="Arial"/>
-            </w:rPr>
-            <w:t>Garrett, F. (24 de Dezembro de 2018). O que é skimming? Golpe em caixa eletrônico rouba dados do cartão. Fonte: TechTudo: https://www.techtudo.com.br/noticias/2018/12/o-que-e-skimming-golpe-em-caixa-eletronico-rouba-dados-do-cartao.ghtml</w:t>
-          </w:r>
-        </w:p>
-        <w:p>
-          <w:pPr>
-            <w:rPr>
-              <w:rFonts w:cs="Arial"/>
-            </w:rPr>
-          </w:pPr>
-        </w:p>
-        <w:p>
-          <w:pPr>
-            <w:rPr>
-              <w:rFonts w:cs="Arial"/>
-            </w:rPr>
-          </w:pPr>
-          <w:r>
-            <w:rPr>
-              <w:rFonts w:cs="Arial"/>
-            </w:rPr>
-            <w:t>Região, G. P. (31 de Maio de 2022). De falsa ajuda a telemarketing de fachada: entenda em vídeo como funciona o golpe do 'chupa-cabra' nos caixas eletrônicos. Fonte: G1: https://g1.globo.com/sp/piracicaba-regiao/noticia/2022/05/31/de-falsa-ajuda-a-telemarketing-de-fachada-entenda-em-video-como-funciona-o-golpe-do-chupa-cabra-nos-caixas-eletronicos.ghtml</w:t>
-          </w:r>
-        </w:p>
-        <w:p>
-          <w:pPr>
-            <w:tabs>
-              <w:tab w:val="clear" w:pos="851"/>
-            </w:tabs>
-            <w:spacing w:after="160"/>
-          </w:pPr>
-          <w:r>
-            <w:rPr>
-              <w:rFonts w:cs="Arial"/>
-            </w:rPr>
-            <w:fldChar w:fldCharType="end"/>
-          </w:r>
-        </w:p>
-      </w:sdtContent>
-    </w:sdt>
-    <w:p>
-      <w:pPr>
-        <w:pStyle w:val="Referncias"/>
-        <w:rPr>
-          <w:rFonts w:cs="Arial"/>
-          <w:lang w:val="pt-BR"/>
-        </w:rPr>
-      </w:pPr>
-    </w:p>
-    <w:p>
-      <w:pPr>
-        <w:pStyle w:val="EstiloNormalGrandeesquerda"/>
-        <w:rPr>
-          <w:rFonts w:cs="Arial"/>
-        </w:rPr>
-      </w:pPr>
+        <w:t xml:space="preserve"> menor tempo possível.</w:t>
+      </w:r>
+      <w:bookmarkEnd w:id="18"/>
     </w:p>
     <w:sectPr>
-      <w:headerReference w:type="default" r:id="rId37"/>
-      <w:footerReference w:type="default" r:id="rId38"/>
-      <w:headerReference w:type="first" r:id="rId39"/>
-      <w:footerReference w:type="first" r:id="rId40"/>
+      <w:headerReference w:type="default" r:id="rId22"/>
+      <w:footerReference w:type="default" r:id="rId23"/>
+      <w:headerReference w:type="first" r:id="rId24"/>
+      <w:footerReference w:type="first" r:id="rId25"/>
       <w:pgSz w:w="11907" w:h="16840" w:code="9"/>
       <w:pgMar w:top="1701" w:right="1134" w:bottom="1531" w:left="1701" w:header="709" w:footer="709" w:gutter="0"/>
       <w:cols w:space="708"/>
@@ -10620,48 +9128,6 @@
     <w:pPr>
       <w:pStyle w:val="Rodap"/>
       <w:ind w:right="360"/>
-    </w:pPr>
-  </w:p>
-</w:ftr>
-</file>
-
-<file path=word/footer10.xml><?xml version="1.0" encoding="utf-8"?>
-<w:ftr xmlns:wpc="http://schemas.microsoft.com/office/word/2010/wordprocessingCanvas" xmlns:cx="http://schemas.microsoft.com/office/drawing/2014/chartex" xmlns:cx1="http://schemas.microsoft.com/office/drawing/2015/9/8/chartex" xmlns:cx2="http://schemas.microsoft.com/office/drawing/2015/10/21/chartex" xmlns:cx3="http://schemas.microsoft.com/office/drawing/2016/5/9/chartex" xmlns:cx4="http://schemas.microsoft.com/office/drawing/2016/5/10/chartex" xmlns:cx5="http://schemas.microsoft.com/office/drawing/2016/5/11/chartex" xmlns:cx6="http://schemas.microsoft.com/office/drawing/2016/5/12/chartex" xmlns:cx7="http://schemas.microsoft.com/office/drawing/2016/5/13/chartex" xmlns:cx8="http://schemas.microsoft.com/office/drawing/2016/5/14/chartex" xmlns:mc="http://schemas.openxmlformats.org/markup-compatibility/2006" xmlns:aink="http://schemas.microsoft.com/office/drawing/2016/ink" xmlns:am3d="http://schemas.microsoft.com/office/drawing/2017/model3d" xmlns:o="urn:schemas-microsoft-com:office:office" xmlns:oel="http://schemas.microsoft.com/office/2019/extlst" xmlns:r="http://schemas.openxmlformats.org/officeDocument/2006/relationships" xmlns:m="http://schemas.openxmlformats.org/officeDocument/2006/math" xmlns:v="urn:schemas-microsoft-com:vml" xmlns:wp14="http://schemas.microsoft.com/office/word/2010/wordprocessingDrawing" xmlns:wp="http://schemas.openxmlformats.org/drawingml/2006/wordprocessingDrawing" xmlns:w10="urn:schemas-microsoft-com:office:word" xmlns:w="http://schemas.openxmlformats.org/wordprocessingml/2006/main" xmlns:w14="http://schemas.microsoft.com/office/word/2010/wordml" xmlns:w15="http://schemas.microsoft.com/office/word/2012/wordml" xmlns:w16cex="http://schemas.microsoft.com/office/word/2018/wordml/cex" xmlns:w16cid="http://schemas.microsoft.com/office/word/2016/wordml/cid" xmlns:w16="http://schemas.microsoft.com/office/word/2018/wordml" xmlns:w16sdtdh="http://schemas.microsoft.com/office/word/2020/wordml/sdtdatahash" xmlns:w16se="http://schemas.microsoft.com/office/word/2015/wordml/symex" xmlns:wpg="http://schemas.microsoft.com/office/word/2010/wordprocessingGroup" xmlns:wpi="http://schemas.microsoft.com/office/word/2010/wordprocessingInk" xmlns:wne="http://schemas.microsoft.com/office/word/2006/wordml" xmlns:wps="http://schemas.microsoft.com/office/word/2010/wordprocessingShape" mc:Ignorable="w14 w15 w16se w16cid w16 w16cex w16sdtdh wp14">
-  <w:p>
-    <w:pPr>
-      <w:pStyle w:val="Rodap"/>
-      <w:ind w:right="360"/>
-    </w:pPr>
-  </w:p>
-</w:ftr>
-</file>
-
-<file path=word/footer11.xml><?xml version="1.0" encoding="utf-8"?>
-<w:ftr xmlns:wpc="http://schemas.microsoft.com/office/word/2010/wordprocessingCanvas" xmlns:cx="http://schemas.microsoft.com/office/drawing/2014/chartex" xmlns:cx1="http://schemas.microsoft.com/office/drawing/2015/9/8/chartex" xmlns:cx2="http://schemas.microsoft.com/office/drawing/2015/10/21/chartex" xmlns:cx3="http://schemas.microsoft.com/office/drawing/2016/5/9/chartex" xmlns:cx4="http://schemas.microsoft.com/office/drawing/2016/5/10/chartex" xmlns:cx5="http://schemas.microsoft.com/office/drawing/2016/5/11/chartex" xmlns:cx6="http://schemas.microsoft.com/office/drawing/2016/5/12/chartex" xmlns:cx7="http://schemas.microsoft.com/office/drawing/2016/5/13/chartex" xmlns:cx8="http://schemas.microsoft.com/office/drawing/2016/5/14/chartex" xmlns:mc="http://schemas.openxmlformats.org/markup-compatibility/2006" xmlns:aink="http://schemas.microsoft.com/office/drawing/2016/ink" xmlns:am3d="http://schemas.microsoft.com/office/drawing/2017/model3d" xmlns:o="urn:schemas-microsoft-com:office:office" xmlns:oel="http://schemas.microsoft.com/office/2019/extlst" xmlns:r="http://schemas.openxmlformats.org/officeDocument/2006/relationships" xmlns:m="http://schemas.openxmlformats.org/officeDocument/2006/math" xmlns:v="urn:schemas-microsoft-com:vml" xmlns:wp14="http://schemas.microsoft.com/office/word/2010/wordprocessingDrawing" xmlns:wp="http://schemas.openxmlformats.org/drawingml/2006/wordprocessingDrawing" xmlns:w10="urn:schemas-microsoft-com:office:word" xmlns:w="http://schemas.openxmlformats.org/wordprocessingml/2006/main" xmlns:w14="http://schemas.microsoft.com/office/word/2010/wordml" xmlns:w15="http://schemas.microsoft.com/office/word/2012/wordml" xmlns:w16cex="http://schemas.microsoft.com/office/word/2018/wordml/cex" xmlns:w16cid="http://schemas.microsoft.com/office/word/2016/wordml/cid" xmlns:w16="http://schemas.microsoft.com/office/word/2018/wordml" xmlns:w16sdtdh="http://schemas.microsoft.com/office/word/2020/wordml/sdtdatahash" xmlns:w16se="http://schemas.microsoft.com/office/word/2015/wordml/symex" xmlns:wpg="http://schemas.microsoft.com/office/word/2010/wordprocessingGroup" xmlns:wpi="http://schemas.microsoft.com/office/word/2010/wordprocessingInk" xmlns:wne="http://schemas.microsoft.com/office/word/2006/wordml" xmlns:wps="http://schemas.microsoft.com/office/word/2010/wordprocessingShape" mc:Ignorable="w14 w15 w16se w16cid w16 w16cex w16sdtdh wp14">
-  <w:p>
-    <w:pPr>
-      <w:pStyle w:val="Rodap"/>
-    </w:pPr>
-  </w:p>
-</w:ftr>
-</file>
-
-<file path=word/footer12.xml><?xml version="1.0" encoding="utf-8"?>
-<w:ftr xmlns:wpc="http://schemas.microsoft.com/office/word/2010/wordprocessingCanvas" xmlns:cx="http://schemas.microsoft.com/office/drawing/2014/chartex" xmlns:cx1="http://schemas.microsoft.com/office/drawing/2015/9/8/chartex" xmlns:cx2="http://schemas.microsoft.com/office/drawing/2015/10/21/chartex" xmlns:cx3="http://schemas.microsoft.com/office/drawing/2016/5/9/chartex" xmlns:cx4="http://schemas.microsoft.com/office/drawing/2016/5/10/chartex" xmlns:cx5="http://schemas.microsoft.com/office/drawing/2016/5/11/chartex" xmlns:cx6="http://schemas.microsoft.com/office/drawing/2016/5/12/chartex" xmlns:cx7="http://schemas.microsoft.com/office/drawing/2016/5/13/chartex" xmlns:cx8="http://schemas.microsoft.com/office/drawing/2016/5/14/chartex" xmlns:mc="http://schemas.openxmlformats.org/markup-compatibility/2006" xmlns:aink="http://schemas.microsoft.com/office/drawing/2016/ink" xmlns:am3d="http://schemas.microsoft.com/office/drawing/2017/model3d" xmlns:o="urn:schemas-microsoft-com:office:office" xmlns:oel="http://schemas.microsoft.com/office/2019/extlst" xmlns:r="http://schemas.openxmlformats.org/officeDocument/2006/relationships" xmlns:m="http://schemas.openxmlformats.org/officeDocument/2006/math" xmlns:v="urn:schemas-microsoft-com:vml" xmlns:wp14="http://schemas.microsoft.com/office/word/2010/wordprocessingDrawing" xmlns:wp="http://schemas.openxmlformats.org/drawingml/2006/wordprocessingDrawing" xmlns:w10="urn:schemas-microsoft-com:office:word" xmlns:w="http://schemas.openxmlformats.org/wordprocessingml/2006/main" xmlns:w14="http://schemas.microsoft.com/office/word/2010/wordml" xmlns:w15="http://schemas.microsoft.com/office/word/2012/wordml" xmlns:w16cex="http://schemas.microsoft.com/office/word/2018/wordml/cex" xmlns:w16cid="http://schemas.microsoft.com/office/word/2016/wordml/cid" xmlns:w16="http://schemas.microsoft.com/office/word/2018/wordml" xmlns:w16sdtdh="http://schemas.microsoft.com/office/word/2020/wordml/sdtdatahash" xmlns:w16se="http://schemas.microsoft.com/office/word/2015/wordml/symex" xmlns:wpg="http://schemas.microsoft.com/office/word/2010/wordprocessingGroup" xmlns:wpi="http://schemas.microsoft.com/office/word/2010/wordprocessingInk" xmlns:wne="http://schemas.microsoft.com/office/word/2006/wordml" xmlns:wps="http://schemas.microsoft.com/office/word/2010/wordprocessingShape" mc:Ignorable="w14 w15 w16se w16cid w16 w16cex w16sdtdh wp14">
-  <w:p>
-    <w:pPr>
-      <w:pStyle w:val="Rodap"/>
-      <w:ind w:right="360"/>
-    </w:pPr>
-  </w:p>
-</w:ftr>
-</file>
-
-<file path=word/footer13.xml><?xml version="1.0" encoding="utf-8"?>
-<w:ftr xmlns:wpc="http://schemas.microsoft.com/office/word/2010/wordprocessingCanvas" xmlns:cx="http://schemas.microsoft.com/office/drawing/2014/chartex" xmlns:cx1="http://schemas.microsoft.com/office/drawing/2015/9/8/chartex" xmlns:cx2="http://schemas.microsoft.com/office/drawing/2015/10/21/chartex" xmlns:cx3="http://schemas.microsoft.com/office/drawing/2016/5/9/chartex" xmlns:cx4="http://schemas.microsoft.com/office/drawing/2016/5/10/chartex" xmlns:cx5="http://schemas.microsoft.com/office/drawing/2016/5/11/chartex" xmlns:cx6="http://schemas.microsoft.com/office/drawing/2016/5/12/chartex" xmlns:cx7="http://schemas.microsoft.com/office/drawing/2016/5/13/chartex" xmlns:cx8="http://schemas.microsoft.com/office/drawing/2016/5/14/chartex" xmlns:mc="http://schemas.openxmlformats.org/markup-compatibility/2006" xmlns:aink="http://schemas.microsoft.com/office/drawing/2016/ink" xmlns:am3d="http://schemas.microsoft.com/office/drawing/2017/model3d" xmlns:o="urn:schemas-microsoft-com:office:office" xmlns:oel="http://schemas.microsoft.com/office/2019/extlst" xmlns:r="http://schemas.openxmlformats.org/officeDocument/2006/relationships" xmlns:m="http://schemas.openxmlformats.org/officeDocument/2006/math" xmlns:v="urn:schemas-microsoft-com:vml" xmlns:wp14="http://schemas.microsoft.com/office/word/2010/wordprocessingDrawing" xmlns:wp="http://schemas.openxmlformats.org/drawingml/2006/wordprocessingDrawing" xmlns:w10="urn:schemas-microsoft-com:office:word" xmlns:w="http://schemas.openxmlformats.org/wordprocessingml/2006/main" xmlns:w14="http://schemas.microsoft.com/office/word/2010/wordml" xmlns:w15="http://schemas.microsoft.com/office/word/2012/wordml" xmlns:w16cex="http://schemas.microsoft.com/office/word/2018/wordml/cex" xmlns:w16cid="http://schemas.microsoft.com/office/word/2016/wordml/cid" xmlns:w16="http://schemas.microsoft.com/office/word/2018/wordml" xmlns:w16sdtdh="http://schemas.microsoft.com/office/word/2020/wordml/sdtdatahash" xmlns:w16se="http://schemas.microsoft.com/office/word/2015/wordml/symex" xmlns:wpg="http://schemas.microsoft.com/office/word/2010/wordprocessingGroup" xmlns:wpi="http://schemas.microsoft.com/office/word/2010/wordprocessingInk" xmlns:wne="http://schemas.microsoft.com/office/word/2006/wordml" xmlns:wps="http://schemas.microsoft.com/office/word/2010/wordprocessingShape" mc:Ignorable="w14 w15 w16se w16cid w16 w16cex w16sdtdh wp14">
-  <w:p>
-    <w:pPr>
-      <w:pStyle w:val="Rodap"/>
     </w:pPr>
   </w:p>
 </w:ftr>
@@ -10711,36 +9177,6 @@
 </file>
 
 <file path=word/footer6.xml><?xml version="1.0" encoding="utf-8"?>
-<w:ftr xmlns:wpc="http://schemas.microsoft.com/office/word/2010/wordprocessingCanvas" xmlns:cx="http://schemas.microsoft.com/office/drawing/2014/chartex" xmlns:cx1="http://schemas.microsoft.com/office/drawing/2015/9/8/chartex" xmlns:cx2="http://schemas.microsoft.com/office/drawing/2015/10/21/chartex" xmlns:cx3="http://schemas.microsoft.com/office/drawing/2016/5/9/chartex" xmlns:cx4="http://schemas.microsoft.com/office/drawing/2016/5/10/chartex" xmlns:cx5="http://schemas.microsoft.com/office/drawing/2016/5/11/chartex" xmlns:cx6="http://schemas.microsoft.com/office/drawing/2016/5/12/chartex" xmlns:cx7="http://schemas.microsoft.com/office/drawing/2016/5/13/chartex" xmlns:cx8="http://schemas.microsoft.com/office/drawing/2016/5/14/chartex" xmlns:mc="http://schemas.openxmlformats.org/markup-compatibility/2006" xmlns:aink="http://schemas.microsoft.com/office/drawing/2016/ink" xmlns:am3d="http://schemas.microsoft.com/office/drawing/2017/model3d" xmlns:o="urn:schemas-microsoft-com:office:office" xmlns:oel="http://schemas.microsoft.com/office/2019/extlst" xmlns:r="http://schemas.openxmlformats.org/officeDocument/2006/relationships" xmlns:m="http://schemas.openxmlformats.org/officeDocument/2006/math" xmlns:v="urn:schemas-microsoft-com:vml" xmlns:wp14="http://schemas.microsoft.com/office/word/2010/wordprocessingDrawing" xmlns:wp="http://schemas.openxmlformats.org/drawingml/2006/wordprocessingDrawing" xmlns:w10="urn:schemas-microsoft-com:office:word" xmlns:w="http://schemas.openxmlformats.org/wordprocessingml/2006/main" xmlns:w14="http://schemas.microsoft.com/office/word/2010/wordml" xmlns:w15="http://schemas.microsoft.com/office/word/2012/wordml" xmlns:w16cex="http://schemas.microsoft.com/office/word/2018/wordml/cex" xmlns:w16cid="http://schemas.microsoft.com/office/word/2016/wordml/cid" xmlns:w16="http://schemas.microsoft.com/office/word/2018/wordml" xmlns:w16sdtdh="http://schemas.microsoft.com/office/word/2020/wordml/sdtdatahash" xmlns:w16se="http://schemas.microsoft.com/office/word/2015/wordml/symex" xmlns:wpg="http://schemas.microsoft.com/office/word/2010/wordprocessingGroup" xmlns:wpi="http://schemas.microsoft.com/office/word/2010/wordprocessingInk" xmlns:wne="http://schemas.microsoft.com/office/word/2006/wordml" xmlns:wps="http://schemas.microsoft.com/office/word/2010/wordprocessingShape" mc:Ignorable="w14 w15 w16se w16cid w16 w16cex w16sdtdh wp14">
-  <w:p>
-    <w:pPr>
-      <w:pStyle w:val="Rodap"/>
-    </w:pPr>
-  </w:p>
-</w:ftr>
-</file>
-
-<file path=word/footer7.xml><?xml version="1.0" encoding="utf-8"?>
-<w:ftr xmlns:wpc="http://schemas.microsoft.com/office/word/2010/wordprocessingCanvas" xmlns:cx="http://schemas.microsoft.com/office/drawing/2014/chartex" xmlns:cx1="http://schemas.microsoft.com/office/drawing/2015/9/8/chartex" xmlns:cx2="http://schemas.microsoft.com/office/drawing/2015/10/21/chartex" xmlns:cx3="http://schemas.microsoft.com/office/drawing/2016/5/9/chartex" xmlns:cx4="http://schemas.microsoft.com/office/drawing/2016/5/10/chartex" xmlns:cx5="http://schemas.microsoft.com/office/drawing/2016/5/11/chartex" xmlns:cx6="http://schemas.microsoft.com/office/drawing/2016/5/12/chartex" xmlns:cx7="http://schemas.microsoft.com/office/drawing/2016/5/13/chartex" xmlns:cx8="http://schemas.microsoft.com/office/drawing/2016/5/14/chartex" xmlns:mc="http://schemas.openxmlformats.org/markup-compatibility/2006" xmlns:aink="http://schemas.microsoft.com/office/drawing/2016/ink" xmlns:am3d="http://schemas.microsoft.com/office/drawing/2017/model3d" xmlns:o="urn:schemas-microsoft-com:office:office" xmlns:oel="http://schemas.microsoft.com/office/2019/extlst" xmlns:r="http://schemas.openxmlformats.org/officeDocument/2006/relationships" xmlns:m="http://schemas.openxmlformats.org/officeDocument/2006/math" xmlns:v="urn:schemas-microsoft-com:vml" xmlns:wp14="http://schemas.microsoft.com/office/word/2010/wordprocessingDrawing" xmlns:wp="http://schemas.openxmlformats.org/drawingml/2006/wordprocessingDrawing" xmlns:w10="urn:schemas-microsoft-com:office:word" xmlns:w="http://schemas.openxmlformats.org/wordprocessingml/2006/main" xmlns:w14="http://schemas.microsoft.com/office/word/2010/wordml" xmlns:w15="http://schemas.microsoft.com/office/word/2012/wordml" xmlns:w16cex="http://schemas.microsoft.com/office/word/2018/wordml/cex" xmlns:w16cid="http://schemas.microsoft.com/office/word/2016/wordml/cid" xmlns:w16="http://schemas.microsoft.com/office/word/2018/wordml" xmlns:w16sdtdh="http://schemas.microsoft.com/office/word/2020/wordml/sdtdatahash" xmlns:w16se="http://schemas.microsoft.com/office/word/2015/wordml/symex" xmlns:wpg="http://schemas.microsoft.com/office/word/2010/wordprocessingGroup" xmlns:wpi="http://schemas.microsoft.com/office/word/2010/wordprocessingInk" xmlns:wne="http://schemas.microsoft.com/office/word/2006/wordml" xmlns:wps="http://schemas.microsoft.com/office/word/2010/wordprocessingShape" mc:Ignorable="w14 w15 w16se w16cid w16 w16cex w16sdtdh wp14">
-  <w:p>
-    <w:pPr>
-      <w:pStyle w:val="Rodap"/>
-    </w:pPr>
-  </w:p>
-</w:ftr>
-</file>
-
-<file path=word/footer8.xml><?xml version="1.0" encoding="utf-8"?>
-<w:ftr xmlns:wpc="http://schemas.microsoft.com/office/word/2010/wordprocessingCanvas" xmlns:cx="http://schemas.microsoft.com/office/drawing/2014/chartex" xmlns:cx1="http://schemas.microsoft.com/office/drawing/2015/9/8/chartex" xmlns:cx2="http://schemas.microsoft.com/office/drawing/2015/10/21/chartex" xmlns:cx3="http://schemas.microsoft.com/office/drawing/2016/5/9/chartex" xmlns:cx4="http://schemas.microsoft.com/office/drawing/2016/5/10/chartex" xmlns:cx5="http://schemas.microsoft.com/office/drawing/2016/5/11/chartex" xmlns:cx6="http://schemas.microsoft.com/office/drawing/2016/5/12/chartex" xmlns:cx7="http://schemas.microsoft.com/office/drawing/2016/5/13/chartex" xmlns:cx8="http://schemas.microsoft.com/office/drawing/2016/5/14/chartex" xmlns:mc="http://schemas.openxmlformats.org/markup-compatibility/2006" xmlns:aink="http://schemas.microsoft.com/office/drawing/2016/ink" xmlns:am3d="http://schemas.microsoft.com/office/drawing/2017/model3d" xmlns:o="urn:schemas-microsoft-com:office:office" xmlns:oel="http://schemas.microsoft.com/office/2019/extlst" xmlns:r="http://schemas.openxmlformats.org/officeDocument/2006/relationships" xmlns:m="http://schemas.openxmlformats.org/officeDocument/2006/math" xmlns:v="urn:schemas-microsoft-com:vml" xmlns:wp14="http://schemas.microsoft.com/office/word/2010/wordprocessingDrawing" xmlns:wp="http://schemas.openxmlformats.org/drawingml/2006/wordprocessingDrawing" xmlns:w10="urn:schemas-microsoft-com:office:word" xmlns:w="http://schemas.openxmlformats.org/wordprocessingml/2006/main" xmlns:w14="http://schemas.microsoft.com/office/word/2010/wordml" xmlns:w15="http://schemas.microsoft.com/office/word/2012/wordml" xmlns:w16cex="http://schemas.microsoft.com/office/word/2018/wordml/cex" xmlns:w16cid="http://schemas.microsoft.com/office/word/2016/wordml/cid" xmlns:w16="http://schemas.microsoft.com/office/word/2018/wordml" xmlns:w16sdtdh="http://schemas.microsoft.com/office/word/2020/wordml/sdtdatahash" xmlns:w16se="http://schemas.microsoft.com/office/word/2015/wordml/symex" xmlns:wpg="http://schemas.microsoft.com/office/word/2010/wordprocessingGroup" xmlns:wpi="http://schemas.microsoft.com/office/word/2010/wordprocessingInk" xmlns:wne="http://schemas.microsoft.com/office/word/2006/wordml" xmlns:wps="http://schemas.microsoft.com/office/word/2010/wordprocessingShape" mc:Ignorable="w14 w15 w16se w16cid w16 w16cex w16sdtdh wp14">
-  <w:p>
-    <w:pPr>
-      <w:pStyle w:val="Rodap"/>
-    </w:pPr>
-  </w:p>
-</w:ftr>
-</file>
-
-<file path=word/footer9.xml><?xml version="1.0" encoding="utf-8"?>
 <w:ftr xmlns:wpc="http://schemas.microsoft.com/office/word/2010/wordprocessingCanvas" xmlns:cx="http://schemas.microsoft.com/office/drawing/2014/chartex" xmlns:cx1="http://schemas.microsoft.com/office/drawing/2015/9/8/chartex" xmlns:cx2="http://schemas.microsoft.com/office/drawing/2015/10/21/chartex" xmlns:cx3="http://schemas.microsoft.com/office/drawing/2016/5/9/chartex" xmlns:cx4="http://schemas.microsoft.com/office/drawing/2016/5/10/chartex" xmlns:cx5="http://schemas.microsoft.com/office/drawing/2016/5/11/chartex" xmlns:cx6="http://schemas.microsoft.com/office/drawing/2016/5/12/chartex" xmlns:cx7="http://schemas.microsoft.com/office/drawing/2016/5/13/chartex" xmlns:cx8="http://schemas.microsoft.com/office/drawing/2016/5/14/chartex" xmlns:mc="http://schemas.openxmlformats.org/markup-compatibility/2006" xmlns:aink="http://schemas.microsoft.com/office/drawing/2016/ink" xmlns:am3d="http://schemas.microsoft.com/office/drawing/2017/model3d" xmlns:o="urn:schemas-microsoft-com:office:office" xmlns:oel="http://schemas.microsoft.com/office/2019/extlst" xmlns:r="http://schemas.openxmlformats.org/officeDocument/2006/relationships" xmlns:m="http://schemas.openxmlformats.org/officeDocument/2006/math" xmlns:v="urn:schemas-microsoft-com:vml" xmlns:wp14="http://schemas.microsoft.com/office/word/2010/wordprocessingDrawing" xmlns:wp="http://schemas.openxmlformats.org/drawingml/2006/wordprocessingDrawing" xmlns:w10="urn:schemas-microsoft-com:office:word" xmlns:w="http://schemas.openxmlformats.org/wordprocessingml/2006/main" xmlns:w14="http://schemas.microsoft.com/office/word/2010/wordml" xmlns:w15="http://schemas.microsoft.com/office/word/2012/wordml" xmlns:w16cex="http://schemas.microsoft.com/office/word/2018/wordml/cex" xmlns:w16cid="http://schemas.microsoft.com/office/word/2016/wordml/cid" xmlns:w16="http://schemas.microsoft.com/office/word/2018/wordml" xmlns:w16sdtdh="http://schemas.microsoft.com/office/word/2020/wordml/sdtdatahash" xmlns:w16se="http://schemas.microsoft.com/office/word/2015/wordml/symex" xmlns:wpg="http://schemas.microsoft.com/office/word/2010/wordprocessingGroup" xmlns:wpi="http://schemas.microsoft.com/office/word/2010/wordprocessingInk" xmlns:wne="http://schemas.microsoft.com/office/word/2006/wordml" xmlns:wps="http://schemas.microsoft.com/office/word/2010/wordprocessingShape" mc:Ignorable="w14 w15 w16se w16cid w16 w16cex w16sdtdh wp14">
   <w:p>
     <w:pPr>
@@ -10933,7 +9369,7 @@
 </w:hdr>
 </file>
 
-<file path=word/header10.xml><?xml version="1.0" encoding="utf-8"?>
+<file path=word/header2.xml><?xml version="1.0" encoding="utf-8"?>
 <w:hdr xmlns:wpc="http://schemas.microsoft.com/office/word/2010/wordprocessingCanvas" xmlns:cx="http://schemas.microsoft.com/office/drawing/2014/chartex" xmlns:cx1="http://schemas.microsoft.com/office/drawing/2015/9/8/chartex" xmlns:cx2="http://schemas.microsoft.com/office/drawing/2015/10/21/chartex" xmlns:cx3="http://schemas.microsoft.com/office/drawing/2016/5/9/chartex" xmlns:cx4="http://schemas.microsoft.com/office/drawing/2016/5/10/chartex" xmlns:cx5="http://schemas.microsoft.com/office/drawing/2016/5/11/chartex" xmlns:cx6="http://schemas.microsoft.com/office/drawing/2016/5/12/chartex" xmlns:cx7="http://schemas.microsoft.com/office/drawing/2016/5/13/chartex" xmlns:cx8="http://schemas.microsoft.com/office/drawing/2016/5/14/chartex" xmlns:mc="http://schemas.openxmlformats.org/markup-compatibility/2006" xmlns:aink="http://schemas.microsoft.com/office/drawing/2016/ink" xmlns:am3d="http://schemas.microsoft.com/office/drawing/2017/model3d" xmlns:o="urn:schemas-microsoft-com:office:office" xmlns:oel="http://schemas.microsoft.com/office/2019/extlst" xmlns:r="http://schemas.openxmlformats.org/officeDocument/2006/relationships" xmlns:m="http://schemas.openxmlformats.org/officeDocument/2006/math" xmlns:v="urn:schemas-microsoft-com:vml" xmlns:wp14="http://schemas.microsoft.com/office/word/2010/wordprocessingDrawing" xmlns:wp="http://schemas.openxmlformats.org/drawingml/2006/wordprocessingDrawing" xmlns:w10="urn:schemas-microsoft-com:office:word" xmlns:w="http://schemas.openxmlformats.org/wordprocessingml/2006/main" xmlns:w14="http://schemas.microsoft.com/office/word/2010/wordml" xmlns:w15="http://schemas.microsoft.com/office/word/2012/wordml" xmlns:w16cex="http://schemas.microsoft.com/office/word/2018/wordml/cex" xmlns:w16cid="http://schemas.microsoft.com/office/word/2016/wordml/cid" xmlns:w16="http://schemas.microsoft.com/office/word/2018/wordml" xmlns:w16sdtdh="http://schemas.microsoft.com/office/word/2020/wordml/sdtdatahash" xmlns:w16se="http://schemas.microsoft.com/office/word/2015/wordml/symex" xmlns:wpg="http://schemas.microsoft.com/office/word/2010/wordprocessingGroup" xmlns:wpi="http://schemas.microsoft.com/office/word/2010/wordprocessingInk" xmlns:wne="http://schemas.microsoft.com/office/word/2006/wordml" xmlns:wps="http://schemas.microsoft.com/office/word/2010/wordprocessingShape" mc:Ignorable="w14 w15 w16se w16cid w16 w16cex w16sdtdh wp14">
   <w:p>
     <w:pPr>
@@ -10964,8 +9400,9 @@
     <w:r>
       <w:rPr>
         <w:rStyle w:val="Nmerodepgina"/>
-      </w:rPr>
-      <w:t>50</w:t>
+        <w:noProof/>
+      </w:rPr>
+      <w:t>2</w:t>
     </w:r>
     <w:r>
       <w:rPr>
@@ -10976,22 +9413,15 @@
   </w:p>
   <w:p>
     <w:pPr>
-      <w:ind w:right="397" w:firstLine="360"/>
+      <w:ind w:right="397"/>
       <w:jc w:val="right"/>
       <w:rPr>
         <w:b/>
-        <w:color w:val="808080"/>
+        <w:color w:val="999999"/>
         <w:sz w:val="20"/>
+        <w:szCs w:val="20"/>
       </w:rPr>
     </w:pPr>
-    <w:r>
-      <w:rPr>
-        <w:b/>
-        <w:color w:val="808080"/>
-        <w:sz w:val="20"/>
-      </w:rPr>
-      <w:t xml:space="preserve">APÊNDICE </w:t>
-    </w:r>
     <w:r>
       <w:rPr>
         <w:noProof/>
@@ -11000,7 +9430,7 @@
       <mc:AlternateContent>
         <mc:Choice Requires="wps">
           <w:drawing>
-            <wp:anchor distT="0" distB="0" distL="114300" distR="114300" simplePos="0" relativeHeight="251659776" behindDoc="0" locked="0" layoutInCell="0" allowOverlap="1" wp14:anchorId="37B9645E" wp14:editId="23CBB981">
+            <wp:anchor distT="0" distB="0" distL="114300" distR="114300" simplePos="0" relativeHeight="251654656" behindDoc="0" locked="0" layoutInCell="1" allowOverlap="1" wp14:anchorId="20D4412E" wp14:editId="4BBE9C71">
               <wp:simplePos x="0" y="0"/>
               <wp:positionH relativeFrom="column">
                 <wp:posOffset>0</wp:posOffset>
@@ -11011,7 +9441,7 @@
               <wp:extent cx="5507990" cy="0"/>
               <wp:effectExtent l="9525" t="10795" r="6985" b="8255"/>
               <wp:wrapNone/>
-              <wp:docPr id="11" name="Line 10"/>
+              <wp:docPr id="14" name="Line 1"/>
               <wp:cNvGraphicFramePr>
                 <a:graphicFrameLocks xmlns:a="http://schemas.openxmlformats.org/drawingml/2006/main"/>
               </wp:cNvGraphicFramePr>
@@ -11059,9 +9489,9 @@
             </wp:anchor>
           </w:drawing>
         </mc:Choice>
-        <mc:Fallback xmlns:a="http://schemas.openxmlformats.org/drawingml/2006/main" xmlns:a14="http://schemas.microsoft.com/office/drawing/2010/main">
-          <w:pict w14:anchorId="162EB048">
-            <v:line id="Line 10" style="position:absolute;z-index:251659776;visibility:visible;mso-wrap-style:square;mso-width-percent:0;mso-height-percent:0;mso-wrap-distance-left:9pt;mso-wrap-distance-top:0;mso-wrap-distance-right:9pt;mso-wrap-distance-bottom:0;mso-position-horizontal:absolute;mso-position-horizontal-relative:text;mso-position-vertical:absolute;mso-position-vertical-relative:text;mso-width-percent:0;mso-height-percent:0;mso-width-relative:page;mso-height-relative:page" o:spid="_x0000_s1026" o:allowincell="f" from="0,13.6pt" to="433.7pt,13.6pt" w14:anchorId="145BA8C3" o:gfxdata="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"/>
+        <mc:Fallback xmlns:a14="http://schemas.microsoft.com/office/drawing/2010/main" xmlns:a="http://schemas.openxmlformats.org/drawingml/2006/main">
+          <w:pict w14:anchorId="4D3387F1">
+            <v:line id="Line 1" style="position:absolute;z-index:251654656;visibility:visible;mso-wrap-style:square;mso-width-percent:0;mso-height-percent:0;mso-wrap-distance-left:9pt;mso-wrap-distance-top:0;mso-wrap-distance-right:9pt;mso-wrap-distance-bottom:0;mso-position-horizontal:absolute;mso-position-horizontal-relative:text;mso-position-vertical:absolute;mso-position-vertical-relative:text;mso-width-percent:0;mso-height-percent:0;mso-width-relative:page;mso-height-relative:page" o:spid="_x0000_s1026" from="0,13.6pt" to="433.7pt,13.6pt" w14:anchorId="1C74C869" o:gfxdata="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"/>
           </w:pict>
         </mc:Fallback>
       </mc:AlternateContent>
@@ -11069,87 +9499,78 @@
     <w:r>
       <w:rPr>
         <w:b/>
-        <w:color w:val="808080"/>
+        <w:color w:val="999999"/>
         <w:sz w:val="20"/>
-      </w:rPr>
-      <w:t>2</w:t>
+        <w:szCs w:val="20"/>
+      </w:rPr>
+      <w:t>INTRODUÇÃO</w:t>
     </w:r>
   </w:p>
+  <w:p/>
+</w:hdr>
+</file>
+
+<file path=word/header3.xml><?xml version="1.0" encoding="utf-8"?>
+<w:hdr xmlns:wpc="http://schemas.microsoft.com/office/word/2010/wordprocessingCanvas" xmlns:cx="http://schemas.microsoft.com/office/drawing/2014/chartex" xmlns:cx1="http://schemas.microsoft.com/office/drawing/2015/9/8/chartex" xmlns:cx2="http://schemas.microsoft.com/office/drawing/2015/10/21/chartex" xmlns:cx3="http://schemas.microsoft.com/office/drawing/2016/5/9/chartex" xmlns:cx4="http://schemas.microsoft.com/office/drawing/2016/5/10/chartex" xmlns:cx5="http://schemas.microsoft.com/office/drawing/2016/5/11/chartex" xmlns:cx6="http://schemas.microsoft.com/office/drawing/2016/5/12/chartex" xmlns:cx7="http://schemas.microsoft.com/office/drawing/2016/5/13/chartex" xmlns:cx8="http://schemas.microsoft.com/office/drawing/2016/5/14/chartex" xmlns:mc="http://schemas.openxmlformats.org/markup-compatibility/2006" xmlns:aink="http://schemas.microsoft.com/office/drawing/2016/ink" xmlns:am3d="http://schemas.microsoft.com/office/drawing/2017/model3d" xmlns:o="urn:schemas-microsoft-com:office:office" xmlns:oel="http://schemas.microsoft.com/office/2019/extlst" xmlns:r="http://schemas.openxmlformats.org/officeDocument/2006/relationships" xmlns:m="http://schemas.openxmlformats.org/officeDocument/2006/math" xmlns:v="urn:schemas-microsoft-com:vml" xmlns:wp14="http://schemas.microsoft.com/office/word/2010/wordprocessingDrawing" xmlns:wp="http://schemas.openxmlformats.org/drawingml/2006/wordprocessingDrawing" xmlns:w10="urn:schemas-microsoft-com:office:word" xmlns:w="http://schemas.openxmlformats.org/wordprocessingml/2006/main" xmlns:w14="http://schemas.microsoft.com/office/word/2010/wordml" xmlns:w15="http://schemas.microsoft.com/office/word/2012/wordml" xmlns:w16cex="http://schemas.microsoft.com/office/word/2018/wordml/cex" xmlns:w16cid="http://schemas.microsoft.com/office/word/2016/wordml/cid" xmlns:w16="http://schemas.microsoft.com/office/word/2018/wordml" xmlns:w16sdtdh="http://schemas.microsoft.com/office/word/2020/wordml/sdtdatahash" xmlns:w16se="http://schemas.microsoft.com/office/word/2015/wordml/symex" xmlns:wpg="http://schemas.microsoft.com/office/word/2010/wordprocessingGroup" xmlns:wpi="http://schemas.microsoft.com/office/word/2010/wordprocessingInk" xmlns:wne="http://schemas.microsoft.com/office/word/2006/wordml" xmlns:wps="http://schemas.microsoft.com/office/word/2010/wordprocessingShape" mc:Ignorable="w14 w15 w16se w16cid w16 w16cex w16sdtdh wp14">
+  <w:sdt>
+    <w:sdtPr>
+      <w:id w:val="279390981"/>
+      <w:docPartObj>
+        <w:docPartGallery w:val="Page Numbers (Top of Page)"/>
+        <w:docPartUnique/>
+      </w:docPartObj>
+    </w:sdtPr>
+    <w:sdtContent>
+      <w:p>
+        <w:pPr>
+          <w:pStyle w:val="Cabealho"/>
+          <w:jc w:val="right"/>
+        </w:pPr>
+        <w:r>
+          <w:fldChar w:fldCharType="begin"/>
+        </w:r>
+        <w:r>
+          <w:instrText>PAGE   \* MERGEFORMAT</w:instrText>
+        </w:r>
+        <w:r>
+          <w:fldChar w:fldCharType="separate"/>
+        </w:r>
+        <w:r>
+          <w:t>2</w:t>
+        </w:r>
+        <w:r>
+          <w:fldChar w:fldCharType="end"/>
+        </w:r>
+      </w:p>
+    </w:sdtContent>
+  </w:sdt>
   <w:p>
     <w:pPr>
-      <w:pStyle w:val="Cabealho"/>
+      <w:ind w:right="397"/>
+      <w:jc w:val="right"/>
+      <w:rPr>
+        <w:b/>
+        <w:color w:val="999999"/>
+        <w:sz w:val="20"/>
+        <w:szCs w:val="20"/>
+      </w:rPr>
     </w:pPr>
   </w:p>
 </w:hdr>
 </file>
 
-<file path=word/header11.xml><?xml version="1.0" encoding="utf-8"?>
+<file path=word/header4.xml><?xml version="1.0" encoding="utf-8"?>
 <w:hdr xmlns:wpc="http://schemas.microsoft.com/office/word/2010/wordprocessingCanvas" xmlns:cx="http://schemas.microsoft.com/office/drawing/2014/chartex" xmlns:cx1="http://schemas.microsoft.com/office/drawing/2015/9/8/chartex" xmlns:cx2="http://schemas.microsoft.com/office/drawing/2015/10/21/chartex" xmlns:cx3="http://schemas.microsoft.com/office/drawing/2016/5/9/chartex" xmlns:cx4="http://schemas.microsoft.com/office/drawing/2016/5/10/chartex" xmlns:cx5="http://schemas.microsoft.com/office/drawing/2016/5/11/chartex" xmlns:cx6="http://schemas.microsoft.com/office/drawing/2016/5/12/chartex" xmlns:cx7="http://schemas.microsoft.com/office/drawing/2016/5/13/chartex" xmlns:cx8="http://schemas.microsoft.com/office/drawing/2016/5/14/chartex" xmlns:mc="http://schemas.openxmlformats.org/markup-compatibility/2006" xmlns:aink="http://schemas.microsoft.com/office/drawing/2016/ink" xmlns:am3d="http://schemas.microsoft.com/office/drawing/2017/model3d" xmlns:o="urn:schemas-microsoft-com:office:office" xmlns:oel="http://schemas.microsoft.com/office/2019/extlst" xmlns:r="http://schemas.openxmlformats.org/officeDocument/2006/relationships" xmlns:m="http://schemas.openxmlformats.org/officeDocument/2006/math" xmlns:v="urn:schemas-microsoft-com:vml" xmlns:wp14="http://schemas.microsoft.com/office/word/2010/wordprocessingDrawing" xmlns:wp="http://schemas.openxmlformats.org/drawingml/2006/wordprocessingDrawing" xmlns:w10="urn:schemas-microsoft-com:office:word" xmlns:w="http://schemas.openxmlformats.org/wordprocessingml/2006/main" xmlns:w14="http://schemas.microsoft.com/office/word/2010/wordml" xmlns:w15="http://schemas.microsoft.com/office/word/2012/wordml" xmlns:w16cex="http://schemas.microsoft.com/office/word/2018/wordml/cex" xmlns:w16cid="http://schemas.microsoft.com/office/word/2016/wordml/cid" xmlns:w16="http://schemas.microsoft.com/office/word/2018/wordml" xmlns:w16sdtdh="http://schemas.microsoft.com/office/word/2020/wordml/sdtdatahash" xmlns:w16se="http://schemas.microsoft.com/office/word/2015/wordml/symex" xmlns:wpg="http://schemas.microsoft.com/office/word/2010/wordprocessingGroup" xmlns:wpi="http://schemas.microsoft.com/office/word/2010/wordprocessingInk" xmlns:wne="http://schemas.microsoft.com/office/word/2006/wordml" xmlns:wps="http://schemas.microsoft.com/office/word/2010/wordprocessingShape" mc:Ignorable="w14 w15 w16se w16cid w16 w16cex w16sdtdh wp14">
   <w:p>
     <w:pPr>
       <w:pStyle w:val="Cabealho"/>
-      <w:framePr w:wrap="around" w:vAnchor="text" w:hAnchor="margin" w:xAlign="right" w:y="1"/>
-      <w:rPr>
-        <w:rStyle w:val="Nmerodepgina"/>
-      </w:rPr>
-    </w:pPr>
-    <w:r>
-      <w:rPr>
-        <w:rStyle w:val="Nmerodepgina"/>
-      </w:rPr>
-      <w:fldChar w:fldCharType="begin"/>
-    </w:r>
-    <w:r>
-      <w:rPr>
-        <w:rStyle w:val="Nmerodepgina"/>
-      </w:rPr>
-      <w:instrText xml:space="preserve">PAGE  </w:instrText>
-    </w:r>
-    <w:r>
-      <w:rPr>
-        <w:rStyle w:val="Nmerodepgina"/>
-      </w:rPr>
-      <w:fldChar w:fldCharType="separate"/>
-    </w:r>
-    <w:r>
-      <w:rPr>
-        <w:rStyle w:val="Nmerodepgina"/>
-        <w:noProof/>
-      </w:rPr>
-      <w:t>27</w:t>
-    </w:r>
-    <w:r>
-      <w:rPr>
-        <w:rStyle w:val="Nmerodepgina"/>
-      </w:rPr>
-      <w:fldChar w:fldCharType="end"/>
-    </w:r>
-  </w:p>
-  <w:p>
-    <w:pPr>
-      <w:ind w:right="397" w:firstLine="360"/>
       <w:jc w:val="right"/>
-      <w:rPr>
-        <w:b/>
-        <w:color w:val="808080"/>
-        <w:sz w:val="20"/>
-      </w:rPr>
     </w:pPr>
   </w:p>
 </w:hdr>
 </file>
 
-<file path=word/header12.xml><?xml version="1.0" encoding="utf-8"?>
-<w:hdr xmlns:wpc="http://schemas.microsoft.com/office/word/2010/wordprocessingCanvas" xmlns:cx="http://schemas.microsoft.com/office/drawing/2014/chartex" xmlns:cx1="http://schemas.microsoft.com/office/drawing/2015/9/8/chartex" xmlns:cx2="http://schemas.microsoft.com/office/drawing/2015/10/21/chartex" xmlns:cx3="http://schemas.microsoft.com/office/drawing/2016/5/9/chartex" xmlns:cx4="http://schemas.microsoft.com/office/drawing/2016/5/10/chartex" xmlns:cx5="http://schemas.microsoft.com/office/drawing/2016/5/11/chartex" xmlns:cx6="http://schemas.microsoft.com/office/drawing/2016/5/12/chartex" xmlns:cx7="http://schemas.microsoft.com/office/drawing/2016/5/13/chartex" xmlns:cx8="http://schemas.microsoft.com/office/drawing/2016/5/14/chartex" xmlns:mc="http://schemas.openxmlformats.org/markup-compatibility/2006" xmlns:aink="http://schemas.microsoft.com/office/drawing/2016/ink" xmlns:am3d="http://schemas.microsoft.com/office/drawing/2017/model3d" xmlns:o="urn:schemas-microsoft-com:office:office" xmlns:oel="http://schemas.microsoft.com/office/2019/extlst" xmlns:r="http://schemas.openxmlformats.org/officeDocument/2006/relationships" xmlns:m="http://schemas.openxmlformats.org/officeDocument/2006/math" xmlns:v="urn:schemas-microsoft-com:vml" xmlns:wp14="http://schemas.microsoft.com/office/word/2010/wordprocessingDrawing" xmlns:wp="http://schemas.openxmlformats.org/drawingml/2006/wordprocessingDrawing" xmlns:w10="urn:schemas-microsoft-com:office:word" xmlns:w="http://schemas.openxmlformats.org/wordprocessingml/2006/main" xmlns:w14="http://schemas.microsoft.com/office/word/2010/wordml" xmlns:w15="http://schemas.microsoft.com/office/word/2012/wordml" xmlns:w16cex="http://schemas.microsoft.com/office/word/2018/wordml/cex" xmlns:w16cid="http://schemas.microsoft.com/office/word/2016/wordml/cid" xmlns:w16="http://schemas.microsoft.com/office/word/2018/wordml" xmlns:w16sdtdh="http://schemas.microsoft.com/office/word/2020/wordml/sdtdatahash" xmlns:w16se="http://schemas.microsoft.com/office/word/2015/wordml/symex" xmlns:wpg="http://schemas.microsoft.com/office/word/2010/wordprocessingGroup" xmlns:wpi="http://schemas.microsoft.com/office/word/2010/wordprocessingInk" xmlns:wne="http://schemas.microsoft.com/office/word/2006/wordml" xmlns:wps="http://schemas.microsoft.com/office/word/2010/wordprocessingShape" mc:Ignorable="w14 w15 w16se w16cid w16 w16cex w16sdtdh wp14">
-  <w:p>
-    <w:pPr>
-      <w:pStyle w:val="Cabealho"/>
-    </w:pPr>
-  </w:p>
-</w:hdr>
-</file>
-
-<file path=word/header13.xml><?xml version="1.0" encoding="utf-8"?>
+<file path=word/header5.xml><?xml version="1.0" encoding="utf-8"?>
 <w:hdr xmlns:wpc="http://schemas.microsoft.com/office/word/2010/wordprocessingCanvas" xmlns:cx="http://schemas.microsoft.com/office/drawing/2014/chartex" xmlns:cx1="http://schemas.microsoft.com/office/drawing/2015/9/8/chartex" xmlns:cx2="http://schemas.microsoft.com/office/drawing/2015/10/21/chartex" xmlns:cx3="http://schemas.microsoft.com/office/drawing/2016/5/9/chartex" xmlns:cx4="http://schemas.microsoft.com/office/drawing/2016/5/10/chartex" xmlns:cx5="http://schemas.microsoft.com/office/drawing/2016/5/11/chartex" xmlns:cx6="http://schemas.microsoft.com/office/drawing/2016/5/12/chartex" xmlns:cx7="http://schemas.microsoft.com/office/drawing/2016/5/13/chartex" xmlns:cx8="http://schemas.microsoft.com/office/drawing/2016/5/14/chartex" xmlns:mc="http://schemas.openxmlformats.org/markup-compatibility/2006" xmlns:aink="http://schemas.microsoft.com/office/drawing/2016/ink" xmlns:am3d="http://schemas.microsoft.com/office/drawing/2017/model3d" xmlns:o="urn:schemas-microsoft-com:office:office" xmlns:oel="http://schemas.microsoft.com/office/2019/extlst" xmlns:r="http://schemas.openxmlformats.org/officeDocument/2006/relationships" xmlns:m="http://schemas.openxmlformats.org/officeDocument/2006/math" xmlns:v="urn:schemas-microsoft-com:vml" xmlns:wp14="http://schemas.microsoft.com/office/word/2010/wordprocessingDrawing" xmlns:wp="http://schemas.openxmlformats.org/drawingml/2006/wordprocessingDrawing" xmlns:w10="urn:schemas-microsoft-com:office:word" xmlns:w="http://schemas.openxmlformats.org/wordprocessingml/2006/main" xmlns:w14="http://schemas.microsoft.com/office/word/2010/wordml" xmlns:w15="http://schemas.microsoft.com/office/word/2012/wordml" xmlns:w16cex="http://schemas.microsoft.com/office/word/2018/wordml/cex" xmlns:w16cid="http://schemas.microsoft.com/office/word/2016/wordml/cid" xmlns:w16="http://schemas.microsoft.com/office/word/2018/wordml" xmlns:w16sdtdh="http://schemas.microsoft.com/office/word/2020/wordml/sdtdatahash" xmlns:w16se="http://schemas.microsoft.com/office/word/2015/wordml/symex" xmlns:wpg="http://schemas.microsoft.com/office/word/2010/wordprocessingGroup" xmlns:wpi="http://schemas.microsoft.com/office/word/2010/wordprocessingInk" xmlns:wne="http://schemas.microsoft.com/office/word/2006/wordml" xmlns:wps="http://schemas.microsoft.com/office/word/2010/wordprocessingShape" mc:Ignorable="w14 w15 w16se w16cid w16 w16cex w16sdtdh wp14">
   <w:p>
     <w:pPr>
@@ -11269,7 +9690,7 @@
             </wp:anchor>
           </w:drawing>
         </mc:Choice>
-        <mc:Fallback xmlns:a="http://schemas.openxmlformats.org/drawingml/2006/main" xmlns:a14="http://schemas.microsoft.com/office/drawing/2010/main">
+        <mc:Fallback xmlns:a14="http://schemas.microsoft.com/office/drawing/2010/main" xmlns:a="http://schemas.openxmlformats.org/drawingml/2006/main">
           <w:pict w14:anchorId="28486F31">
             <v:line id="Line 19" style="position:absolute;z-index:251657728;visibility:visible;mso-wrap-style:square;mso-width-percent:0;mso-height-percent:0;mso-wrap-distance-left:9pt;mso-wrap-distance-top:0;mso-wrap-distance-right:9pt;mso-wrap-distance-bottom:0;mso-position-horizontal:absolute;mso-position-horizontal-relative:text;mso-position-vertical:absolute;mso-position-vertical-relative:text;mso-width-percent:0;mso-height-percent:0;mso-width-relative:page;mso-height-relative:page" o:spid="_x0000_s1026" from="0,13.6pt" to="433.7pt,13.6pt" w14:anchorId="451C21B2" o:gfxdata="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"/>
           </w:pict>
@@ -11289,485 +9710,7 @@
 </w:hdr>
 </file>
 
-<file path=word/header14.xml><?xml version="1.0" encoding="utf-8"?>
-<w:hdr xmlns:wpc="http://schemas.microsoft.com/office/word/2010/wordprocessingCanvas" xmlns:cx="http://schemas.microsoft.com/office/drawing/2014/chartex" xmlns:cx1="http://schemas.microsoft.com/office/drawing/2015/9/8/chartex" xmlns:cx2="http://schemas.microsoft.com/office/drawing/2015/10/21/chartex" xmlns:cx3="http://schemas.microsoft.com/office/drawing/2016/5/9/chartex" xmlns:cx4="http://schemas.microsoft.com/office/drawing/2016/5/10/chartex" xmlns:cx5="http://schemas.microsoft.com/office/drawing/2016/5/11/chartex" xmlns:cx6="http://schemas.microsoft.com/office/drawing/2016/5/12/chartex" xmlns:cx7="http://schemas.microsoft.com/office/drawing/2016/5/13/chartex" xmlns:cx8="http://schemas.microsoft.com/office/drawing/2016/5/14/chartex" xmlns:mc="http://schemas.openxmlformats.org/markup-compatibility/2006" xmlns:aink="http://schemas.microsoft.com/office/drawing/2016/ink" xmlns:am3d="http://schemas.microsoft.com/office/drawing/2017/model3d" xmlns:o="urn:schemas-microsoft-com:office:office" xmlns:oel="http://schemas.microsoft.com/office/2019/extlst" xmlns:r="http://schemas.openxmlformats.org/officeDocument/2006/relationships" xmlns:m="http://schemas.openxmlformats.org/officeDocument/2006/math" xmlns:v="urn:schemas-microsoft-com:vml" xmlns:wp14="http://schemas.microsoft.com/office/word/2010/wordprocessingDrawing" xmlns:wp="http://schemas.openxmlformats.org/drawingml/2006/wordprocessingDrawing" xmlns:w10="urn:schemas-microsoft-com:office:word" xmlns:w="http://schemas.openxmlformats.org/wordprocessingml/2006/main" xmlns:w14="http://schemas.microsoft.com/office/word/2010/wordml" xmlns:w15="http://schemas.microsoft.com/office/word/2012/wordml" xmlns:w16cex="http://schemas.microsoft.com/office/word/2018/wordml/cex" xmlns:w16cid="http://schemas.microsoft.com/office/word/2016/wordml/cid" xmlns:w16="http://schemas.microsoft.com/office/word/2018/wordml" xmlns:w16sdtdh="http://schemas.microsoft.com/office/word/2020/wordml/sdtdatahash" xmlns:w16se="http://schemas.microsoft.com/office/word/2015/wordml/symex" xmlns:wpg="http://schemas.microsoft.com/office/word/2010/wordprocessingGroup" xmlns:wpi="http://schemas.microsoft.com/office/word/2010/wordprocessingInk" xmlns:wne="http://schemas.microsoft.com/office/word/2006/wordml" xmlns:wps="http://schemas.microsoft.com/office/word/2010/wordprocessingShape" mc:Ignorable="w14 w15 w16se w16cid w16 w16cex w16sdtdh wp14">
-  <w:p>
-    <w:pPr>
-      <w:pStyle w:val="Cabealho"/>
-    </w:pPr>
-  </w:p>
-</w:hdr>
-</file>
-
-<file path=word/header2.xml><?xml version="1.0" encoding="utf-8"?>
-<w:hdr xmlns:wpc="http://schemas.microsoft.com/office/word/2010/wordprocessingCanvas" xmlns:cx="http://schemas.microsoft.com/office/drawing/2014/chartex" xmlns:cx1="http://schemas.microsoft.com/office/drawing/2015/9/8/chartex" xmlns:cx2="http://schemas.microsoft.com/office/drawing/2015/10/21/chartex" xmlns:cx3="http://schemas.microsoft.com/office/drawing/2016/5/9/chartex" xmlns:cx4="http://schemas.microsoft.com/office/drawing/2016/5/10/chartex" xmlns:cx5="http://schemas.microsoft.com/office/drawing/2016/5/11/chartex" xmlns:cx6="http://schemas.microsoft.com/office/drawing/2016/5/12/chartex" xmlns:cx7="http://schemas.microsoft.com/office/drawing/2016/5/13/chartex" xmlns:cx8="http://schemas.microsoft.com/office/drawing/2016/5/14/chartex" xmlns:mc="http://schemas.openxmlformats.org/markup-compatibility/2006" xmlns:aink="http://schemas.microsoft.com/office/drawing/2016/ink" xmlns:am3d="http://schemas.microsoft.com/office/drawing/2017/model3d" xmlns:o="urn:schemas-microsoft-com:office:office" xmlns:oel="http://schemas.microsoft.com/office/2019/extlst" xmlns:r="http://schemas.openxmlformats.org/officeDocument/2006/relationships" xmlns:m="http://schemas.openxmlformats.org/officeDocument/2006/math" xmlns:v="urn:schemas-microsoft-com:vml" xmlns:wp14="http://schemas.microsoft.com/office/word/2010/wordprocessingDrawing" xmlns:wp="http://schemas.openxmlformats.org/drawingml/2006/wordprocessingDrawing" xmlns:w10="urn:schemas-microsoft-com:office:word" xmlns:w="http://schemas.openxmlformats.org/wordprocessingml/2006/main" xmlns:w14="http://schemas.microsoft.com/office/word/2010/wordml" xmlns:w15="http://schemas.microsoft.com/office/word/2012/wordml" xmlns:w16cex="http://schemas.microsoft.com/office/word/2018/wordml/cex" xmlns:w16cid="http://schemas.microsoft.com/office/word/2016/wordml/cid" xmlns:w16="http://schemas.microsoft.com/office/word/2018/wordml" xmlns:w16sdtdh="http://schemas.microsoft.com/office/word/2020/wordml/sdtdatahash" xmlns:w16se="http://schemas.microsoft.com/office/word/2015/wordml/symex" xmlns:wpg="http://schemas.microsoft.com/office/word/2010/wordprocessingGroup" xmlns:wpi="http://schemas.microsoft.com/office/word/2010/wordprocessingInk" xmlns:wne="http://schemas.microsoft.com/office/word/2006/wordml" xmlns:wps="http://schemas.microsoft.com/office/word/2010/wordprocessingShape" mc:Ignorable="w14 w15 w16se w16cid w16 w16cex w16sdtdh wp14">
-  <w:p>
-    <w:pPr>
-      <w:pStyle w:val="Cabealho"/>
-      <w:framePr w:wrap="around" w:vAnchor="text" w:hAnchor="margin" w:xAlign="right" w:y="1"/>
-      <w:rPr>
-        <w:rStyle w:val="Nmerodepgina"/>
-      </w:rPr>
-    </w:pPr>
-    <w:r>
-      <w:rPr>
-        <w:rStyle w:val="Nmerodepgina"/>
-      </w:rPr>
-      <w:fldChar w:fldCharType="begin"/>
-    </w:r>
-    <w:r>
-      <w:rPr>
-        <w:rStyle w:val="Nmerodepgina"/>
-      </w:rPr>
-      <w:instrText xml:space="preserve">PAGE  </w:instrText>
-    </w:r>
-    <w:r>
-      <w:rPr>
-        <w:rStyle w:val="Nmerodepgina"/>
-      </w:rPr>
-      <w:fldChar w:fldCharType="separate"/>
-    </w:r>
-    <w:r>
-      <w:rPr>
-        <w:rStyle w:val="Nmerodepgina"/>
-        <w:noProof/>
-      </w:rPr>
-      <w:t>2</w:t>
-    </w:r>
-    <w:r>
-      <w:rPr>
-        <w:rStyle w:val="Nmerodepgina"/>
-      </w:rPr>
-      <w:fldChar w:fldCharType="end"/>
-    </w:r>
-  </w:p>
-  <w:p>
-    <w:pPr>
-      <w:ind w:right="397"/>
-      <w:jc w:val="right"/>
-      <w:rPr>
-        <w:b/>
-        <w:color w:val="999999"/>
-        <w:sz w:val="20"/>
-        <w:szCs w:val="20"/>
-      </w:rPr>
-    </w:pPr>
-    <w:r>
-      <w:rPr>
-        <w:noProof/>
-        <w:lang w:eastAsia="pt-BR"/>
-      </w:rPr>
-      <mc:AlternateContent>
-        <mc:Choice Requires="wps">
-          <w:drawing>
-            <wp:anchor distT="0" distB="0" distL="114300" distR="114300" simplePos="0" relativeHeight="251654656" behindDoc="0" locked="0" layoutInCell="1" allowOverlap="1" wp14:anchorId="20D4412E" wp14:editId="4BBE9C71">
-              <wp:simplePos x="0" y="0"/>
-              <wp:positionH relativeFrom="column">
-                <wp:posOffset>0</wp:posOffset>
-              </wp:positionH>
-              <wp:positionV relativeFrom="paragraph">
-                <wp:posOffset>172720</wp:posOffset>
-              </wp:positionV>
-              <wp:extent cx="5507990" cy="0"/>
-              <wp:effectExtent l="9525" t="10795" r="6985" b="8255"/>
-              <wp:wrapNone/>
-              <wp:docPr id="14" name="Line 1"/>
-              <wp:cNvGraphicFramePr>
-                <a:graphicFrameLocks xmlns:a="http://schemas.openxmlformats.org/drawingml/2006/main"/>
-              </wp:cNvGraphicFramePr>
-              <a:graphic xmlns:a="http://schemas.openxmlformats.org/drawingml/2006/main">
-                <a:graphicData uri="http://schemas.microsoft.com/office/word/2010/wordprocessingShape">
-                  <wps:wsp>
-                    <wps:cNvCnPr>
-                      <a:cxnSpLocks noChangeShapeType="1"/>
-                    </wps:cNvCnPr>
-                    <wps:spPr bwMode="auto">
-                      <a:xfrm>
-                        <a:off x="0" y="0"/>
-                        <a:ext cx="5507990" cy="0"/>
-                      </a:xfrm>
-                      <a:prstGeom prst="line">
-                        <a:avLst/>
-                      </a:prstGeom>
-                      <a:noFill/>
-                      <a:ln w="9525">
-                        <a:solidFill>
-                          <a:srgbClr val="000000"/>
-                        </a:solidFill>
-                        <a:round/>
-                        <a:headEnd/>
-                        <a:tailEnd/>
-                      </a:ln>
-                      <a:extLst>
-                        <a:ext uri="{909E8E84-426E-40DD-AFC4-6F175D3DCCD1}">
-                          <a14:hiddenFill xmlns:a14="http://schemas.microsoft.com/office/drawing/2010/main">
-                            <a:noFill/>
-                          </a14:hiddenFill>
-                        </a:ext>
-                      </a:extLst>
-                    </wps:spPr>
-                    <wps:bodyPr/>
-                  </wps:wsp>
-                </a:graphicData>
-              </a:graphic>
-              <wp14:sizeRelH relativeFrom="page">
-                <wp14:pctWidth>0</wp14:pctWidth>
-              </wp14:sizeRelH>
-              <wp14:sizeRelV relativeFrom="page">
-                <wp14:pctHeight>0</wp14:pctHeight>
-              </wp14:sizeRelV>
-            </wp:anchor>
-          </w:drawing>
-        </mc:Choice>
-        <mc:Fallback xmlns:a="http://schemas.openxmlformats.org/drawingml/2006/main" xmlns:a14="http://schemas.microsoft.com/office/drawing/2010/main">
-          <w:pict w14:anchorId="4D3387F1">
-            <v:line id="Line 1" style="position:absolute;z-index:251654656;visibility:visible;mso-wrap-style:square;mso-width-percent:0;mso-height-percent:0;mso-wrap-distance-left:9pt;mso-wrap-distance-top:0;mso-wrap-distance-right:9pt;mso-wrap-distance-bottom:0;mso-position-horizontal:absolute;mso-position-horizontal-relative:text;mso-position-vertical:absolute;mso-position-vertical-relative:text;mso-width-percent:0;mso-height-percent:0;mso-width-relative:page;mso-height-relative:page" o:spid="_x0000_s1026" from="0,13.6pt" to="433.7pt,13.6pt" w14:anchorId="1C74C869" o:gfxdata="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"/>
-          </w:pict>
-        </mc:Fallback>
-      </mc:AlternateContent>
-    </w:r>
-    <w:r>
-      <w:rPr>
-        <w:b/>
-        <w:color w:val="999999"/>
-        <w:sz w:val="20"/>
-        <w:szCs w:val="20"/>
-      </w:rPr>
-      <w:t>INTRODUÇÃO</w:t>
-    </w:r>
-  </w:p>
-  <w:p/>
-</w:hdr>
-</file>
-
-<file path=word/header3.xml><?xml version="1.0" encoding="utf-8"?>
-<w:hdr xmlns:wpc="http://schemas.microsoft.com/office/word/2010/wordprocessingCanvas" xmlns:cx="http://schemas.microsoft.com/office/drawing/2014/chartex" xmlns:cx1="http://schemas.microsoft.com/office/drawing/2015/9/8/chartex" xmlns:cx2="http://schemas.microsoft.com/office/drawing/2015/10/21/chartex" xmlns:cx3="http://schemas.microsoft.com/office/drawing/2016/5/9/chartex" xmlns:cx4="http://schemas.microsoft.com/office/drawing/2016/5/10/chartex" xmlns:cx5="http://schemas.microsoft.com/office/drawing/2016/5/11/chartex" xmlns:cx6="http://schemas.microsoft.com/office/drawing/2016/5/12/chartex" xmlns:cx7="http://schemas.microsoft.com/office/drawing/2016/5/13/chartex" xmlns:cx8="http://schemas.microsoft.com/office/drawing/2016/5/14/chartex" xmlns:mc="http://schemas.openxmlformats.org/markup-compatibility/2006" xmlns:aink="http://schemas.microsoft.com/office/drawing/2016/ink" xmlns:am3d="http://schemas.microsoft.com/office/drawing/2017/model3d" xmlns:o="urn:schemas-microsoft-com:office:office" xmlns:oel="http://schemas.microsoft.com/office/2019/extlst" xmlns:r="http://schemas.openxmlformats.org/officeDocument/2006/relationships" xmlns:m="http://schemas.openxmlformats.org/officeDocument/2006/math" xmlns:v="urn:schemas-microsoft-com:vml" xmlns:wp14="http://schemas.microsoft.com/office/word/2010/wordprocessingDrawing" xmlns:wp="http://schemas.openxmlformats.org/drawingml/2006/wordprocessingDrawing" xmlns:w10="urn:schemas-microsoft-com:office:word" xmlns:w="http://schemas.openxmlformats.org/wordprocessingml/2006/main" xmlns:w14="http://schemas.microsoft.com/office/word/2010/wordml" xmlns:w15="http://schemas.microsoft.com/office/word/2012/wordml" xmlns:w16cex="http://schemas.microsoft.com/office/word/2018/wordml/cex" xmlns:w16cid="http://schemas.microsoft.com/office/word/2016/wordml/cid" xmlns:w16="http://schemas.microsoft.com/office/word/2018/wordml" xmlns:w16sdtdh="http://schemas.microsoft.com/office/word/2020/wordml/sdtdatahash" xmlns:w16se="http://schemas.microsoft.com/office/word/2015/wordml/symex" xmlns:wpg="http://schemas.microsoft.com/office/word/2010/wordprocessingGroup" xmlns:wpi="http://schemas.microsoft.com/office/word/2010/wordprocessingInk" xmlns:wne="http://schemas.microsoft.com/office/word/2006/wordml" xmlns:wps="http://schemas.microsoft.com/office/word/2010/wordprocessingShape" mc:Ignorable="w14 w15 w16se w16cid w16 w16cex w16sdtdh wp14">
-  <w:p>
-    <w:pPr>
-      <w:pStyle w:val="Cabealho"/>
-      <w:framePr w:wrap="around" w:vAnchor="text" w:hAnchor="margin" w:xAlign="right" w:y="1"/>
-      <w:rPr>
-        <w:rStyle w:val="Nmerodepgina"/>
-      </w:rPr>
-    </w:pPr>
-    <w:r>
-      <w:rPr>
-        <w:rStyle w:val="Nmerodepgina"/>
-      </w:rPr>
-      <w:fldChar w:fldCharType="begin"/>
-    </w:r>
-    <w:r>
-      <w:rPr>
-        <w:rStyle w:val="Nmerodepgina"/>
-      </w:rPr>
-      <w:instrText xml:space="preserve">PAGE  </w:instrText>
-    </w:r>
-    <w:r>
-      <w:rPr>
-        <w:rStyle w:val="Nmerodepgina"/>
-      </w:rPr>
-      <w:fldChar w:fldCharType="separate"/>
-    </w:r>
-    <w:r>
-      <w:rPr>
-        <w:rStyle w:val="Nmerodepgina"/>
-        <w:noProof/>
-      </w:rPr>
-      <w:t>7</w:t>
-    </w:r>
-    <w:r>
-      <w:rPr>
-        <w:rStyle w:val="Nmerodepgina"/>
-      </w:rPr>
-      <w:fldChar w:fldCharType="end"/>
-    </w:r>
-  </w:p>
-  <w:p>
-    <w:pPr>
-      <w:ind w:right="397"/>
-      <w:jc w:val="right"/>
-      <w:rPr>
-        <w:b/>
-        <w:color w:val="999999"/>
-        <w:sz w:val="20"/>
-        <w:szCs w:val="20"/>
-      </w:rPr>
-    </w:pPr>
-  </w:p>
-</w:hdr>
-</file>
-
-<file path=word/header4.xml><?xml version="1.0" encoding="utf-8"?>
-<w:hdr xmlns:wpc="http://schemas.microsoft.com/office/word/2010/wordprocessingCanvas" xmlns:cx="http://schemas.microsoft.com/office/drawing/2014/chartex" xmlns:cx1="http://schemas.microsoft.com/office/drawing/2015/9/8/chartex" xmlns:cx2="http://schemas.microsoft.com/office/drawing/2015/10/21/chartex" xmlns:cx3="http://schemas.microsoft.com/office/drawing/2016/5/9/chartex" xmlns:cx4="http://schemas.microsoft.com/office/drawing/2016/5/10/chartex" xmlns:cx5="http://schemas.microsoft.com/office/drawing/2016/5/11/chartex" xmlns:cx6="http://schemas.microsoft.com/office/drawing/2016/5/12/chartex" xmlns:cx7="http://schemas.microsoft.com/office/drawing/2016/5/13/chartex" xmlns:cx8="http://schemas.microsoft.com/office/drawing/2016/5/14/chartex" xmlns:mc="http://schemas.openxmlformats.org/markup-compatibility/2006" xmlns:aink="http://schemas.microsoft.com/office/drawing/2016/ink" xmlns:am3d="http://schemas.microsoft.com/office/drawing/2017/model3d" xmlns:o="urn:schemas-microsoft-com:office:office" xmlns:oel="http://schemas.microsoft.com/office/2019/extlst" xmlns:r="http://schemas.openxmlformats.org/officeDocument/2006/relationships" xmlns:m="http://schemas.openxmlformats.org/officeDocument/2006/math" xmlns:v="urn:schemas-microsoft-com:vml" xmlns:wp14="http://schemas.microsoft.com/office/word/2010/wordprocessingDrawing" xmlns:wp="http://schemas.openxmlformats.org/drawingml/2006/wordprocessingDrawing" xmlns:w10="urn:schemas-microsoft-com:office:word" xmlns:w="http://schemas.openxmlformats.org/wordprocessingml/2006/main" xmlns:w14="http://schemas.microsoft.com/office/word/2010/wordml" xmlns:w15="http://schemas.microsoft.com/office/word/2012/wordml" xmlns:w16cex="http://schemas.microsoft.com/office/word/2018/wordml/cex" xmlns:w16cid="http://schemas.microsoft.com/office/word/2016/wordml/cid" xmlns:w16="http://schemas.microsoft.com/office/word/2018/wordml" xmlns:w16sdtdh="http://schemas.microsoft.com/office/word/2020/wordml/sdtdatahash" xmlns:w16se="http://schemas.microsoft.com/office/word/2015/wordml/symex" xmlns:wpg="http://schemas.microsoft.com/office/word/2010/wordprocessingGroup" xmlns:wpi="http://schemas.microsoft.com/office/word/2010/wordprocessingInk" xmlns:wne="http://schemas.microsoft.com/office/word/2006/wordml" xmlns:wps="http://schemas.microsoft.com/office/word/2010/wordprocessingShape" mc:Ignorable="w14 w15 w16se w16cid w16 w16cex w16sdtdh wp14">
-  <w:p>
-    <w:pPr>
-      <w:pStyle w:val="Cabealho"/>
-      <w:jc w:val="right"/>
-    </w:pPr>
-  </w:p>
-</w:hdr>
-</file>
-
-<file path=word/header5.xml><?xml version="1.0" encoding="utf-8"?>
-<w:hdr xmlns:wpc="http://schemas.microsoft.com/office/word/2010/wordprocessingCanvas" xmlns:cx="http://schemas.microsoft.com/office/drawing/2014/chartex" xmlns:cx1="http://schemas.microsoft.com/office/drawing/2015/9/8/chartex" xmlns:cx2="http://schemas.microsoft.com/office/drawing/2015/10/21/chartex" xmlns:cx3="http://schemas.microsoft.com/office/drawing/2016/5/9/chartex" xmlns:cx4="http://schemas.microsoft.com/office/drawing/2016/5/10/chartex" xmlns:cx5="http://schemas.microsoft.com/office/drawing/2016/5/11/chartex" xmlns:cx6="http://schemas.microsoft.com/office/drawing/2016/5/12/chartex" xmlns:cx7="http://schemas.microsoft.com/office/drawing/2016/5/13/chartex" xmlns:cx8="http://schemas.microsoft.com/office/drawing/2016/5/14/chartex" xmlns:mc="http://schemas.openxmlformats.org/markup-compatibility/2006" xmlns:aink="http://schemas.microsoft.com/office/drawing/2016/ink" xmlns:am3d="http://schemas.microsoft.com/office/drawing/2017/model3d" xmlns:o="urn:schemas-microsoft-com:office:office" xmlns:oel="http://schemas.microsoft.com/office/2019/extlst" xmlns:r="http://schemas.openxmlformats.org/officeDocument/2006/relationships" xmlns:m="http://schemas.openxmlformats.org/officeDocument/2006/math" xmlns:v="urn:schemas-microsoft-com:vml" xmlns:wp14="http://schemas.microsoft.com/office/word/2010/wordprocessingDrawing" xmlns:wp="http://schemas.openxmlformats.org/drawingml/2006/wordprocessingDrawing" xmlns:w10="urn:schemas-microsoft-com:office:word" xmlns:w="http://schemas.openxmlformats.org/wordprocessingml/2006/main" xmlns:w14="http://schemas.microsoft.com/office/word/2010/wordml" xmlns:w15="http://schemas.microsoft.com/office/word/2012/wordml" xmlns:w16cex="http://schemas.microsoft.com/office/word/2018/wordml/cex" xmlns:w16cid="http://schemas.microsoft.com/office/word/2016/wordml/cid" xmlns:w16="http://schemas.microsoft.com/office/word/2018/wordml" xmlns:w16sdtdh="http://schemas.microsoft.com/office/word/2020/wordml/sdtdatahash" xmlns:w16se="http://schemas.microsoft.com/office/word/2015/wordml/symex" xmlns:wpg="http://schemas.microsoft.com/office/word/2010/wordprocessingGroup" xmlns:wpi="http://schemas.microsoft.com/office/word/2010/wordprocessingInk" xmlns:wne="http://schemas.microsoft.com/office/word/2006/wordml" xmlns:wps="http://schemas.microsoft.com/office/word/2010/wordprocessingShape" mc:Ignorable="w14 w15 w16se w16cid w16 w16cex w16sdtdh wp14">
-  <w:p>
-    <w:pPr>
-      <w:pStyle w:val="Cabealho"/>
-      <w:framePr w:wrap="around" w:vAnchor="text" w:hAnchor="margin" w:xAlign="right" w:y="1"/>
-      <w:rPr>
-        <w:rStyle w:val="Nmerodepgina"/>
-      </w:rPr>
-    </w:pPr>
-    <w:r>
-      <w:rPr>
-        <w:rStyle w:val="Nmerodepgina"/>
-      </w:rPr>
-      <w:fldChar w:fldCharType="begin"/>
-    </w:r>
-    <w:r>
-      <w:rPr>
-        <w:rStyle w:val="Nmerodepgina"/>
-      </w:rPr>
-      <w:instrText xml:space="preserve">PAGE  </w:instrText>
-    </w:r>
-    <w:r>
-      <w:rPr>
-        <w:rStyle w:val="Nmerodepgina"/>
-      </w:rPr>
-      <w:fldChar w:fldCharType="separate"/>
-    </w:r>
-    <w:r>
-      <w:rPr>
-        <w:rStyle w:val="Nmerodepgina"/>
-      </w:rPr>
-      <w:t>34</w:t>
-    </w:r>
-    <w:r>
-      <w:rPr>
-        <w:rStyle w:val="Nmerodepgina"/>
-      </w:rPr>
-      <w:fldChar w:fldCharType="end"/>
-    </w:r>
-  </w:p>
-  <w:p>
-    <w:pPr>
-      <w:ind w:right="397"/>
-      <w:jc w:val="right"/>
-      <w:rPr>
-        <w:b/>
-        <w:color w:val="808080"/>
-        <w:sz w:val="20"/>
-      </w:rPr>
-    </w:pPr>
-    <w:r>
-      <w:rPr>
-        <w:noProof/>
-        <w:lang w:eastAsia="pt-BR"/>
-      </w:rPr>
-      <mc:AlternateContent>
-        <mc:Choice Requires="wps">
-          <w:drawing>
-            <wp:anchor distT="0" distB="0" distL="114300" distR="114300" simplePos="0" relativeHeight="251658752" behindDoc="0" locked="0" layoutInCell="0" allowOverlap="1" wp14:anchorId="270BAAA1" wp14:editId="5C4DAABF">
-              <wp:simplePos x="0" y="0"/>
-              <wp:positionH relativeFrom="column">
-                <wp:posOffset>0</wp:posOffset>
-              </wp:positionH>
-              <wp:positionV relativeFrom="paragraph">
-                <wp:posOffset>172720</wp:posOffset>
-              </wp:positionV>
-              <wp:extent cx="5507990" cy="0"/>
-              <wp:effectExtent l="9525" t="10795" r="6985" b="8255"/>
-              <wp:wrapNone/>
-              <wp:docPr id="12" name="Line 7"/>
-              <wp:cNvGraphicFramePr>
-                <a:graphicFrameLocks xmlns:a="http://schemas.openxmlformats.org/drawingml/2006/main"/>
-              </wp:cNvGraphicFramePr>
-              <a:graphic xmlns:a="http://schemas.openxmlformats.org/drawingml/2006/main">
-                <a:graphicData uri="http://schemas.microsoft.com/office/word/2010/wordprocessingShape">
-                  <wps:wsp>
-                    <wps:cNvCnPr>
-                      <a:cxnSpLocks noChangeShapeType="1"/>
-                    </wps:cNvCnPr>
-                    <wps:spPr bwMode="auto">
-                      <a:xfrm>
-                        <a:off x="0" y="0"/>
-                        <a:ext cx="5507990" cy="0"/>
-                      </a:xfrm>
-                      <a:prstGeom prst="line">
-                        <a:avLst/>
-                      </a:prstGeom>
-                      <a:noFill/>
-                      <a:ln w="9525">
-                        <a:solidFill>
-                          <a:srgbClr val="000000"/>
-                        </a:solidFill>
-                        <a:round/>
-                        <a:headEnd/>
-                        <a:tailEnd/>
-                      </a:ln>
-                      <a:extLst>
-                        <a:ext uri="{909E8E84-426E-40DD-AFC4-6F175D3DCCD1}">
-                          <a14:hiddenFill xmlns:a14="http://schemas.microsoft.com/office/drawing/2010/main">
-                            <a:noFill/>
-                          </a14:hiddenFill>
-                        </a:ext>
-                      </a:extLst>
-                    </wps:spPr>
-                    <wps:bodyPr/>
-                  </wps:wsp>
-                </a:graphicData>
-              </a:graphic>
-              <wp14:sizeRelH relativeFrom="page">
-                <wp14:pctWidth>0</wp14:pctWidth>
-              </wp14:sizeRelH>
-              <wp14:sizeRelV relativeFrom="page">
-                <wp14:pctHeight>0</wp14:pctHeight>
-              </wp14:sizeRelV>
-            </wp:anchor>
-          </w:drawing>
-        </mc:Choice>
-        <mc:Fallback xmlns:a="http://schemas.openxmlformats.org/drawingml/2006/main" xmlns:a14="http://schemas.microsoft.com/office/drawing/2010/main">
-          <w:pict w14:anchorId="3DABC753">
-            <v:line id="Line 7" style="position:absolute;z-index:251658752;visibility:visible;mso-wrap-style:square;mso-width-percent:0;mso-height-percent:0;mso-wrap-distance-left:9pt;mso-wrap-distance-top:0;mso-wrap-distance-right:9pt;mso-wrap-distance-bottom:0;mso-position-horizontal:absolute;mso-position-horizontal-relative:text;mso-position-vertical:absolute;mso-position-vertical-relative:text;mso-width-percent:0;mso-height-percent:0;mso-width-relative:page;mso-height-relative:page" o:spid="_x0000_s1026" o:allowincell="f" from="0,13.6pt" to="433.7pt,13.6pt" w14:anchorId="45C3B815" o:gfxdata="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"/>
-          </w:pict>
-        </mc:Fallback>
-      </mc:AlternateContent>
-    </w:r>
-    <w:r>
-      <w:rPr>
-        <w:b/>
-        <w:color w:val="808080"/>
-        <w:sz w:val="20"/>
-      </w:rPr>
-      <w:t>DISCUSSÃO</w:t>
-    </w:r>
-  </w:p>
-</w:hdr>
-</file>
-
 <file path=word/header6.xml><?xml version="1.0" encoding="utf-8"?>
-<w:hdr xmlns:wpc="http://schemas.microsoft.com/office/word/2010/wordprocessingCanvas" xmlns:cx="http://schemas.microsoft.com/office/drawing/2014/chartex" xmlns:cx1="http://schemas.microsoft.com/office/drawing/2015/9/8/chartex" xmlns:cx2="http://schemas.microsoft.com/office/drawing/2015/10/21/chartex" xmlns:cx3="http://schemas.microsoft.com/office/drawing/2016/5/9/chartex" xmlns:cx4="http://schemas.microsoft.com/office/drawing/2016/5/10/chartex" xmlns:cx5="http://schemas.microsoft.com/office/drawing/2016/5/11/chartex" xmlns:cx6="http://schemas.microsoft.com/office/drawing/2016/5/12/chartex" xmlns:cx7="http://schemas.microsoft.com/office/drawing/2016/5/13/chartex" xmlns:cx8="http://schemas.microsoft.com/office/drawing/2016/5/14/chartex" xmlns:mc="http://schemas.openxmlformats.org/markup-compatibility/2006" xmlns:aink="http://schemas.microsoft.com/office/drawing/2016/ink" xmlns:am3d="http://schemas.microsoft.com/office/drawing/2017/model3d" xmlns:o="urn:schemas-microsoft-com:office:office" xmlns:oel="http://schemas.microsoft.com/office/2019/extlst" xmlns:r="http://schemas.openxmlformats.org/officeDocument/2006/relationships" xmlns:m="http://schemas.openxmlformats.org/officeDocument/2006/math" xmlns:v="urn:schemas-microsoft-com:vml" xmlns:wp14="http://schemas.microsoft.com/office/word/2010/wordprocessingDrawing" xmlns:wp="http://schemas.openxmlformats.org/drawingml/2006/wordprocessingDrawing" xmlns:w10="urn:schemas-microsoft-com:office:word" xmlns:w="http://schemas.openxmlformats.org/wordprocessingml/2006/main" xmlns:w14="http://schemas.microsoft.com/office/word/2010/wordml" xmlns:w15="http://schemas.microsoft.com/office/word/2012/wordml" xmlns:w16cex="http://schemas.microsoft.com/office/word/2018/wordml/cex" xmlns:w16cid="http://schemas.microsoft.com/office/word/2016/wordml/cid" xmlns:w16="http://schemas.microsoft.com/office/word/2018/wordml" xmlns:w16sdtdh="http://schemas.microsoft.com/office/word/2020/wordml/sdtdatahash" xmlns:w16se="http://schemas.microsoft.com/office/word/2015/wordml/symex" xmlns:wpg="http://schemas.microsoft.com/office/word/2010/wordprocessingGroup" xmlns:wpi="http://schemas.microsoft.com/office/word/2010/wordprocessingInk" xmlns:wne="http://schemas.microsoft.com/office/word/2006/wordml" xmlns:wps="http://schemas.microsoft.com/office/word/2010/wordprocessingShape" mc:Ignorable="w14 w15 w16se w16cid w16 w16cex w16sdtdh wp14">
-  <w:p>
-    <w:pPr>
-      <w:pStyle w:val="Cabealho"/>
-      <w:framePr w:wrap="around" w:vAnchor="text" w:hAnchor="margin" w:xAlign="right" w:y="1"/>
-      <w:rPr>
-        <w:rStyle w:val="Nmerodepgina"/>
-      </w:rPr>
-    </w:pPr>
-    <w:r>
-      <w:rPr>
-        <w:rStyle w:val="Nmerodepgina"/>
-      </w:rPr>
-      <w:fldChar w:fldCharType="begin"/>
-    </w:r>
-    <w:r>
-      <w:rPr>
-        <w:rStyle w:val="Nmerodepgina"/>
-      </w:rPr>
-      <w:instrText xml:space="preserve">PAGE  </w:instrText>
-    </w:r>
-    <w:r>
-      <w:rPr>
-        <w:rStyle w:val="Nmerodepgina"/>
-      </w:rPr>
-      <w:fldChar w:fldCharType="separate"/>
-    </w:r>
-    <w:r>
-      <w:rPr>
-        <w:rStyle w:val="Nmerodepgina"/>
-        <w:noProof/>
-      </w:rPr>
-      <w:t>21</w:t>
-    </w:r>
-    <w:r>
-      <w:rPr>
-        <w:rStyle w:val="Nmerodepgina"/>
-      </w:rPr>
-      <w:fldChar w:fldCharType="end"/>
-    </w:r>
-  </w:p>
-  <w:p>
-    <w:pPr>
-      <w:ind w:right="397"/>
-      <w:jc w:val="right"/>
-      <w:rPr>
-        <w:b/>
-        <w:color w:val="808080"/>
-        <w:sz w:val="20"/>
-      </w:rPr>
-    </w:pPr>
-  </w:p>
-</w:hdr>
-</file>
-
-<file path=word/header7.xml><?xml version="1.0" encoding="utf-8"?>
-<w:hdr xmlns:wpc="http://schemas.microsoft.com/office/word/2010/wordprocessingCanvas" xmlns:cx="http://schemas.microsoft.com/office/drawing/2014/chartex" xmlns:cx1="http://schemas.microsoft.com/office/drawing/2015/9/8/chartex" xmlns:cx2="http://schemas.microsoft.com/office/drawing/2015/10/21/chartex" xmlns:cx3="http://schemas.microsoft.com/office/drawing/2016/5/9/chartex" xmlns:cx4="http://schemas.microsoft.com/office/drawing/2016/5/10/chartex" xmlns:cx5="http://schemas.microsoft.com/office/drawing/2016/5/11/chartex" xmlns:cx6="http://schemas.microsoft.com/office/drawing/2016/5/12/chartex" xmlns:cx7="http://schemas.microsoft.com/office/drawing/2016/5/13/chartex" xmlns:cx8="http://schemas.microsoft.com/office/drawing/2016/5/14/chartex" xmlns:mc="http://schemas.openxmlformats.org/markup-compatibility/2006" xmlns:aink="http://schemas.microsoft.com/office/drawing/2016/ink" xmlns:am3d="http://schemas.microsoft.com/office/drawing/2017/model3d" xmlns:o="urn:schemas-microsoft-com:office:office" xmlns:oel="http://schemas.microsoft.com/office/2019/extlst" xmlns:r="http://schemas.openxmlformats.org/officeDocument/2006/relationships" xmlns:m="http://schemas.openxmlformats.org/officeDocument/2006/math" xmlns:v="urn:schemas-microsoft-com:vml" xmlns:wp14="http://schemas.microsoft.com/office/word/2010/wordprocessingDrawing" xmlns:wp="http://schemas.openxmlformats.org/drawingml/2006/wordprocessingDrawing" xmlns:w10="urn:schemas-microsoft-com:office:word" xmlns:w="http://schemas.openxmlformats.org/wordprocessingml/2006/main" xmlns:w14="http://schemas.microsoft.com/office/word/2010/wordml" xmlns:w15="http://schemas.microsoft.com/office/word/2012/wordml" xmlns:w16cex="http://schemas.microsoft.com/office/word/2018/wordml/cex" xmlns:w16cid="http://schemas.microsoft.com/office/word/2016/wordml/cid" xmlns:w16="http://schemas.microsoft.com/office/word/2018/wordml" xmlns:w16sdtdh="http://schemas.microsoft.com/office/word/2020/wordml/sdtdatahash" xmlns:w16se="http://schemas.microsoft.com/office/word/2015/wordml/symex" xmlns:wpg="http://schemas.microsoft.com/office/word/2010/wordprocessingGroup" xmlns:wpi="http://schemas.microsoft.com/office/word/2010/wordprocessingInk" xmlns:wne="http://schemas.microsoft.com/office/word/2006/wordml" xmlns:wps="http://schemas.microsoft.com/office/word/2010/wordprocessingShape" mc:Ignorable="w14 w15 w16se w16cid w16 w16cex w16sdtdh wp14">
-  <w:p>
-    <w:pPr>
-      <w:pStyle w:val="Cabealho"/>
-    </w:pPr>
-  </w:p>
-</w:hdr>
-</file>
-
-<file path=word/header8.xml><?xml version="1.0" encoding="utf-8"?>
-<w:hdr xmlns:wpc="http://schemas.microsoft.com/office/word/2010/wordprocessingCanvas" xmlns:cx="http://schemas.microsoft.com/office/drawing/2014/chartex" xmlns:cx1="http://schemas.microsoft.com/office/drawing/2015/9/8/chartex" xmlns:cx2="http://schemas.microsoft.com/office/drawing/2015/10/21/chartex" xmlns:cx3="http://schemas.microsoft.com/office/drawing/2016/5/9/chartex" xmlns:cx4="http://schemas.microsoft.com/office/drawing/2016/5/10/chartex" xmlns:cx5="http://schemas.microsoft.com/office/drawing/2016/5/11/chartex" xmlns:cx6="http://schemas.microsoft.com/office/drawing/2016/5/12/chartex" xmlns:cx7="http://schemas.microsoft.com/office/drawing/2016/5/13/chartex" xmlns:cx8="http://schemas.microsoft.com/office/drawing/2016/5/14/chartex" xmlns:mc="http://schemas.openxmlformats.org/markup-compatibility/2006" xmlns:aink="http://schemas.microsoft.com/office/drawing/2016/ink" xmlns:am3d="http://schemas.microsoft.com/office/drawing/2017/model3d" xmlns:o="urn:schemas-microsoft-com:office:office" xmlns:oel="http://schemas.microsoft.com/office/2019/extlst" xmlns:r="http://schemas.openxmlformats.org/officeDocument/2006/relationships" xmlns:m="http://schemas.openxmlformats.org/officeDocument/2006/math" xmlns:v="urn:schemas-microsoft-com:vml" xmlns:wp14="http://schemas.microsoft.com/office/word/2010/wordprocessingDrawing" xmlns:wp="http://schemas.openxmlformats.org/drawingml/2006/wordprocessingDrawing" xmlns:w10="urn:schemas-microsoft-com:office:word" xmlns:w="http://schemas.openxmlformats.org/wordprocessingml/2006/main" xmlns:w14="http://schemas.microsoft.com/office/word/2010/wordml" xmlns:w15="http://schemas.microsoft.com/office/word/2012/wordml" xmlns:w16cex="http://schemas.microsoft.com/office/word/2018/wordml/cex" xmlns:w16cid="http://schemas.microsoft.com/office/word/2016/wordml/cid" xmlns:w16="http://schemas.microsoft.com/office/word/2018/wordml" xmlns:w16sdtdh="http://schemas.microsoft.com/office/word/2020/wordml/sdtdatahash" xmlns:w16se="http://schemas.microsoft.com/office/word/2015/wordml/symex" xmlns:wpg="http://schemas.microsoft.com/office/word/2010/wordprocessingGroup" xmlns:wpi="http://schemas.microsoft.com/office/word/2010/wordprocessingInk" xmlns:wne="http://schemas.microsoft.com/office/word/2006/wordml" xmlns:wps="http://schemas.microsoft.com/office/word/2010/wordprocessingShape" mc:Ignorable="w14 w15 w16se w16cid w16 w16cex w16sdtdh wp14">
-  <w:p>
-    <w:pPr>
-      <w:pStyle w:val="Cabealho"/>
-      <w:framePr w:wrap="around" w:vAnchor="text" w:hAnchor="margin" w:xAlign="right" w:y="1"/>
-      <w:rPr>
-        <w:rStyle w:val="Nmerodepgina"/>
-      </w:rPr>
-    </w:pPr>
-    <w:r>
-      <w:rPr>
-        <w:rStyle w:val="Nmerodepgina"/>
-      </w:rPr>
-      <w:fldChar w:fldCharType="begin"/>
-    </w:r>
-    <w:r>
-      <w:rPr>
-        <w:rStyle w:val="Nmerodepgina"/>
-      </w:rPr>
-      <w:instrText xml:space="preserve">PAGE  </w:instrText>
-    </w:r>
-    <w:r>
-      <w:rPr>
-        <w:rStyle w:val="Nmerodepgina"/>
-      </w:rPr>
-      <w:fldChar w:fldCharType="separate"/>
-    </w:r>
-    <w:r>
-      <w:rPr>
-        <w:rStyle w:val="Nmerodepgina"/>
-        <w:noProof/>
-      </w:rPr>
-      <w:t>24</w:t>
-    </w:r>
-    <w:r>
-      <w:rPr>
-        <w:rStyle w:val="Nmerodepgina"/>
-      </w:rPr>
-      <w:fldChar w:fldCharType="end"/>
-    </w:r>
-  </w:p>
-  <w:p>
-    <w:pPr>
-      <w:ind w:right="397"/>
-      <w:jc w:val="right"/>
-      <w:rPr>
-        <w:b/>
-        <w:color w:val="808080"/>
-        <w:sz w:val="20"/>
-      </w:rPr>
-    </w:pPr>
-  </w:p>
-</w:hdr>
-</file>
-
-<file path=word/header9.xml><?xml version="1.0" encoding="utf-8"?>
 <w:hdr xmlns:wpc="http://schemas.microsoft.com/office/word/2010/wordprocessingCanvas" xmlns:cx="http://schemas.microsoft.com/office/drawing/2014/chartex" xmlns:cx1="http://schemas.microsoft.com/office/drawing/2015/9/8/chartex" xmlns:cx2="http://schemas.microsoft.com/office/drawing/2015/10/21/chartex" xmlns:cx3="http://schemas.microsoft.com/office/drawing/2016/5/9/chartex" xmlns:cx4="http://schemas.microsoft.com/office/drawing/2016/5/10/chartex" xmlns:cx5="http://schemas.microsoft.com/office/drawing/2016/5/11/chartex" xmlns:cx6="http://schemas.microsoft.com/office/drawing/2016/5/12/chartex" xmlns:cx7="http://schemas.microsoft.com/office/drawing/2016/5/13/chartex" xmlns:cx8="http://schemas.microsoft.com/office/drawing/2016/5/14/chartex" xmlns:mc="http://schemas.openxmlformats.org/markup-compatibility/2006" xmlns:aink="http://schemas.microsoft.com/office/drawing/2016/ink" xmlns:am3d="http://schemas.microsoft.com/office/drawing/2017/model3d" xmlns:o="urn:schemas-microsoft-com:office:office" xmlns:oel="http://schemas.microsoft.com/office/2019/extlst" xmlns:r="http://schemas.openxmlformats.org/officeDocument/2006/relationships" xmlns:m="http://schemas.openxmlformats.org/officeDocument/2006/math" xmlns:v="urn:schemas-microsoft-com:vml" xmlns:wp14="http://schemas.microsoft.com/office/word/2010/wordprocessingDrawing" xmlns:wp="http://schemas.openxmlformats.org/drawingml/2006/wordprocessingDrawing" xmlns:w10="urn:schemas-microsoft-com:office:word" xmlns:w="http://schemas.openxmlformats.org/wordprocessingml/2006/main" xmlns:w14="http://schemas.microsoft.com/office/word/2010/wordml" xmlns:w15="http://schemas.microsoft.com/office/word/2012/wordml" xmlns:w16cex="http://schemas.microsoft.com/office/word/2018/wordml/cex" xmlns:w16cid="http://schemas.microsoft.com/office/word/2016/wordml/cid" xmlns:w16="http://schemas.microsoft.com/office/word/2018/wordml" xmlns:w16sdtdh="http://schemas.microsoft.com/office/word/2020/wordml/sdtdatahash" xmlns:w16se="http://schemas.microsoft.com/office/word/2015/wordml/symex" xmlns:wpg="http://schemas.microsoft.com/office/word/2010/wordprocessingGroup" xmlns:wpi="http://schemas.microsoft.com/office/word/2010/wordprocessingInk" xmlns:wne="http://schemas.microsoft.com/office/word/2006/wordml" xmlns:wps="http://schemas.microsoft.com/office/word/2010/wordprocessingShape" mc:Ignorable="w14 w15 w16se w16cid w16 w16cex w16sdtdh wp14">
   <w:p>
     <w:pPr>
@@ -17038,7 +14981,7 @@
     <w:lsdException w:name="Normal Indent" w:locked="1" w:semiHidden="1" w:unhideWhenUsed="1"/>
     <w:lsdException w:name="footnote text" w:locked="1" w:semiHidden="1" w:unhideWhenUsed="1"/>
     <w:lsdException w:name="annotation text" w:locked="1" w:semiHidden="1" w:unhideWhenUsed="1"/>
-    <w:lsdException w:name="header" w:locked="1" w:semiHidden="1" w:uiPriority="0" w:unhideWhenUsed="1"/>
+    <w:lsdException w:name="header" w:locked="1" w:semiHidden="1" w:unhideWhenUsed="1"/>
     <w:lsdException w:name="footer" w:locked="1" w:semiHidden="1" w:uiPriority="0" w:unhideWhenUsed="1"/>
     <w:lsdException w:name="index heading" w:locked="1" w:semiHidden="1" w:unhideWhenUsed="1"/>
     <w:lsdException w:name="caption" w:locked="1" w:uiPriority="35" w:qFormat="1"/>
@@ -17632,6 +15575,7 @@
   <w:style w:type="character" w:default="1" w:styleId="Fontepargpadro">
     <w:name w:val="Default Paragraph Font"/>
     <w:uiPriority w:val="1"/>
+    <w:semiHidden/>
     <w:unhideWhenUsed/>
   </w:style>
   <w:style w:type="table" w:default="1" w:styleId="Tabelanormal">
@@ -18031,7 +15975,7 @@
     <w:name w:val="header"/>
     <w:basedOn w:val="Normal"/>
     <w:link w:val="CabealhoChar"/>
-    <w:semiHidden/>
+    <w:uiPriority w:val="99"/>
     <w:rsid w:val="000E52BA"/>
     <w:pPr>
       <w:tabs>
@@ -18045,7 +15989,6 @@
     <w:basedOn w:val="Fontepargpadro"/>
     <w:link w:val="Cabealho"/>
     <w:uiPriority w:val="99"/>
-    <w:semiHidden/>
     <w:locked/>
     <w:rsid w:val="000B3FA6"/>
     <w:rPr>

</xml_diff>

<commit_message>
acaba pelo amor de deus
</commit_message>
<xml_diff>
--- a/documentacao/documentacao-track-vision.docx
+++ b/documentacao/documentacao-track-vision.docx
@@ -1,6 +1,6 @@
 
 <file path=word/document.xml><?xml version="1.0" encoding="utf-8"?>
-<w:document xmlns:wpc="http://schemas.microsoft.com/office/word/2010/wordprocessingCanvas" xmlns:cx="http://schemas.microsoft.com/office/drawing/2014/chartex" xmlns:cx1="http://schemas.microsoft.com/office/drawing/2015/9/8/chartex" xmlns:cx2="http://schemas.microsoft.com/office/drawing/2015/10/21/chartex" xmlns:cx3="http://schemas.microsoft.com/office/drawing/2016/5/9/chartex" xmlns:cx4="http://schemas.microsoft.com/office/drawing/2016/5/10/chartex" xmlns:cx5="http://schemas.microsoft.com/office/drawing/2016/5/11/chartex" xmlns:cx6="http://schemas.microsoft.com/office/drawing/2016/5/12/chartex" xmlns:cx7="http://schemas.microsoft.com/office/drawing/2016/5/13/chartex" xmlns:cx8="http://schemas.microsoft.com/office/drawing/2016/5/14/chartex" xmlns:mc="http://schemas.openxmlformats.org/markup-compatibility/2006" xmlns:aink="http://schemas.microsoft.com/office/drawing/2016/ink" xmlns:am3d="http://schemas.microsoft.com/office/drawing/2017/model3d" xmlns:o="urn:schemas-microsoft-com:office:office" xmlns:r="http://schemas.openxmlformats.org/officeDocument/2006/relationships" xmlns:m="http://schemas.openxmlformats.org/officeDocument/2006/math" xmlns:v="urn:schemas-microsoft-com:vml" xmlns:wp14="http://schemas.microsoft.com/office/word/2010/wordprocessingDrawing" xmlns:wp="http://schemas.openxmlformats.org/drawingml/2006/wordprocessingDrawing" xmlns:w10="urn:schemas-microsoft-com:office:word" xmlns:w="http://schemas.openxmlformats.org/wordprocessingml/2006/main" xmlns:w14="http://schemas.microsoft.com/office/word/2010/wordml" xmlns:w15="http://schemas.microsoft.com/office/word/2012/wordml" xmlns:w16cid="http://schemas.microsoft.com/office/word/2016/wordml/cid" xmlns:w16se="http://schemas.microsoft.com/office/word/2015/wordml/symex" xmlns:wpg="http://schemas.microsoft.com/office/word/2010/wordprocessingGroup" xmlns:wpi="http://schemas.microsoft.com/office/word/2010/wordprocessingInk" xmlns:wne="http://schemas.microsoft.com/office/word/2006/wordml" xmlns:wps="http://schemas.microsoft.com/office/word/2010/wordprocessingShape" mc:Ignorable="w14 w15 w16se w16cid wp14">
+<w:document xmlns:wpc="http://schemas.microsoft.com/office/word/2010/wordprocessingCanvas" xmlns:cx="http://schemas.microsoft.com/office/drawing/2014/chartex" xmlns:cx1="http://schemas.microsoft.com/office/drawing/2015/9/8/chartex" xmlns:cx2="http://schemas.microsoft.com/office/drawing/2015/10/21/chartex" xmlns:cx3="http://schemas.microsoft.com/office/drawing/2016/5/9/chartex" xmlns:cx4="http://schemas.microsoft.com/office/drawing/2016/5/10/chartex" xmlns:cx5="http://schemas.microsoft.com/office/drawing/2016/5/11/chartex" xmlns:cx6="http://schemas.microsoft.com/office/drawing/2016/5/12/chartex" xmlns:cx7="http://schemas.microsoft.com/office/drawing/2016/5/13/chartex" xmlns:cx8="http://schemas.microsoft.com/office/drawing/2016/5/14/chartex" xmlns:mc="http://schemas.openxmlformats.org/markup-compatibility/2006" xmlns:aink="http://schemas.microsoft.com/office/drawing/2016/ink" xmlns:am3d="http://schemas.microsoft.com/office/drawing/2017/model3d" xmlns:o="urn:schemas-microsoft-com:office:office" xmlns:oel="http://schemas.microsoft.com/office/2019/extlst" xmlns:r="http://schemas.openxmlformats.org/officeDocument/2006/relationships" xmlns:m="http://schemas.openxmlformats.org/officeDocument/2006/math" xmlns:v="urn:schemas-microsoft-com:vml" xmlns:wp14="http://schemas.microsoft.com/office/word/2010/wordprocessingDrawing" xmlns:wp="http://schemas.openxmlformats.org/drawingml/2006/wordprocessingDrawing" xmlns:w10="urn:schemas-microsoft-com:office:word" xmlns:w="http://schemas.openxmlformats.org/wordprocessingml/2006/main" xmlns:w14="http://schemas.microsoft.com/office/word/2010/wordml" xmlns:w15="http://schemas.microsoft.com/office/word/2012/wordml" xmlns:w16cex="http://schemas.microsoft.com/office/word/2018/wordml/cex" xmlns:w16cid="http://schemas.microsoft.com/office/word/2016/wordml/cid" xmlns:w16="http://schemas.microsoft.com/office/word/2018/wordml" xmlns:w16sdtdh="http://schemas.microsoft.com/office/word/2020/wordml/sdtdatahash" xmlns:w16se="http://schemas.microsoft.com/office/word/2015/wordml/symex" xmlns:wpg="http://schemas.microsoft.com/office/word/2010/wordprocessingGroup" xmlns:wpi="http://schemas.microsoft.com/office/word/2010/wordprocessingInk" xmlns:wne="http://schemas.microsoft.com/office/word/2006/wordml" xmlns:wps="http://schemas.microsoft.com/office/word/2010/wordprocessingShape" mc:Ignorable="w14 w15 w16se w16cid w16 w16cex w16sdtdh wp14">
   <w:body>
     <w:p>
       <w:pPr>
@@ -157,7 +157,23 @@
           <w:b/>
           <w:bCs/>
         </w:rPr>
-        <w:t>JULIA BARBOSA PEREIRA</w:t>
+        <w:t>JULIA BARBO</w:t>
+      </w:r>
+      <w:r>
+        <w:rPr>
+          <w:rFonts w:cs="Arial"/>
+          <w:b/>
+          <w:bCs/>
+        </w:rPr>
+        <w:t>Z</w:t>
+      </w:r>
+      <w:r>
+        <w:rPr>
+          <w:rFonts w:cs="Arial"/>
+          <w:b/>
+          <w:bCs/>
+        </w:rPr>
+        <w:t>A PEREIRA</w:t>
       </w:r>
     </w:p>
     <w:p>
@@ -3774,25 +3790,7 @@
           <w:color w:val="000000" w:themeColor="text1"/>
           <w:shd w:val="clear" w:color="auto" w:fill="FFFFFF"/>
         </w:rPr>
-        <w:t>Apresentação/</w:t>
-      </w:r>
-      <w:proofErr w:type="spellStart"/>
-      <w:r>
-        <w:rPr>
-          <w:rFonts w:cs="Arial"/>
-          <w:color w:val="000000" w:themeColor="text1"/>
-          <w:shd w:val="clear" w:color="auto" w:fill="FFFFFF"/>
-        </w:rPr>
-        <w:t>Powerpoint</w:t>
-      </w:r>
-      <w:proofErr w:type="spellEnd"/>
-      <w:r>
-        <w:rPr>
-          <w:rFonts w:cs="Arial"/>
-          <w:color w:val="000000" w:themeColor="text1"/>
-          <w:shd w:val="clear" w:color="auto" w:fill="FFFFFF"/>
-        </w:rPr>
-        <w:t xml:space="preserve"> – </w:t>
+        <w:t xml:space="preserve">Apresentação/Powerpoint – </w:t>
       </w:r>
       <w:r>
         <w:rPr>
@@ -6975,6 +6973,7 @@
       <w:r>
         <w:rPr>
           <w:rFonts w:cs="Arial"/>
+          <w:noProof/>
         </w:rPr>
         <w:drawing>
           <wp:inline distT="0" distB="0" distL="0" distR="0" wp14:anchorId="2E765508" wp14:editId="69D29F9C">
@@ -7029,7 +7028,6 @@
         </w:rPr>
         <w:tab/>
       </w:r>
-      <w:bookmarkStart w:id="18" w:name="_GoBack"/>
       <w:r>
         <w:rPr>
           <w:rFonts w:cs="Arial"/>
@@ -7084,8 +7082,7 @@
         </w:rPr>
         <w:t xml:space="preserve"> são convertidos e armazenados em nosso banco de dados local e posteriormente será adicionado em uma aplicação em cloud, propondo o baixo custo em armazenamento e recurso físico para guardar os dados obtidos. </w:t>
       </w:r>
-      <w:bookmarkStart w:id="19" w:name="_Toc154569928"/>
-      <w:bookmarkEnd w:id="18"/>
+      <w:bookmarkStart w:id="18" w:name="_Toc154569928"/>
     </w:p>
     <w:p>
       <w:pPr>
@@ -7094,7 +7091,7 @@
           <w:b/>
         </w:rPr>
       </w:pPr>
-      <w:bookmarkStart w:id="20" w:name="_Toc104391415"/>
+      <w:bookmarkStart w:id="19" w:name="_Toc104391415"/>
       <w:r>
         <w:rPr>
           <w:b/>
@@ -7108,7 +7105,7 @@
         </w:rPr>
         <w:t>Banco de Dados</w:t>
       </w:r>
-      <w:bookmarkEnd w:id="20"/>
+      <w:bookmarkEnd w:id="19"/>
       <w:r>
         <w:rPr>
           <w:b/>
@@ -7500,13 +7497,14 @@
       </w:pPr>
       <w:r>
         <w:rPr>
-          <w:noProof/>
-        </w:rPr>
+          <w:rFonts w:cs="Arial"/>
+        </w:rPr>
+        <w:lastRenderedPageBreak/>
         <w:drawing>
-          <wp:inline distT="0" distB="0" distL="0" distR="0" wp14:anchorId="104AA1EE" wp14:editId="62DB733F">
-            <wp:extent cx="5303520" cy="3698200"/>
-            <wp:effectExtent l="0" t="0" r="0" b="0"/>
-            <wp:docPr id="3" name="Imagem 3" descr="Diagrama&#10;&#10;Descrição gerada automaticamente"/>
+          <wp:inline distT="0" distB="0" distL="0" distR="0" wp14:anchorId="4B4B00C2" wp14:editId="5143F097">
+            <wp:extent cx="5760720" cy="4203065"/>
+            <wp:effectExtent l="0" t="0" r="0" b="6985"/>
+            <wp:docPr id="4" name="Imagem 4" descr="Diagrama&#10;&#10;Descrição gerada automaticamente"/>
             <wp:cNvGraphicFramePr>
               <a:graphicFrameLocks xmlns:a="http://schemas.openxmlformats.org/drawingml/2006/main" noChangeAspect="1"/>
             </wp:cNvGraphicFramePr>
@@ -7514,7 +7512,7 @@
               <a:graphicData uri="http://schemas.openxmlformats.org/drawingml/2006/picture">
                 <pic:pic xmlns:pic="http://schemas.openxmlformats.org/drawingml/2006/picture">
                   <pic:nvPicPr>
-                    <pic:cNvPr id="3" name="Imagem 3" descr="Diagrama&#10;&#10;Descrição gerada automaticamente"/>
+                    <pic:cNvPr id="4" name="Imagem 4" descr="Diagrama&#10;&#10;Descrição gerada automaticamente"/>
                     <pic:cNvPicPr/>
                   </pic:nvPicPr>
                   <pic:blipFill>
@@ -7526,7 +7524,7 @@
                   <pic:spPr>
                     <a:xfrm>
                       <a:off x="0" y="0"/>
-                      <a:ext cx="5310723" cy="3703223"/>
+                      <a:ext cx="5760720" cy="4203065"/>
                     </a:xfrm>
                     <a:prstGeom prst="rect">
                       <a:avLst/>
@@ -7546,196 +7544,196 @@
           <w:b/>
         </w:rPr>
       </w:pPr>
-      <w:bookmarkStart w:id="21" w:name="_Toc104391416"/>
+      <w:bookmarkStart w:id="20" w:name="_Toc104391416"/>
       <w:r>
         <w:rPr>
           <w:b/>
         </w:rPr>
+        <w:t xml:space="preserve"> </w:t>
+      </w:r>
+      <w:r>
+        <w:rPr>
+          <w:b/>
+        </w:rPr>
+        <w:t>Protótipo das telas, lógica e usabilidade</w:t>
+      </w:r>
+      <w:bookmarkEnd w:id="20"/>
+      <w:r>
+        <w:rPr>
+          <w:b/>
+        </w:rPr>
+        <w:t xml:space="preserve"> </w:t>
+      </w:r>
+    </w:p>
+    <w:p>
+      <w:pPr>
+        <w:rPr>
+          <w:rFonts w:cs="Arial"/>
+        </w:rPr>
+      </w:pPr>
+      <w:r>
+        <w:rPr>
+          <w:rFonts w:cs="Arial"/>
+        </w:rPr>
+        <w:tab/>
+      </w:r>
+      <w:r>
+        <w:rPr>
+          <w:rFonts w:cs="Arial"/>
+        </w:rPr>
+        <w:t>No acesso da plataforma</w:t>
+      </w:r>
+      <w:r>
+        <w:rPr>
+          <w:rFonts w:cs="Arial"/>
+        </w:rPr>
+        <w:t>,</w:t>
+      </w:r>
+      <w:r>
+        <w:rPr>
+          <w:rFonts w:cs="Arial"/>
+        </w:rPr>
+        <w:t xml:space="preserve"> o usuário terá o primeiro contato com a página inicial, que contêm botões chamativos com as cores principais da identidade visual da empresa, visando atrair o usuário</w:t>
+      </w:r>
+      <w:r>
+        <w:rPr>
+          <w:rFonts w:cs="Arial"/>
+        </w:rPr>
+        <w:t xml:space="preserve"> às</w:t>
+      </w:r>
+      <w:r>
+        <w:rPr>
+          <w:rFonts w:cs="Arial"/>
+        </w:rPr>
+        <w:t xml:space="preserve"> demais telas do site</w:t>
+      </w:r>
+      <w:r>
+        <w:rPr>
+          <w:rFonts w:cs="Arial"/>
+        </w:rPr>
+        <w:t>,</w:t>
+      </w:r>
+      <w:r>
+        <w:rPr>
+          <w:rFonts w:cs="Arial"/>
+        </w:rPr>
+        <w:t xml:space="preserve"> onde ele terá mais informações sobre a empresa</w:t>
+      </w:r>
+      <w:r>
+        <w:rPr>
+          <w:rFonts w:cs="Arial"/>
+        </w:rPr>
+        <w:t>. A</w:t>
+      </w:r>
+      <w:r>
+        <w:rPr>
+          <w:rFonts w:cs="Arial"/>
+        </w:rPr>
+        <w:t>o rolar a tela</w:t>
+      </w:r>
+      <w:r>
+        <w:rPr>
+          <w:rFonts w:cs="Arial"/>
+        </w:rPr>
+        <w:t>,</w:t>
+      </w:r>
+      <w:r>
+        <w:rPr>
+          <w:rFonts w:cs="Arial"/>
+        </w:rPr>
+        <w:t xml:space="preserve"> ele terá um primeiro contato com projetos, estudos de casos e </w:t>
+      </w:r>
+      <w:r>
+        <w:rPr>
+          <w:rFonts w:cs="Arial"/>
+        </w:rPr>
+        <w:t>a</w:t>
+      </w:r>
+      <w:r>
+        <w:rPr>
+          <w:rFonts w:cs="Arial"/>
+        </w:rPr>
+        <w:t>os integrantes d</w:t>
+      </w:r>
+      <w:r>
+        <w:rPr>
+          <w:rFonts w:cs="Arial"/>
+        </w:rPr>
+        <w:t>a empresa</w:t>
+      </w:r>
+      <w:r>
+        <w:rPr>
+          <w:rFonts w:cs="Arial"/>
+        </w:rPr>
+        <w:t>.</w:t>
+      </w:r>
+    </w:p>
+    <w:p>
+      <w:pPr>
+        <w:rPr>
+          <w:rFonts w:cs="Arial"/>
+        </w:rPr>
+      </w:pPr>
+      <w:r>
+        <w:rPr>
+          <w:rFonts w:cs="Arial"/>
+        </w:rPr>
+        <w:tab/>
+      </w:r>
+      <w:r>
+        <w:rPr>
+          <w:rFonts w:cs="Arial"/>
+        </w:rPr>
+        <w:t>Em caso de maior interesse pela empresa</w:t>
+      </w:r>
+      <w:r>
+        <w:rPr>
+          <w:rFonts w:cs="Arial"/>
+        </w:rPr>
+        <w:t>,</w:t>
+      </w:r>
+      <w:r>
+        <w:rPr>
+          <w:rFonts w:cs="Arial"/>
+        </w:rPr>
+        <w:t xml:space="preserve"> os usuários podem entrar em contato a qualquer momento pressionando o botão “Fale conosco”</w:t>
+      </w:r>
+      <w:r>
+        <w:rPr>
+          <w:rFonts w:cs="Arial"/>
+        </w:rPr>
+        <w:t>,</w:t>
+      </w:r>
+      <w:r>
+        <w:rPr>
+          <w:rFonts w:cs="Arial"/>
+        </w:rPr>
+        <w:t xml:space="preserve"> localizad</w:t>
+      </w:r>
+      <w:r>
+        <w:rPr>
+          <w:rFonts w:cs="Arial"/>
+        </w:rPr>
+        <w:t>o</w:t>
+      </w:r>
+      <w:r>
+        <w:rPr>
+          <w:rFonts w:cs="Arial"/>
+        </w:rPr>
+        <w:t xml:space="preserve"> na tela inicial da página.</w:t>
+      </w:r>
+    </w:p>
+    <w:p>
+      <w:pPr>
+        <w:rPr>
+          <w:rFonts w:cs="Arial"/>
+        </w:rPr>
+      </w:pPr>
+      <w:r>
+        <w:rPr>
+          <w:rFonts w:cs="Arial"/>
+        </w:rPr>
         <w:lastRenderedPageBreak/>
-        <w:t xml:space="preserve"> </w:t>
-      </w:r>
-      <w:r>
-        <w:rPr>
-          <w:b/>
-        </w:rPr>
-        <w:t>Protótipo das telas, lógica e usabilidade</w:t>
-      </w:r>
-      <w:bookmarkEnd w:id="21"/>
-      <w:r>
-        <w:rPr>
-          <w:b/>
-        </w:rPr>
-        <w:t xml:space="preserve"> </w:t>
-      </w:r>
-    </w:p>
-    <w:p>
-      <w:pPr>
-        <w:rPr>
-          <w:rFonts w:cs="Arial"/>
-        </w:rPr>
-      </w:pPr>
-      <w:r>
-        <w:rPr>
-          <w:rFonts w:cs="Arial"/>
-        </w:rPr>
-        <w:tab/>
-      </w:r>
-      <w:r>
-        <w:rPr>
-          <w:rFonts w:cs="Arial"/>
-        </w:rPr>
-        <w:t>No acesso da plataforma</w:t>
-      </w:r>
-      <w:r>
-        <w:rPr>
-          <w:rFonts w:cs="Arial"/>
-        </w:rPr>
-        <w:t>,</w:t>
-      </w:r>
-      <w:r>
-        <w:rPr>
-          <w:rFonts w:cs="Arial"/>
-        </w:rPr>
-        <w:t xml:space="preserve"> o usuário terá o primeiro contato com a página inicial, que contêm botões chamativos com as cores principais da identidade visual da empresa, visando atrair o usuário</w:t>
-      </w:r>
-      <w:r>
-        <w:rPr>
-          <w:rFonts w:cs="Arial"/>
-        </w:rPr>
-        <w:t xml:space="preserve"> às</w:t>
-      </w:r>
-      <w:r>
-        <w:rPr>
-          <w:rFonts w:cs="Arial"/>
-        </w:rPr>
-        <w:t xml:space="preserve"> demais telas do site</w:t>
-      </w:r>
-      <w:r>
-        <w:rPr>
-          <w:rFonts w:cs="Arial"/>
-        </w:rPr>
-        <w:t>,</w:t>
-      </w:r>
-      <w:r>
-        <w:rPr>
-          <w:rFonts w:cs="Arial"/>
-        </w:rPr>
-        <w:t xml:space="preserve"> onde ele terá mais informações sobre a empresa</w:t>
-      </w:r>
-      <w:r>
-        <w:rPr>
-          <w:rFonts w:cs="Arial"/>
-        </w:rPr>
-        <w:t>. A</w:t>
-      </w:r>
-      <w:r>
-        <w:rPr>
-          <w:rFonts w:cs="Arial"/>
-        </w:rPr>
-        <w:t>o rolar a tela</w:t>
-      </w:r>
-      <w:r>
-        <w:rPr>
-          <w:rFonts w:cs="Arial"/>
-        </w:rPr>
-        <w:t>,</w:t>
-      </w:r>
-      <w:r>
-        <w:rPr>
-          <w:rFonts w:cs="Arial"/>
-        </w:rPr>
-        <w:t xml:space="preserve"> ele terá um primeiro contato com projetos, estudos de casos e </w:t>
-      </w:r>
-      <w:r>
-        <w:rPr>
-          <w:rFonts w:cs="Arial"/>
-        </w:rPr>
-        <w:t>a</w:t>
-      </w:r>
-      <w:r>
-        <w:rPr>
-          <w:rFonts w:cs="Arial"/>
-        </w:rPr>
-        <w:t>os integrantes d</w:t>
-      </w:r>
-      <w:r>
-        <w:rPr>
-          <w:rFonts w:cs="Arial"/>
-        </w:rPr>
-        <w:t>a empresa</w:t>
-      </w:r>
-      <w:r>
-        <w:rPr>
-          <w:rFonts w:cs="Arial"/>
-        </w:rPr>
-        <w:t>.</w:t>
-      </w:r>
-    </w:p>
-    <w:p>
-      <w:pPr>
-        <w:rPr>
-          <w:rFonts w:cs="Arial"/>
-        </w:rPr>
-      </w:pPr>
-      <w:r>
-        <w:rPr>
-          <w:rFonts w:cs="Arial"/>
-        </w:rPr>
-        <w:tab/>
-      </w:r>
-      <w:r>
-        <w:rPr>
-          <w:rFonts w:cs="Arial"/>
-        </w:rPr>
-        <w:t>Em caso de maior interesse pela empresa</w:t>
-      </w:r>
-      <w:r>
-        <w:rPr>
-          <w:rFonts w:cs="Arial"/>
-        </w:rPr>
-        <w:t>,</w:t>
-      </w:r>
-      <w:r>
-        <w:rPr>
-          <w:rFonts w:cs="Arial"/>
-        </w:rPr>
-        <w:t xml:space="preserve"> os usuários podem entrar em contato a qualquer momento pressionando o botão “Fale conosco”</w:t>
-      </w:r>
-      <w:r>
-        <w:rPr>
-          <w:rFonts w:cs="Arial"/>
-        </w:rPr>
-        <w:t>,</w:t>
-      </w:r>
-      <w:r>
-        <w:rPr>
-          <w:rFonts w:cs="Arial"/>
-        </w:rPr>
-        <w:t xml:space="preserve"> localizad</w:t>
-      </w:r>
-      <w:r>
-        <w:rPr>
-          <w:rFonts w:cs="Arial"/>
-        </w:rPr>
-        <w:t>o</w:t>
-      </w:r>
-      <w:r>
-        <w:rPr>
-          <w:rFonts w:cs="Arial"/>
-        </w:rPr>
-        <w:t xml:space="preserve"> na tela inicial da página.</w:t>
-      </w:r>
-    </w:p>
-    <w:p>
-      <w:pPr>
-        <w:rPr>
-          <w:rFonts w:cs="Arial"/>
-        </w:rPr>
-      </w:pPr>
-      <w:r>
-        <w:rPr>
-          <w:rFonts w:cs="Arial"/>
-        </w:rPr>
         <w:tab/>
       </w:r>
       <w:r>
@@ -7942,12 +7940,11 @@
           <w:b/>
         </w:rPr>
       </w:pPr>
-      <w:bookmarkStart w:id="22" w:name="_Toc104391417"/>
+      <w:bookmarkStart w:id="21" w:name="_Toc104391417"/>
       <w:r>
         <w:rPr>
           <w:b/>
         </w:rPr>
-        <w:lastRenderedPageBreak/>
         <w:t xml:space="preserve"> </w:t>
       </w:r>
       <w:r>
@@ -7956,7 +7953,7 @@
         </w:rPr>
         <w:t>MÉTRICAS</w:t>
       </w:r>
-      <w:bookmarkEnd w:id="22"/>
+      <w:bookmarkEnd w:id="21"/>
     </w:p>
     <w:p>
       <w:pPr>
@@ -8712,46 +8709,46 @@
         <w:rPr>
           <w:rFonts w:cs="Arial"/>
         </w:rPr>
+        <w:t>Segunda ideia para métricas:</w:t>
+      </w:r>
+    </w:p>
+    <w:p>
+      <w:pPr>
+        <w:rPr>
+          <w:rFonts w:cs="Arial"/>
+        </w:rPr>
+      </w:pPr>
+      <w:r>
+        <w:rPr>
+          <w:rFonts w:cs="Arial"/>
+        </w:rPr>
+        <w:t>Média de todos os caixas de uma Agência (Caixa 01, Caixa02, Caixa 03</w:t>
+      </w:r>
+      <w:r>
+        <w:rPr>
+          <w:rFonts w:cs="Arial"/>
+        </w:rPr>
+        <w:t xml:space="preserve"> e Caixa 04</w:t>
+      </w:r>
+      <w:r>
+        <w:rPr>
+          <w:rFonts w:cs="Arial"/>
+        </w:rPr>
+        <w:t>) para uma visão da agência em geral, com uma visão Macro:</w:t>
+      </w:r>
+    </w:p>
+    <w:p>
+      <w:pPr>
+        <w:rPr>
+          <w:rFonts w:cs="Arial"/>
+        </w:rPr>
+      </w:pPr>
+      <w:r>
+        <w:rPr>
+          <w:rFonts w:cs="Arial"/>
+          <w:noProof/>
+        </w:rPr>
         <w:lastRenderedPageBreak/>
-        <w:t>Segunda ideia para métricas:</w:t>
-      </w:r>
-    </w:p>
-    <w:p>
-      <w:pPr>
-        <w:rPr>
-          <w:rFonts w:cs="Arial"/>
-        </w:rPr>
-      </w:pPr>
-      <w:r>
-        <w:rPr>
-          <w:rFonts w:cs="Arial"/>
-        </w:rPr>
-        <w:t>Média de todos os caixas de uma Agência (Caixa 01, Caixa02, Caixa 03</w:t>
-      </w:r>
-      <w:r>
-        <w:rPr>
-          <w:rFonts w:cs="Arial"/>
-        </w:rPr>
-        <w:t xml:space="preserve"> e Caixa 04</w:t>
-      </w:r>
-      <w:r>
-        <w:rPr>
-          <w:rFonts w:cs="Arial"/>
-        </w:rPr>
-        <w:t>) para uma visão da agência em geral, com uma visão Macro:</w:t>
-      </w:r>
-    </w:p>
-    <w:p>
-      <w:pPr>
-        <w:rPr>
-          <w:rFonts w:cs="Arial"/>
-        </w:rPr>
-      </w:pPr>
-      <w:r>
-        <w:rPr>
-          <w:rFonts w:cs="Arial"/>
-          <w:noProof/>
-        </w:rPr>
         <w:drawing>
           <wp:anchor distT="0" distB="0" distL="114300" distR="114300" simplePos="0" relativeHeight="251659264" behindDoc="0" locked="0" layoutInCell="1" allowOverlap="1" wp14:anchorId="079E0230" wp14:editId="4F43C414">
             <wp:simplePos x="0" y="0"/>
@@ -8883,7 +8880,7 @@
                 <v:stroke joinstyle="miter"/>
                 <v:path gradientshapeok="t" o:connecttype="rect"/>
               </v:shapetype>
-              <v:shape id="Caixa de Texto 2" o:spid="_x0000_s1026" type="#_x0000_t202" style="position:absolute;left:0;text-align:left;margin-left:118.95pt;margin-top:20.05pt;width:223.5pt;height:110.6pt;z-index:251661312;visibility:visible;mso-wrap-style:square;mso-width-percent:0;mso-height-percent:200;mso-wrap-distance-left:9pt;mso-wrap-distance-top:3.6pt;mso-wrap-distance-right:9pt;mso-wrap-distance-bottom:3.6pt;mso-position-horizontal:absolute;mso-position-horizontal-relative:text;mso-position-vertical:absolute;mso-position-vertical-relative:text;mso-width-percent:0;mso-height-percent:200;mso-width-relative:margin;mso-height-relative:margin;v-text-anchor:top" o:gfxdata="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" stroked="f">
+              <v:shape id="Caixa de Texto 2" o:spid="_x0000_s1026" type="#_x0000_t202" style="position:absolute;left:0;text-align:left;margin-left:118.95pt;margin-top:20.05pt;width:223.5pt;height:110.6pt;z-index:251661312;visibility:visible;mso-wrap-style:square;mso-width-percent:0;mso-height-percent:200;mso-wrap-distance-left:9pt;mso-wrap-distance-top:3.6pt;mso-wrap-distance-right:9pt;mso-wrap-distance-bottom:3.6pt;mso-position-horizontal:absolute;mso-position-horizontal-relative:text;mso-position-vertical:absolute;mso-position-vertical-relative:text;mso-width-percent:0;mso-height-percent:200;mso-width-relative:margin;mso-height-relative:margin;v-text-anchor:top" o:gfxdata="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" stroked="f">
                 <v:textbox style="mso-fit-shape-to-text:t">
                   <w:txbxContent>
                     <w:p>
@@ -9040,6 +9037,7 @@
           <w:rFonts w:cs="Arial"/>
           <w:noProof/>
         </w:rPr>
+        <w:lastRenderedPageBreak/>
         <w:drawing>
           <wp:anchor distT="0" distB="0" distL="114300" distR="114300" simplePos="0" relativeHeight="251663360" behindDoc="0" locked="0" layoutInCell="1" allowOverlap="1" wp14:anchorId="6CE491C2" wp14:editId="0374BA3F">
             <wp:simplePos x="0" y="0"/>
@@ -9183,7 +9181,7 @@
         </w:rPr>
         <w:t xml:space="preserve"> menor tempo possível</w:t>
       </w:r>
-      <w:bookmarkEnd w:id="19"/>
+      <w:bookmarkEnd w:id="18"/>
       <w:r>
         <w:rPr>
           <w:rFonts w:cs="Arial"/>
@@ -9191,11 +9189,120 @@
         <w:t>.</w:t>
       </w:r>
     </w:p>
+    <w:p>
+      <w:pPr>
+        <w:rPr>
+          <w:rFonts w:cs="Arial"/>
+        </w:rPr>
+      </w:pPr>
+    </w:p>
+    <w:p>
+      <w:pPr>
+        <w:rPr>
+          <w:rFonts w:cs="Arial"/>
+        </w:rPr>
+      </w:pPr>
+      <w:proofErr w:type="spellStart"/>
+      <w:r>
+        <w:rPr>
+          <w:rFonts w:cs="Arial"/>
+        </w:rPr>
+        <w:t>WorldCloud</w:t>
+      </w:r>
+      <w:proofErr w:type="spellEnd"/>
+    </w:p>
+    <w:p>
+      <w:pPr>
+        <w:rPr>
+          <w:rFonts w:cs="Arial"/>
+        </w:rPr>
+      </w:pPr>
+      <w:r>
+        <w:rPr>
+          <w:rFonts w:cs="Arial"/>
+        </w:rPr>
+        <w:t xml:space="preserve">Este tipo de gráfico de palavras </w:t>
+      </w:r>
+      <w:r>
+        <w:rPr>
+          <w:rFonts w:cs="Arial"/>
+        </w:rPr>
+        <w:t>foi construindo pensando nos</w:t>
+      </w:r>
+      <w:r>
+        <w:rPr>
+          <w:rFonts w:cs="Arial"/>
+        </w:rPr>
+        <w:t xml:space="preserve"> chamados mais constantes que envolvem a nossa aplicação.</w:t>
+      </w:r>
+    </w:p>
+    <w:p>
+      <w:pPr>
+        <w:jc w:val="center"/>
+        <w:rPr>
+          <w:rFonts w:cs="Arial"/>
+          <w:u w:val="single"/>
+        </w:rPr>
+      </w:pPr>
+      <w:r>
+        <w:rPr>
+          <w:noProof/>
+        </w:rPr>
+        <w:drawing>
+          <wp:inline distT="0" distB="0" distL="0" distR="0" wp14:anchorId="74903CE9" wp14:editId="782AC910">
+            <wp:extent cx="3226761" cy="2705100"/>
+            <wp:effectExtent l="0" t="0" r="0" b="0"/>
+            <wp:docPr id="12" name="Imagem 12" descr="Texto&#10;&#10;Descrição gerada automaticamente"/>
+            <wp:cNvGraphicFramePr>
+              <a:graphicFrameLocks xmlns:a="http://schemas.openxmlformats.org/drawingml/2006/main" noChangeAspect="1"/>
+            </wp:cNvGraphicFramePr>
+            <a:graphic xmlns:a="http://schemas.openxmlformats.org/drawingml/2006/main">
+              <a:graphicData uri="http://schemas.openxmlformats.org/drawingml/2006/picture">
+                <pic:pic xmlns:pic="http://schemas.openxmlformats.org/drawingml/2006/picture">
+                  <pic:nvPicPr>
+                    <pic:cNvPr id="12" name="Imagem 12" descr="Texto&#10;&#10;Descrição gerada automaticamente"/>
+                    <pic:cNvPicPr>
+                      <a:picLocks noChangeAspect="1" noChangeArrowheads="1"/>
+                    </pic:cNvPicPr>
+                  </pic:nvPicPr>
+                  <pic:blipFill>
+                    <a:blip r:embed="rId26">
+                      <a:extLst>
+                        <a:ext uri="{28A0092B-C50C-407E-A947-70E740481C1C}">
+                          <a14:useLocalDpi xmlns:a14="http://schemas.microsoft.com/office/drawing/2010/main" val="0"/>
+                        </a:ext>
+                      </a:extLst>
+                    </a:blip>
+                    <a:srcRect/>
+                    <a:stretch>
+                      <a:fillRect/>
+                    </a:stretch>
+                  </pic:blipFill>
+                  <pic:spPr bwMode="auto">
+                    <a:xfrm>
+                      <a:off x="0" y="0"/>
+                      <a:ext cx="3237480" cy="2714086"/>
+                    </a:xfrm>
+                    <a:prstGeom prst="rect">
+                      <a:avLst/>
+                    </a:prstGeom>
+                    <a:noFill/>
+                    <a:ln>
+                      <a:noFill/>
+                    </a:ln>
+                  </pic:spPr>
+                </pic:pic>
+              </a:graphicData>
+            </a:graphic>
+          </wp:inline>
+        </w:drawing>
+      </w:r>
+    </w:p>
     <w:sectPr>
-      <w:headerReference w:type="default" r:id="rId26"/>
-      <w:footerReference w:type="default" r:id="rId27"/>
-      <w:headerReference w:type="first" r:id="rId28"/>
-      <w:footerReference w:type="first" r:id="rId29"/>
+      <w:headerReference w:type="default" r:id="rId27"/>
+      <w:footerReference w:type="default" r:id="rId28"/>
+      <w:headerReference w:type="first" r:id="rId29"/>
+      <w:footerReference w:type="first" r:id="rId30"/>
       <w:pgSz w:w="11907" w:h="16840" w:code="9"/>
       <w:pgMar w:top="1701" w:right="1134" w:bottom="1531" w:left="1701" w:header="709" w:footer="709" w:gutter="0"/>
       <w:cols w:space="708"/>
@@ -9235,7 +9342,7 @@
 </file>
 
 <file path=word/endnotes.xml><?xml version="1.0" encoding="utf-8"?>
-<w:endnotes xmlns:wpc="http://schemas.microsoft.com/office/word/2010/wordprocessingCanvas" xmlns:cx="http://schemas.microsoft.com/office/drawing/2014/chartex" xmlns:cx1="http://schemas.microsoft.com/office/drawing/2015/9/8/chartex" xmlns:cx2="http://schemas.microsoft.com/office/drawing/2015/10/21/chartex" xmlns:cx3="http://schemas.microsoft.com/office/drawing/2016/5/9/chartex" xmlns:cx4="http://schemas.microsoft.com/office/drawing/2016/5/10/chartex" xmlns:cx5="http://schemas.microsoft.com/office/drawing/2016/5/11/chartex" xmlns:cx6="http://schemas.microsoft.com/office/drawing/2016/5/12/chartex" xmlns:cx7="http://schemas.microsoft.com/office/drawing/2016/5/13/chartex" xmlns:cx8="http://schemas.microsoft.com/office/drawing/2016/5/14/chartex" xmlns:mc="http://schemas.openxmlformats.org/markup-compatibility/2006" xmlns:aink="http://schemas.microsoft.com/office/drawing/2016/ink" xmlns:am3d="http://schemas.microsoft.com/office/drawing/2017/model3d" xmlns:o="urn:schemas-microsoft-com:office:office" xmlns:r="http://schemas.openxmlformats.org/officeDocument/2006/relationships" xmlns:m="http://schemas.openxmlformats.org/officeDocument/2006/math" xmlns:v="urn:schemas-microsoft-com:vml" xmlns:wp14="http://schemas.microsoft.com/office/word/2010/wordprocessingDrawing" xmlns:wp="http://schemas.openxmlformats.org/drawingml/2006/wordprocessingDrawing" xmlns:w10="urn:schemas-microsoft-com:office:word" xmlns:w="http://schemas.openxmlformats.org/wordprocessingml/2006/main" xmlns:w14="http://schemas.microsoft.com/office/word/2010/wordml" xmlns:w15="http://schemas.microsoft.com/office/word/2012/wordml" xmlns:w16cid="http://schemas.microsoft.com/office/word/2016/wordml/cid" xmlns:w16se="http://schemas.microsoft.com/office/word/2015/wordml/symex" xmlns:wpg="http://schemas.microsoft.com/office/word/2010/wordprocessingGroup" xmlns:wpi="http://schemas.microsoft.com/office/word/2010/wordprocessingInk" xmlns:wne="http://schemas.microsoft.com/office/word/2006/wordml" xmlns:wps="http://schemas.microsoft.com/office/word/2010/wordprocessingShape" mc:Ignorable="w14 w15 w16se w16cid wp14">
+<w:endnotes xmlns:wpc="http://schemas.microsoft.com/office/word/2010/wordprocessingCanvas" xmlns:cx="http://schemas.microsoft.com/office/drawing/2014/chartex" xmlns:cx1="http://schemas.microsoft.com/office/drawing/2015/9/8/chartex" xmlns:cx2="http://schemas.microsoft.com/office/drawing/2015/10/21/chartex" xmlns:cx3="http://schemas.microsoft.com/office/drawing/2016/5/9/chartex" xmlns:cx4="http://schemas.microsoft.com/office/drawing/2016/5/10/chartex" xmlns:cx5="http://schemas.microsoft.com/office/drawing/2016/5/11/chartex" xmlns:cx6="http://schemas.microsoft.com/office/drawing/2016/5/12/chartex" xmlns:cx7="http://schemas.microsoft.com/office/drawing/2016/5/13/chartex" xmlns:cx8="http://schemas.microsoft.com/office/drawing/2016/5/14/chartex" xmlns:mc="http://schemas.openxmlformats.org/markup-compatibility/2006" xmlns:aink="http://schemas.microsoft.com/office/drawing/2016/ink" xmlns:am3d="http://schemas.microsoft.com/office/drawing/2017/model3d" xmlns:o="urn:schemas-microsoft-com:office:office" xmlns:oel="http://schemas.microsoft.com/office/2019/extlst" xmlns:r="http://schemas.openxmlformats.org/officeDocument/2006/relationships" xmlns:m="http://schemas.openxmlformats.org/officeDocument/2006/math" xmlns:v="urn:schemas-microsoft-com:vml" xmlns:wp14="http://schemas.microsoft.com/office/word/2010/wordprocessingDrawing" xmlns:wp="http://schemas.openxmlformats.org/drawingml/2006/wordprocessingDrawing" xmlns:w10="urn:schemas-microsoft-com:office:word" xmlns:w="http://schemas.openxmlformats.org/wordprocessingml/2006/main" xmlns:w14="http://schemas.microsoft.com/office/word/2010/wordml" xmlns:w15="http://schemas.microsoft.com/office/word/2012/wordml" xmlns:w16cex="http://schemas.microsoft.com/office/word/2018/wordml/cex" xmlns:w16cid="http://schemas.microsoft.com/office/word/2016/wordml/cid" xmlns:w16="http://schemas.microsoft.com/office/word/2018/wordml" xmlns:w16sdtdh="http://schemas.microsoft.com/office/word/2020/wordml/sdtdatahash" xmlns:w16se="http://schemas.microsoft.com/office/word/2015/wordml/symex" xmlns:wpg="http://schemas.microsoft.com/office/word/2010/wordprocessingGroup" xmlns:wpi="http://schemas.microsoft.com/office/word/2010/wordprocessingInk" xmlns:wne="http://schemas.microsoft.com/office/word/2006/wordml" xmlns:wps="http://schemas.microsoft.com/office/word/2010/wordprocessingShape" mc:Ignorable="w14 w15 w16se w16cid w16 w16cex w16sdtdh wp14">
   <w:endnote w:type="separator" w:id="-1">
     <w:p>
       <w:r>
@@ -9260,7 +9367,7 @@
 </file>
 
 <file path=word/footer1.xml><?xml version="1.0" encoding="utf-8"?>
-<w:ftr xmlns:wpc="http://schemas.microsoft.com/office/word/2010/wordprocessingCanvas" xmlns:cx="http://schemas.microsoft.com/office/drawing/2014/chartex" xmlns:cx1="http://schemas.microsoft.com/office/drawing/2015/9/8/chartex" xmlns:cx2="http://schemas.microsoft.com/office/drawing/2015/10/21/chartex" xmlns:cx3="http://schemas.microsoft.com/office/drawing/2016/5/9/chartex" xmlns:cx4="http://schemas.microsoft.com/office/drawing/2016/5/10/chartex" xmlns:cx5="http://schemas.microsoft.com/office/drawing/2016/5/11/chartex" xmlns:cx6="http://schemas.microsoft.com/office/drawing/2016/5/12/chartex" xmlns:cx7="http://schemas.microsoft.com/office/drawing/2016/5/13/chartex" xmlns:cx8="http://schemas.microsoft.com/office/drawing/2016/5/14/chartex" xmlns:mc="http://schemas.openxmlformats.org/markup-compatibility/2006" xmlns:aink="http://schemas.microsoft.com/office/drawing/2016/ink" xmlns:am3d="http://schemas.microsoft.com/office/drawing/2017/model3d" xmlns:o="urn:schemas-microsoft-com:office:office" xmlns:r="http://schemas.openxmlformats.org/officeDocument/2006/relationships" xmlns:m="http://schemas.openxmlformats.org/officeDocument/2006/math" xmlns:v="urn:schemas-microsoft-com:vml" xmlns:wp14="http://schemas.microsoft.com/office/word/2010/wordprocessingDrawing" xmlns:wp="http://schemas.openxmlformats.org/drawingml/2006/wordprocessingDrawing" xmlns:w10="urn:schemas-microsoft-com:office:word" xmlns:w="http://schemas.openxmlformats.org/wordprocessingml/2006/main" xmlns:w14="http://schemas.microsoft.com/office/word/2010/wordml" xmlns:w15="http://schemas.microsoft.com/office/word/2012/wordml" xmlns:w16cid="http://schemas.microsoft.com/office/word/2016/wordml/cid" xmlns:w16se="http://schemas.microsoft.com/office/word/2015/wordml/symex" xmlns:wpg="http://schemas.microsoft.com/office/word/2010/wordprocessingGroup" xmlns:wpi="http://schemas.microsoft.com/office/word/2010/wordprocessingInk" xmlns:wne="http://schemas.microsoft.com/office/word/2006/wordml" xmlns:wps="http://schemas.microsoft.com/office/word/2010/wordprocessingShape" mc:Ignorable="w14 w15 w16se w16cid wp14">
+<w:ftr xmlns:wpc="http://schemas.microsoft.com/office/word/2010/wordprocessingCanvas" xmlns:cx="http://schemas.microsoft.com/office/drawing/2014/chartex" xmlns:cx1="http://schemas.microsoft.com/office/drawing/2015/9/8/chartex" xmlns:cx2="http://schemas.microsoft.com/office/drawing/2015/10/21/chartex" xmlns:cx3="http://schemas.microsoft.com/office/drawing/2016/5/9/chartex" xmlns:cx4="http://schemas.microsoft.com/office/drawing/2016/5/10/chartex" xmlns:cx5="http://schemas.microsoft.com/office/drawing/2016/5/11/chartex" xmlns:cx6="http://schemas.microsoft.com/office/drawing/2016/5/12/chartex" xmlns:cx7="http://schemas.microsoft.com/office/drawing/2016/5/13/chartex" xmlns:cx8="http://schemas.microsoft.com/office/drawing/2016/5/14/chartex" xmlns:mc="http://schemas.openxmlformats.org/markup-compatibility/2006" xmlns:aink="http://schemas.microsoft.com/office/drawing/2016/ink" xmlns:am3d="http://schemas.microsoft.com/office/drawing/2017/model3d" xmlns:o="urn:schemas-microsoft-com:office:office" xmlns:oel="http://schemas.microsoft.com/office/2019/extlst" xmlns:r="http://schemas.openxmlformats.org/officeDocument/2006/relationships" xmlns:m="http://schemas.openxmlformats.org/officeDocument/2006/math" xmlns:v="urn:schemas-microsoft-com:vml" xmlns:wp14="http://schemas.microsoft.com/office/word/2010/wordprocessingDrawing" xmlns:wp="http://schemas.openxmlformats.org/drawingml/2006/wordprocessingDrawing" xmlns:w10="urn:schemas-microsoft-com:office:word" xmlns:w="http://schemas.openxmlformats.org/wordprocessingml/2006/main" xmlns:w14="http://schemas.microsoft.com/office/word/2010/wordml" xmlns:w15="http://schemas.microsoft.com/office/word/2012/wordml" xmlns:w16cex="http://schemas.microsoft.com/office/word/2018/wordml/cex" xmlns:w16cid="http://schemas.microsoft.com/office/word/2016/wordml/cid" xmlns:w16="http://schemas.microsoft.com/office/word/2018/wordml" xmlns:w16sdtdh="http://schemas.microsoft.com/office/word/2020/wordml/sdtdatahash" xmlns:w16se="http://schemas.microsoft.com/office/word/2015/wordml/symex" xmlns:wpg="http://schemas.microsoft.com/office/word/2010/wordprocessingGroup" xmlns:wpi="http://schemas.microsoft.com/office/word/2010/wordprocessingInk" xmlns:wne="http://schemas.microsoft.com/office/word/2006/wordml" xmlns:wps="http://schemas.microsoft.com/office/word/2010/wordprocessingShape" mc:Ignorable="w14 w15 w16se w16cid w16 w16cex w16sdtdh wp14">
   <w:p>
     <w:pPr>
       <w:pStyle w:val="Rodap"/>
@@ -9311,7 +9418,7 @@
 </file>
 
 <file path=word/footer2.xml><?xml version="1.0" encoding="utf-8"?>
-<w:ftr xmlns:wpc="http://schemas.microsoft.com/office/word/2010/wordprocessingCanvas" xmlns:cx="http://schemas.microsoft.com/office/drawing/2014/chartex" xmlns:cx1="http://schemas.microsoft.com/office/drawing/2015/9/8/chartex" xmlns:cx2="http://schemas.microsoft.com/office/drawing/2015/10/21/chartex" xmlns:cx3="http://schemas.microsoft.com/office/drawing/2016/5/9/chartex" xmlns:cx4="http://schemas.microsoft.com/office/drawing/2016/5/10/chartex" xmlns:cx5="http://schemas.microsoft.com/office/drawing/2016/5/11/chartex" xmlns:cx6="http://schemas.microsoft.com/office/drawing/2016/5/12/chartex" xmlns:cx7="http://schemas.microsoft.com/office/drawing/2016/5/13/chartex" xmlns:cx8="http://schemas.microsoft.com/office/drawing/2016/5/14/chartex" xmlns:mc="http://schemas.openxmlformats.org/markup-compatibility/2006" xmlns:aink="http://schemas.microsoft.com/office/drawing/2016/ink" xmlns:am3d="http://schemas.microsoft.com/office/drawing/2017/model3d" xmlns:o="urn:schemas-microsoft-com:office:office" xmlns:r="http://schemas.openxmlformats.org/officeDocument/2006/relationships" xmlns:m="http://schemas.openxmlformats.org/officeDocument/2006/math" xmlns:v="urn:schemas-microsoft-com:vml" xmlns:wp14="http://schemas.microsoft.com/office/word/2010/wordprocessingDrawing" xmlns:wp="http://schemas.openxmlformats.org/drawingml/2006/wordprocessingDrawing" xmlns:w10="urn:schemas-microsoft-com:office:word" xmlns:w="http://schemas.openxmlformats.org/wordprocessingml/2006/main" xmlns:w14="http://schemas.microsoft.com/office/word/2010/wordml" xmlns:w15="http://schemas.microsoft.com/office/word/2012/wordml" xmlns:w16cid="http://schemas.microsoft.com/office/word/2016/wordml/cid" xmlns:w16se="http://schemas.microsoft.com/office/word/2015/wordml/symex" xmlns:wpg="http://schemas.microsoft.com/office/word/2010/wordprocessingGroup" xmlns:wpi="http://schemas.microsoft.com/office/word/2010/wordprocessingInk" xmlns:wne="http://schemas.microsoft.com/office/word/2006/wordml" xmlns:wps="http://schemas.microsoft.com/office/word/2010/wordprocessingShape" mc:Ignorable="w14 w15 w16se w16cid wp14">
+<w:ftr xmlns:wpc="http://schemas.microsoft.com/office/word/2010/wordprocessingCanvas" xmlns:cx="http://schemas.microsoft.com/office/drawing/2014/chartex" xmlns:cx1="http://schemas.microsoft.com/office/drawing/2015/9/8/chartex" xmlns:cx2="http://schemas.microsoft.com/office/drawing/2015/10/21/chartex" xmlns:cx3="http://schemas.microsoft.com/office/drawing/2016/5/9/chartex" xmlns:cx4="http://schemas.microsoft.com/office/drawing/2016/5/10/chartex" xmlns:cx5="http://schemas.microsoft.com/office/drawing/2016/5/11/chartex" xmlns:cx6="http://schemas.microsoft.com/office/drawing/2016/5/12/chartex" xmlns:cx7="http://schemas.microsoft.com/office/drawing/2016/5/13/chartex" xmlns:cx8="http://schemas.microsoft.com/office/drawing/2016/5/14/chartex" xmlns:mc="http://schemas.openxmlformats.org/markup-compatibility/2006" xmlns:aink="http://schemas.microsoft.com/office/drawing/2016/ink" xmlns:am3d="http://schemas.microsoft.com/office/drawing/2017/model3d" xmlns:o="urn:schemas-microsoft-com:office:office" xmlns:oel="http://schemas.microsoft.com/office/2019/extlst" xmlns:r="http://schemas.openxmlformats.org/officeDocument/2006/relationships" xmlns:m="http://schemas.openxmlformats.org/officeDocument/2006/math" xmlns:v="urn:schemas-microsoft-com:vml" xmlns:wp14="http://schemas.microsoft.com/office/word/2010/wordprocessingDrawing" xmlns:wp="http://schemas.openxmlformats.org/drawingml/2006/wordprocessingDrawing" xmlns:w10="urn:schemas-microsoft-com:office:word" xmlns:w="http://schemas.openxmlformats.org/wordprocessingml/2006/main" xmlns:w14="http://schemas.microsoft.com/office/word/2010/wordml" xmlns:w15="http://schemas.microsoft.com/office/word/2012/wordml" xmlns:w16cex="http://schemas.microsoft.com/office/word/2018/wordml/cex" xmlns:w16cid="http://schemas.microsoft.com/office/word/2016/wordml/cid" xmlns:w16="http://schemas.microsoft.com/office/word/2018/wordml" xmlns:w16sdtdh="http://schemas.microsoft.com/office/word/2020/wordml/sdtdatahash" xmlns:w16se="http://schemas.microsoft.com/office/word/2015/wordml/symex" xmlns:wpg="http://schemas.microsoft.com/office/word/2010/wordprocessingGroup" xmlns:wpi="http://schemas.microsoft.com/office/word/2010/wordprocessingInk" xmlns:wne="http://schemas.microsoft.com/office/word/2006/wordml" xmlns:wps="http://schemas.microsoft.com/office/word/2010/wordprocessingShape" mc:Ignorable="w14 w15 w16se w16cid w16 w16cex w16sdtdh wp14">
   <w:p>
     <w:pPr>
       <w:pStyle w:val="Rodap"/>
@@ -9322,7 +9429,7 @@
 </file>
 
 <file path=word/footer3.xml><?xml version="1.0" encoding="utf-8"?>
-<w:ftr xmlns:wpc="http://schemas.microsoft.com/office/word/2010/wordprocessingCanvas" xmlns:cx="http://schemas.microsoft.com/office/drawing/2014/chartex" xmlns:cx1="http://schemas.microsoft.com/office/drawing/2015/9/8/chartex" xmlns:cx2="http://schemas.microsoft.com/office/drawing/2015/10/21/chartex" xmlns:cx3="http://schemas.microsoft.com/office/drawing/2016/5/9/chartex" xmlns:cx4="http://schemas.microsoft.com/office/drawing/2016/5/10/chartex" xmlns:cx5="http://schemas.microsoft.com/office/drawing/2016/5/11/chartex" xmlns:cx6="http://schemas.microsoft.com/office/drawing/2016/5/12/chartex" xmlns:cx7="http://schemas.microsoft.com/office/drawing/2016/5/13/chartex" xmlns:cx8="http://schemas.microsoft.com/office/drawing/2016/5/14/chartex" xmlns:mc="http://schemas.openxmlformats.org/markup-compatibility/2006" xmlns:aink="http://schemas.microsoft.com/office/drawing/2016/ink" xmlns:am3d="http://schemas.microsoft.com/office/drawing/2017/model3d" xmlns:o="urn:schemas-microsoft-com:office:office" xmlns:r="http://schemas.openxmlformats.org/officeDocument/2006/relationships" xmlns:m="http://schemas.openxmlformats.org/officeDocument/2006/math" xmlns:v="urn:schemas-microsoft-com:vml" xmlns:wp14="http://schemas.microsoft.com/office/word/2010/wordprocessingDrawing" xmlns:wp="http://schemas.openxmlformats.org/drawingml/2006/wordprocessingDrawing" xmlns:w10="urn:schemas-microsoft-com:office:word" xmlns:w="http://schemas.openxmlformats.org/wordprocessingml/2006/main" xmlns:w14="http://schemas.microsoft.com/office/word/2010/wordml" xmlns:w15="http://schemas.microsoft.com/office/word/2012/wordml" xmlns:w16cid="http://schemas.microsoft.com/office/word/2016/wordml/cid" xmlns:w16se="http://schemas.microsoft.com/office/word/2015/wordml/symex" xmlns:wpg="http://schemas.microsoft.com/office/word/2010/wordprocessingGroup" xmlns:wpi="http://schemas.microsoft.com/office/word/2010/wordprocessingInk" xmlns:wne="http://schemas.microsoft.com/office/word/2006/wordml" xmlns:wps="http://schemas.microsoft.com/office/word/2010/wordprocessingShape" mc:Ignorable="w14 w15 w16se w16cid wp14">
+<w:ftr xmlns:wpc="http://schemas.microsoft.com/office/word/2010/wordprocessingCanvas" xmlns:cx="http://schemas.microsoft.com/office/drawing/2014/chartex" xmlns:cx1="http://schemas.microsoft.com/office/drawing/2015/9/8/chartex" xmlns:cx2="http://schemas.microsoft.com/office/drawing/2015/10/21/chartex" xmlns:cx3="http://schemas.microsoft.com/office/drawing/2016/5/9/chartex" xmlns:cx4="http://schemas.microsoft.com/office/drawing/2016/5/10/chartex" xmlns:cx5="http://schemas.microsoft.com/office/drawing/2016/5/11/chartex" xmlns:cx6="http://schemas.microsoft.com/office/drawing/2016/5/12/chartex" xmlns:cx7="http://schemas.microsoft.com/office/drawing/2016/5/13/chartex" xmlns:cx8="http://schemas.microsoft.com/office/drawing/2016/5/14/chartex" xmlns:mc="http://schemas.openxmlformats.org/markup-compatibility/2006" xmlns:aink="http://schemas.microsoft.com/office/drawing/2016/ink" xmlns:am3d="http://schemas.microsoft.com/office/drawing/2017/model3d" xmlns:o="urn:schemas-microsoft-com:office:office" xmlns:oel="http://schemas.microsoft.com/office/2019/extlst" xmlns:r="http://schemas.openxmlformats.org/officeDocument/2006/relationships" xmlns:m="http://schemas.openxmlformats.org/officeDocument/2006/math" xmlns:v="urn:schemas-microsoft-com:vml" xmlns:wp14="http://schemas.microsoft.com/office/word/2010/wordprocessingDrawing" xmlns:wp="http://schemas.openxmlformats.org/drawingml/2006/wordprocessingDrawing" xmlns:w10="urn:schemas-microsoft-com:office:word" xmlns:w="http://schemas.openxmlformats.org/wordprocessingml/2006/main" xmlns:w14="http://schemas.microsoft.com/office/word/2010/wordml" xmlns:w15="http://schemas.microsoft.com/office/word/2012/wordml" xmlns:w16cex="http://schemas.microsoft.com/office/word/2018/wordml/cex" xmlns:w16cid="http://schemas.microsoft.com/office/word/2016/wordml/cid" xmlns:w16="http://schemas.microsoft.com/office/word/2018/wordml" xmlns:w16sdtdh="http://schemas.microsoft.com/office/word/2020/wordml/sdtdatahash" xmlns:w16se="http://schemas.microsoft.com/office/word/2015/wordml/symex" xmlns:wpg="http://schemas.microsoft.com/office/word/2010/wordprocessingGroup" xmlns:wpi="http://schemas.microsoft.com/office/word/2010/wordprocessingInk" xmlns:wne="http://schemas.microsoft.com/office/word/2006/wordml" xmlns:wps="http://schemas.microsoft.com/office/word/2010/wordprocessingShape" mc:Ignorable="w14 w15 w16se w16cid w16 w16cex w16sdtdh wp14">
   <w:p>
     <w:pPr>
       <w:pStyle w:val="Rodap"/>
@@ -9333,7 +9440,7 @@
 </file>
 
 <file path=word/footer4.xml><?xml version="1.0" encoding="utf-8"?>
-<w:ftr xmlns:wpc="http://schemas.microsoft.com/office/word/2010/wordprocessingCanvas" xmlns:cx="http://schemas.microsoft.com/office/drawing/2014/chartex" xmlns:cx1="http://schemas.microsoft.com/office/drawing/2015/9/8/chartex" xmlns:cx2="http://schemas.microsoft.com/office/drawing/2015/10/21/chartex" xmlns:cx3="http://schemas.microsoft.com/office/drawing/2016/5/9/chartex" xmlns:cx4="http://schemas.microsoft.com/office/drawing/2016/5/10/chartex" xmlns:cx5="http://schemas.microsoft.com/office/drawing/2016/5/11/chartex" xmlns:cx6="http://schemas.microsoft.com/office/drawing/2016/5/12/chartex" xmlns:cx7="http://schemas.microsoft.com/office/drawing/2016/5/13/chartex" xmlns:cx8="http://schemas.microsoft.com/office/drawing/2016/5/14/chartex" xmlns:mc="http://schemas.openxmlformats.org/markup-compatibility/2006" xmlns:aink="http://schemas.microsoft.com/office/drawing/2016/ink" xmlns:am3d="http://schemas.microsoft.com/office/drawing/2017/model3d" xmlns:o="urn:schemas-microsoft-com:office:office" xmlns:r="http://schemas.openxmlformats.org/officeDocument/2006/relationships" xmlns:m="http://schemas.openxmlformats.org/officeDocument/2006/math" xmlns:v="urn:schemas-microsoft-com:vml" xmlns:wp14="http://schemas.microsoft.com/office/word/2010/wordprocessingDrawing" xmlns:wp="http://schemas.openxmlformats.org/drawingml/2006/wordprocessingDrawing" xmlns:w10="urn:schemas-microsoft-com:office:word" xmlns:w="http://schemas.openxmlformats.org/wordprocessingml/2006/main" xmlns:w14="http://schemas.microsoft.com/office/word/2010/wordml" xmlns:w15="http://schemas.microsoft.com/office/word/2012/wordml" xmlns:w16cid="http://schemas.microsoft.com/office/word/2016/wordml/cid" xmlns:w16se="http://schemas.microsoft.com/office/word/2015/wordml/symex" xmlns:wpg="http://schemas.microsoft.com/office/word/2010/wordprocessingGroup" xmlns:wpi="http://schemas.microsoft.com/office/word/2010/wordprocessingInk" xmlns:wne="http://schemas.microsoft.com/office/word/2006/wordml" xmlns:wps="http://schemas.microsoft.com/office/word/2010/wordprocessingShape" mc:Ignorable="w14 w15 w16se w16cid wp14">
+<w:ftr xmlns:wpc="http://schemas.microsoft.com/office/word/2010/wordprocessingCanvas" xmlns:cx="http://schemas.microsoft.com/office/drawing/2014/chartex" xmlns:cx1="http://schemas.microsoft.com/office/drawing/2015/9/8/chartex" xmlns:cx2="http://schemas.microsoft.com/office/drawing/2015/10/21/chartex" xmlns:cx3="http://schemas.microsoft.com/office/drawing/2016/5/9/chartex" xmlns:cx4="http://schemas.microsoft.com/office/drawing/2016/5/10/chartex" xmlns:cx5="http://schemas.microsoft.com/office/drawing/2016/5/11/chartex" xmlns:cx6="http://schemas.microsoft.com/office/drawing/2016/5/12/chartex" xmlns:cx7="http://schemas.microsoft.com/office/drawing/2016/5/13/chartex" xmlns:cx8="http://schemas.microsoft.com/office/drawing/2016/5/14/chartex" xmlns:mc="http://schemas.openxmlformats.org/markup-compatibility/2006" xmlns:aink="http://schemas.microsoft.com/office/drawing/2016/ink" xmlns:am3d="http://schemas.microsoft.com/office/drawing/2017/model3d" xmlns:o="urn:schemas-microsoft-com:office:office" xmlns:oel="http://schemas.microsoft.com/office/2019/extlst" xmlns:r="http://schemas.openxmlformats.org/officeDocument/2006/relationships" xmlns:m="http://schemas.openxmlformats.org/officeDocument/2006/math" xmlns:v="urn:schemas-microsoft-com:vml" xmlns:wp14="http://schemas.microsoft.com/office/word/2010/wordprocessingDrawing" xmlns:wp="http://schemas.openxmlformats.org/drawingml/2006/wordprocessingDrawing" xmlns:w10="urn:schemas-microsoft-com:office:word" xmlns:w="http://schemas.openxmlformats.org/wordprocessingml/2006/main" xmlns:w14="http://schemas.microsoft.com/office/word/2010/wordml" xmlns:w15="http://schemas.microsoft.com/office/word/2012/wordml" xmlns:w16cex="http://schemas.microsoft.com/office/word/2018/wordml/cex" xmlns:w16cid="http://schemas.microsoft.com/office/word/2016/wordml/cid" xmlns:w16="http://schemas.microsoft.com/office/word/2018/wordml" xmlns:w16sdtdh="http://schemas.microsoft.com/office/word/2020/wordml/sdtdatahash" xmlns:w16se="http://schemas.microsoft.com/office/word/2015/wordml/symex" xmlns:wpg="http://schemas.microsoft.com/office/word/2010/wordprocessingGroup" xmlns:wpi="http://schemas.microsoft.com/office/word/2010/wordprocessingInk" xmlns:wne="http://schemas.microsoft.com/office/word/2006/wordml" xmlns:wps="http://schemas.microsoft.com/office/word/2010/wordprocessingShape" mc:Ignorable="w14 w15 w16se w16cid w16 w16cex w16sdtdh wp14">
   <w:p>
     <w:pPr>
       <w:pStyle w:val="Rodap"/>
@@ -9343,7 +9450,7 @@
 </file>
 
 <file path=word/footer5.xml><?xml version="1.0" encoding="utf-8"?>
-<w:ftr xmlns:wpc="http://schemas.microsoft.com/office/word/2010/wordprocessingCanvas" xmlns:cx="http://schemas.microsoft.com/office/drawing/2014/chartex" xmlns:cx1="http://schemas.microsoft.com/office/drawing/2015/9/8/chartex" xmlns:cx2="http://schemas.microsoft.com/office/drawing/2015/10/21/chartex" xmlns:cx3="http://schemas.microsoft.com/office/drawing/2016/5/9/chartex" xmlns:cx4="http://schemas.microsoft.com/office/drawing/2016/5/10/chartex" xmlns:cx5="http://schemas.microsoft.com/office/drawing/2016/5/11/chartex" xmlns:cx6="http://schemas.microsoft.com/office/drawing/2016/5/12/chartex" xmlns:cx7="http://schemas.microsoft.com/office/drawing/2016/5/13/chartex" xmlns:cx8="http://schemas.microsoft.com/office/drawing/2016/5/14/chartex" xmlns:mc="http://schemas.openxmlformats.org/markup-compatibility/2006" xmlns:aink="http://schemas.microsoft.com/office/drawing/2016/ink" xmlns:am3d="http://schemas.microsoft.com/office/drawing/2017/model3d" xmlns:o="urn:schemas-microsoft-com:office:office" xmlns:r="http://schemas.openxmlformats.org/officeDocument/2006/relationships" xmlns:m="http://schemas.openxmlformats.org/officeDocument/2006/math" xmlns:v="urn:schemas-microsoft-com:vml" xmlns:wp14="http://schemas.microsoft.com/office/word/2010/wordprocessingDrawing" xmlns:wp="http://schemas.openxmlformats.org/drawingml/2006/wordprocessingDrawing" xmlns:w10="urn:schemas-microsoft-com:office:word" xmlns:w="http://schemas.openxmlformats.org/wordprocessingml/2006/main" xmlns:w14="http://schemas.microsoft.com/office/word/2010/wordml" xmlns:w15="http://schemas.microsoft.com/office/word/2012/wordml" xmlns:w16cid="http://schemas.microsoft.com/office/word/2016/wordml/cid" xmlns:w16se="http://schemas.microsoft.com/office/word/2015/wordml/symex" xmlns:wpg="http://schemas.microsoft.com/office/word/2010/wordprocessingGroup" xmlns:wpi="http://schemas.microsoft.com/office/word/2010/wordprocessingInk" xmlns:wne="http://schemas.microsoft.com/office/word/2006/wordml" xmlns:wps="http://schemas.microsoft.com/office/word/2010/wordprocessingShape" mc:Ignorable="w14 w15 w16se w16cid wp14">
+<w:ftr xmlns:wpc="http://schemas.microsoft.com/office/word/2010/wordprocessingCanvas" xmlns:cx="http://schemas.microsoft.com/office/drawing/2014/chartex" xmlns:cx1="http://schemas.microsoft.com/office/drawing/2015/9/8/chartex" xmlns:cx2="http://schemas.microsoft.com/office/drawing/2015/10/21/chartex" xmlns:cx3="http://schemas.microsoft.com/office/drawing/2016/5/9/chartex" xmlns:cx4="http://schemas.microsoft.com/office/drawing/2016/5/10/chartex" xmlns:cx5="http://schemas.microsoft.com/office/drawing/2016/5/11/chartex" xmlns:cx6="http://schemas.microsoft.com/office/drawing/2016/5/12/chartex" xmlns:cx7="http://schemas.microsoft.com/office/drawing/2016/5/13/chartex" xmlns:cx8="http://schemas.microsoft.com/office/drawing/2016/5/14/chartex" xmlns:mc="http://schemas.openxmlformats.org/markup-compatibility/2006" xmlns:aink="http://schemas.microsoft.com/office/drawing/2016/ink" xmlns:am3d="http://schemas.microsoft.com/office/drawing/2017/model3d" xmlns:o="urn:schemas-microsoft-com:office:office" xmlns:oel="http://schemas.microsoft.com/office/2019/extlst" xmlns:r="http://schemas.openxmlformats.org/officeDocument/2006/relationships" xmlns:m="http://schemas.openxmlformats.org/officeDocument/2006/math" xmlns:v="urn:schemas-microsoft-com:vml" xmlns:wp14="http://schemas.microsoft.com/office/word/2010/wordprocessingDrawing" xmlns:wp="http://schemas.openxmlformats.org/drawingml/2006/wordprocessingDrawing" xmlns:w10="urn:schemas-microsoft-com:office:word" xmlns:w="http://schemas.openxmlformats.org/wordprocessingml/2006/main" xmlns:w14="http://schemas.microsoft.com/office/word/2010/wordml" xmlns:w15="http://schemas.microsoft.com/office/word/2012/wordml" xmlns:w16cex="http://schemas.microsoft.com/office/word/2018/wordml/cex" xmlns:w16cid="http://schemas.microsoft.com/office/word/2016/wordml/cid" xmlns:w16="http://schemas.microsoft.com/office/word/2018/wordml" xmlns:w16sdtdh="http://schemas.microsoft.com/office/word/2020/wordml/sdtdatahash" xmlns:w16se="http://schemas.microsoft.com/office/word/2015/wordml/symex" xmlns:wpg="http://schemas.microsoft.com/office/word/2010/wordprocessingGroup" xmlns:wpi="http://schemas.microsoft.com/office/word/2010/wordprocessingInk" xmlns:wne="http://schemas.microsoft.com/office/word/2006/wordml" xmlns:wps="http://schemas.microsoft.com/office/word/2010/wordprocessingShape" mc:Ignorable="w14 w15 w16se w16cid w16 w16cex w16sdtdh wp14">
   <w:p>
     <w:pPr>
       <w:pStyle w:val="Rodap"/>
@@ -9354,7 +9461,7 @@
 </file>
 
 <file path=word/footer6.xml><?xml version="1.0" encoding="utf-8"?>
-<w:ftr xmlns:wpc="http://schemas.microsoft.com/office/word/2010/wordprocessingCanvas" xmlns:cx="http://schemas.microsoft.com/office/drawing/2014/chartex" xmlns:cx1="http://schemas.microsoft.com/office/drawing/2015/9/8/chartex" xmlns:cx2="http://schemas.microsoft.com/office/drawing/2015/10/21/chartex" xmlns:cx3="http://schemas.microsoft.com/office/drawing/2016/5/9/chartex" xmlns:cx4="http://schemas.microsoft.com/office/drawing/2016/5/10/chartex" xmlns:cx5="http://schemas.microsoft.com/office/drawing/2016/5/11/chartex" xmlns:cx6="http://schemas.microsoft.com/office/drawing/2016/5/12/chartex" xmlns:cx7="http://schemas.microsoft.com/office/drawing/2016/5/13/chartex" xmlns:cx8="http://schemas.microsoft.com/office/drawing/2016/5/14/chartex" xmlns:mc="http://schemas.openxmlformats.org/markup-compatibility/2006" xmlns:aink="http://schemas.microsoft.com/office/drawing/2016/ink" xmlns:am3d="http://schemas.microsoft.com/office/drawing/2017/model3d" xmlns:o="urn:schemas-microsoft-com:office:office" xmlns:r="http://schemas.openxmlformats.org/officeDocument/2006/relationships" xmlns:m="http://schemas.openxmlformats.org/officeDocument/2006/math" xmlns:v="urn:schemas-microsoft-com:vml" xmlns:wp14="http://schemas.microsoft.com/office/word/2010/wordprocessingDrawing" xmlns:wp="http://schemas.openxmlformats.org/drawingml/2006/wordprocessingDrawing" xmlns:w10="urn:schemas-microsoft-com:office:word" xmlns:w="http://schemas.openxmlformats.org/wordprocessingml/2006/main" xmlns:w14="http://schemas.microsoft.com/office/word/2010/wordml" xmlns:w15="http://schemas.microsoft.com/office/word/2012/wordml" xmlns:w16cid="http://schemas.microsoft.com/office/word/2016/wordml/cid" xmlns:w16se="http://schemas.microsoft.com/office/word/2015/wordml/symex" xmlns:wpg="http://schemas.microsoft.com/office/word/2010/wordprocessingGroup" xmlns:wpi="http://schemas.microsoft.com/office/word/2010/wordprocessingInk" xmlns:wne="http://schemas.microsoft.com/office/word/2006/wordml" xmlns:wps="http://schemas.microsoft.com/office/word/2010/wordprocessingShape" mc:Ignorable="w14 w15 w16se w16cid wp14">
+<w:ftr xmlns:wpc="http://schemas.microsoft.com/office/word/2010/wordprocessingCanvas" xmlns:cx="http://schemas.microsoft.com/office/drawing/2014/chartex" xmlns:cx1="http://schemas.microsoft.com/office/drawing/2015/9/8/chartex" xmlns:cx2="http://schemas.microsoft.com/office/drawing/2015/10/21/chartex" xmlns:cx3="http://schemas.microsoft.com/office/drawing/2016/5/9/chartex" xmlns:cx4="http://schemas.microsoft.com/office/drawing/2016/5/10/chartex" xmlns:cx5="http://schemas.microsoft.com/office/drawing/2016/5/11/chartex" xmlns:cx6="http://schemas.microsoft.com/office/drawing/2016/5/12/chartex" xmlns:cx7="http://schemas.microsoft.com/office/drawing/2016/5/13/chartex" xmlns:cx8="http://schemas.microsoft.com/office/drawing/2016/5/14/chartex" xmlns:mc="http://schemas.openxmlformats.org/markup-compatibility/2006" xmlns:aink="http://schemas.microsoft.com/office/drawing/2016/ink" xmlns:am3d="http://schemas.microsoft.com/office/drawing/2017/model3d" xmlns:o="urn:schemas-microsoft-com:office:office" xmlns:oel="http://schemas.microsoft.com/office/2019/extlst" xmlns:r="http://schemas.openxmlformats.org/officeDocument/2006/relationships" xmlns:m="http://schemas.openxmlformats.org/officeDocument/2006/math" xmlns:v="urn:schemas-microsoft-com:vml" xmlns:wp14="http://schemas.microsoft.com/office/word/2010/wordprocessingDrawing" xmlns:wp="http://schemas.openxmlformats.org/drawingml/2006/wordprocessingDrawing" xmlns:w10="urn:schemas-microsoft-com:office:word" xmlns:w="http://schemas.openxmlformats.org/wordprocessingml/2006/main" xmlns:w14="http://schemas.microsoft.com/office/word/2010/wordml" xmlns:w15="http://schemas.microsoft.com/office/word/2012/wordml" xmlns:w16cex="http://schemas.microsoft.com/office/word/2018/wordml/cex" xmlns:w16cid="http://schemas.microsoft.com/office/word/2016/wordml/cid" xmlns:w16="http://schemas.microsoft.com/office/word/2018/wordml" xmlns:w16sdtdh="http://schemas.microsoft.com/office/word/2020/wordml/sdtdatahash" xmlns:w16se="http://schemas.microsoft.com/office/word/2015/wordml/symex" xmlns:wpg="http://schemas.microsoft.com/office/word/2010/wordprocessingGroup" xmlns:wpi="http://schemas.microsoft.com/office/word/2010/wordprocessingInk" xmlns:wne="http://schemas.microsoft.com/office/word/2006/wordml" xmlns:wps="http://schemas.microsoft.com/office/word/2010/wordprocessingShape" mc:Ignorable="w14 w15 w16se w16cid w16 w16cex w16sdtdh wp14">
   <w:p>
     <w:pPr>
       <w:pStyle w:val="Rodap"/>
@@ -9364,7 +9471,7 @@
 </file>
 
 <file path=word/footnotes.xml><?xml version="1.0" encoding="utf-8"?>
-<w:footnotes xmlns:wpc="http://schemas.microsoft.com/office/word/2010/wordprocessingCanvas" xmlns:cx="http://schemas.microsoft.com/office/drawing/2014/chartex" xmlns:cx1="http://schemas.microsoft.com/office/drawing/2015/9/8/chartex" xmlns:cx2="http://schemas.microsoft.com/office/drawing/2015/10/21/chartex" xmlns:cx3="http://schemas.microsoft.com/office/drawing/2016/5/9/chartex" xmlns:cx4="http://schemas.microsoft.com/office/drawing/2016/5/10/chartex" xmlns:cx5="http://schemas.microsoft.com/office/drawing/2016/5/11/chartex" xmlns:cx6="http://schemas.microsoft.com/office/drawing/2016/5/12/chartex" xmlns:cx7="http://schemas.microsoft.com/office/drawing/2016/5/13/chartex" xmlns:cx8="http://schemas.microsoft.com/office/drawing/2016/5/14/chartex" xmlns:mc="http://schemas.openxmlformats.org/markup-compatibility/2006" xmlns:aink="http://schemas.microsoft.com/office/drawing/2016/ink" xmlns:am3d="http://schemas.microsoft.com/office/drawing/2017/model3d" xmlns:o="urn:schemas-microsoft-com:office:office" xmlns:r="http://schemas.openxmlformats.org/officeDocument/2006/relationships" xmlns:m="http://schemas.openxmlformats.org/officeDocument/2006/math" xmlns:v="urn:schemas-microsoft-com:vml" xmlns:wp14="http://schemas.microsoft.com/office/word/2010/wordprocessingDrawing" xmlns:wp="http://schemas.openxmlformats.org/drawingml/2006/wordprocessingDrawing" xmlns:w10="urn:schemas-microsoft-com:office:word" xmlns:w="http://schemas.openxmlformats.org/wordprocessingml/2006/main" xmlns:w14="http://schemas.microsoft.com/office/word/2010/wordml" xmlns:w15="http://schemas.microsoft.com/office/word/2012/wordml" xmlns:w16cid="http://schemas.microsoft.com/office/word/2016/wordml/cid" xmlns:w16se="http://schemas.microsoft.com/office/word/2015/wordml/symex" xmlns:wpg="http://schemas.microsoft.com/office/word/2010/wordprocessingGroup" xmlns:wpi="http://schemas.microsoft.com/office/word/2010/wordprocessingInk" xmlns:wne="http://schemas.microsoft.com/office/word/2006/wordml" xmlns:wps="http://schemas.microsoft.com/office/word/2010/wordprocessingShape" mc:Ignorable="w14 w15 w16se w16cid wp14">
+<w:footnotes xmlns:wpc="http://schemas.microsoft.com/office/word/2010/wordprocessingCanvas" xmlns:cx="http://schemas.microsoft.com/office/drawing/2014/chartex" xmlns:cx1="http://schemas.microsoft.com/office/drawing/2015/9/8/chartex" xmlns:cx2="http://schemas.microsoft.com/office/drawing/2015/10/21/chartex" xmlns:cx3="http://schemas.microsoft.com/office/drawing/2016/5/9/chartex" xmlns:cx4="http://schemas.microsoft.com/office/drawing/2016/5/10/chartex" xmlns:cx5="http://schemas.microsoft.com/office/drawing/2016/5/11/chartex" xmlns:cx6="http://schemas.microsoft.com/office/drawing/2016/5/12/chartex" xmlns:cx7="http://schemas.microsoft.com/office/drawing/2016/5/13/chartex" xmlns:cx8="http://schemas.microsoft.com/office/drawing/2016/5/14/chartex" xmlns:mc="http://schemas.openxmlformats.org/markup-compatibility/2006" xmlns:aink="http://schemas.microsoft.com/office/drawing/2016/ink" xmlns:am3d="http://schemas.microsoft.com/office/drawing/2017/model3d" xmlns:o="urn:schemas-microsoft-com:office:office" xmlns:oel="http://schemas.microsoft.com/office/2019/extlst" xmlns:r="http://schemas.openxmlformats.org/officeDocument/2006/relationships" xmlns:m="http://schemas.openxmlformats.org/officeDocument/2006/math" xmlns:v="urn:schemas-microsoft-com:vml" xmlns:wp14="http://schemas.microsoft.com/office/word/2010/wordprocessingDrawing" xmlns:wp="http://schemas.openxmlformats.org/drawingml/2006/wordprocessingDrawing" xmlns:w10="urn:schemas-microsoft-com:office:word" xmlns:w="http://schemas.openxmlformats.org/wordprocessingml/2006/main" xmlns:w14="http://schemas.microsoft.com/office/word/2010/wordml" xmlns:w15="http://schemas.microsoft.com/office/word/2012/wordml" xmlns:w16cex="http://schemas.microsoft.com/office/word/2018/wordml/cex" xmlns:w16cid="http://schemas.microsoft.com/office/word/2016/wordml/cid" xmlns:w16="http://schemas.microsoft.com/office/word/2018/wordml" xmlns:w16sdtdh="http://schemas.microsoft.com/office/word/2020/wordml/sdtdatahash" xmlns:w16se="http://schemas.microsoft.com/office/word/2015/wordml/symex" xmlns:wpg="http://schemas.microsoft.com/office/word/2010/wordprocessingGroup" xmlns:wpi="http://schemas.microsoft.com/office/word/2010/wordprocessingInk" xmlns:wne="http://schemas.microsoft.com/office/word/2006/wordml" xmlns:wps="http://schemas.microsoft.com/office/word/2010/wordprocessingShape" mc:Ignorable="w14 w15 w16se w16cid w16 w16cex w16sdtdh wp14">
   <w:footnote w:type="separator" w:id="-1">
     <w:p>
       <w:r>
@@ -9389,7 +9496,7 @@
 </file>
 
 <file path=word/header1.xml><?xml version="1.0" encoding="utf-8"?>
-<w:hdr xmlns:wpc="http://schemas.microsoft.com/office/word/2010/wordprocessingCanvas" xmlns:cx="http://schemas.microsoft.com/office/drawing/2014/chartex" xmlns:cx1="http://schemas.microsoft.com/office/drawing/2015/9/8/chartex" xmlns:cx2="http://schemas.microsoft.com/office/drawing/2015/10/21/chartex" xmlns:cx3="http://schemas.microsoft.com/office/drawing/2016/5/9/chartex" xmlns:cx4="http://schemas.microsoft.com/office/drawing/2016/5/10/chartex" xmlns:cx5="http://schemas.microsoft.com/office/drawing/2016/5/11/chartex" xmlns:cx6="http://schemas.microsoft.com/office/drawing/2016/5/12/chartex" xmlns:cx7="http://schemas.microsoft.com/office/drawing/2016/5/13/chartex" xmlns:cx8="http://schemas.microsoft.com/office/drawing/2016/5/14/chartex" xmlns:mc="http://schemas.openxmlformats.org/markup-compatibility/2006" xmlns:aink="http://schemas.microsoft.com/office/drawing/2016/ink" xmlns:am3d="http://schemas.microsoft.com/office/drawing/2017/model3d" xmlns:o="urn:schemas-microsoft-com:office:office" xmlns:r="http://schemas.openxmlformats.org/officeDocument/2006/relationships" xmlns:m="http://schemas.openxmlformats.org/officeDocument/2006/math" xmlns:v="urn:schemas-microsoft-com:vml" xmlns:wp14="http://schemas.microsoft.com/office/word/2010/wordprocessingDrawing" xmlns:wp="http://schemas.openxmlformats.org/drawingml/2006/wordprocessingDrawing" xmlns:w10="urn:schemas-microsoft-com:office:word" xmlns:w="http://schemas.openxmlformats.org/wordprocessingml/2006/main" xmlns:w14="http://schemas.microsoft.com/office/word/2010/wordml" xmlns:w15="http://schemas.microsoft.com/office/word/2012/wordml" xmlns:w16cid="http://schemas.microsoft.com/office/word/2016/wordml/cid" xmlns:w16se="http://schemas.microsoft.com/office/word/2015/wordml/symex" xmlns:wpg="http://schemas.microsoft.com/office/word/2010/wordprocessingGroup" xmlns:wpi="http://schemas.microsoft.com/office/word/2010/wordprocessingInk" xmlns:wne="http://schemas.microsoft.com/office/word/2006/wordml" xmlns:wps="http://schemas.microsoft.com/office/word/2010/wordprocessingShape" mc:Ignorable="w14 w15 w16se w16cid wp14">
+<w:hdr xmlns:wpc="http://schemas.microsoft.com/office/word/2010/wordprocessingCanvas" xmlns:cx="http://schemas.microsoft.com/office/drawing/2014/chartex" xmlns:cx1="http://schemas.microsoft.com/office/drawing/2015/9/8/chartex" xmlns:cx2="http://schemas.microsoft.com/office/drawing/2015/10/21/chartex" xmlns:cx3="http://schemas.microsoft.com/office/drawing/2016/5/9/chartex" xmlns:cx4="http://schemas.microsoft.com/office/drawing/2016/5/10/chartex" xmlns:cx5="http://schemas.microsoft.com/office/drawing/2016/5/11/chartex" xmlns:cx6="http://schemas.microsoft.com/office/drawing/2016/5/12/chartex" xmlns:cx7="http://schemas.microsoft.com/office/drawing/2016/5/13/chartex" xmlns:cx8="http://schemas.microsoft.com/office/drawing/2016/5/14/chartex" xmlns:mc="http://schemas.openxmlformats.org/markup-compatibility/2006" xmlns:aink="http://schemas.microsoft.com/office/drawing/2016/ink" xmlns:am3d="http://schemas.microsoft.com/office/drawing/2017/model3d" xmlns:o="urn:schemas-microsoft-com:office:office" xmlns:oel="http://schemas.microsoft.com/office/2019/extlst" xmlns:r="http://schemas.openxmlformats.org/officeDocument/2006/relationships" xmlns:m="http://schemas.openxmlformats.org/officeDocument/2006/math" xmlns:v="urn:schemas-microsoft-com:vml" xmlns:wp14="http://schemas.microsoft.com/office/word/2010/wordprocessingDrawing" xmlns:wp="http://schemas.openxmlformats.org/drawingml/2006/wordprocessingDrawing" xmlns:w10="urn:schemas-microsoft-com:office:word" xmlns:w="http://schemas.openxmlformats.org/wordprocessingml/2006/main" xmlns:w14="http://schemas.microsoft.com/office/word/2010/wordml" xmlns:w15="http://schemas.microsoft.com/office/word/2012/wordml" xmlns:w16cex="http://schemas.microsoft.com/office/word/2018/wordml/cex" xmlns:w16cid="http://schemas.microsoft.com/office/word/2016/wordml/cid" xmlns:w16="http://schemas.microsoft.com/office/word/2018/wordml" xmlns:w16sdtdh="http://schemas.microsoft.com/office/word/2020/wordml/sdtdatahash" xmlns:w16se="http://schemas.microsoft.com/office/word/2015/wordml/symex" xmlns:wpg="http://schemas.microsoft.com/office/word/2010/wordprocessingGroup" xmlns:wpi="http://schemas.microsoft.com/office/word/2010/wordprocessingInk" xmlns:wne="http://schemas.microsoft.com/office/word/2006/wordml" xmlns:wps="http://schemas.microsoft.com/office/word/2010/wordprocessingShape" mc:Ignorable="w14 w15 w16se w16cid w16 w16cex w16sdtdh wp14">
   <w:p>
     <w:pPr>
       <w:ind w:right="360"/>
@@ -9547,7 +9654,7 @@
 </file>
 
 <file path=word/header2.xml><?xml version="1.0" encoding="utf-8"?>
-<w:hdr xmlns:wpc="http://schemas.microsoft.com/office/word/2010/wordprocessingCanvas" xmlns:cx="http://schemas.microsoft.com/office/drawing/2014/chartex" xmlns:cx1="http://schemas.microsoft.com/office/drawing/2015/9/8/chartex" xmlns:cx2="http://schemas.microsoft.com/office/drawing/2015/10/21/chartex" xmlns:cx3="http://schemas.microsoft.com/office/drawing/2016/5/9/chartex" xmlns:cx4="http://schemas.microsoft.com/office/drawing/2016/5/10/chartex" xmlns:cx5="http://schemas.microsoft.com/office/drawing/2016/5/11/chartex" xmlns:cx6="http://schemas.microsoft.com/office/drawing/2016/5/12/chartex" xmlns:cx7="http://schemas.microsoft.com/office/drawing/2016/5/13/chartex" xmlns:cx8="http://schemas.microsoft.com/office/drawing/2016/5/14/chartex" xmlns:mc="http://schemas.openxmlformats.org/markup-compatibility/2006" xmlns:aink="http://schemas.microsoft.com/office/drawing/2016/ink" xmlns:am3d="http://schemas.microsoft.com/office/drawing/2017/model3d" xmlns:o="urn:schemas-microsoft-com:office:office" xmlns:r="http://schemas.openxmlformats.org/officeDocument/2006/relationships" xmlns:m="http://schemas.openxmlformats.org/officeDocument/2006/math" xmlns:v="urn:schemas-microsoft-com:vml" xmlns:wp14="http://schemas.microsoft.com/office/word/2010/wordprocessingDrawing" xmlns:wp="http://schemas.openxmlformats.org/drawingml/2006/wordprocessingDrawing" xmlns:w10="urn:schemas-microsoft-com:office:word" xmlns:w="http://schemas.openxmlformats.org/wordprocessingml/2006/main" xmlns:w14="http://schemas.microsoft.com/office/word/2010/wordml" xmlns:w15="http://schemas.microsoft.com/office/word/2012/wordml" xmlns:w16cid="http://schemas.microsoft.com/office/word/2016/wordml/cid" xmlns:w16se="http://schemas.microsoft.com/office/word/2015/wordml/symex" xmlns:wpg="http://schemas.microsoft.com/office/word/2010/wordprocessingGroup" xmlns:wpi="http://schemas.microsoft.com/office/word/2010/wordprocessingInk" xmlns:wne="http://schemas.microsoft.com/office/word/2006/wordml" xmlns:wps="http://schemas.microsoft.com/office/word/2010/wordprocessingShape" mc:Ignorable="w14 w15 w16se w16cid wp14">
+<w:hdr xmlns:wpc="http://schemas.microsoft.com/office/word/2010/wordprocessingCanvas" xmlns:cx="http://schemas.microsoft.com/office/drawing/2014/chartex" xmlns:cx1="http://schemas.microsoft.com/office/drawing/2015/9/8/chartex" xmlns:cx2="http://schemas.microsoft.com/office/drawing/2015/10/21/chartex" xmlns:cx3="http://schemas.microsoft.com/office/drawing/2016/5/9/chartex" xmlns:cx4="http://schemas.microsoft.com/office/drawing/2016/5/10/chartex" xmlns:cx5="http://schemas.microsoft.com/office/drawing/2016/5/11/chartex" xmlns:cx6="http://schemas.microsoft.com/office/drawing/2016/5/12/chartex" xmlns:cx7="http://schemas.microsoft.com/office/drawing/2016/5/13/chartex" xmlns:cx8="http://schemas.microsoft.com/office/drawing/2016/5/14/chartex" xmlns:mc="http://schemas.openxmlformats.org/markup-compatibility/2006" xmlns:aink="http://schemas.microsoft.com/office/drawing/2016/ink" xmlns:am3d="http://schemas.microsoft.com/office/drawing/2017/model3d" xmlns:o="urn:schemas-microsoft-com:office:office" xmlns:oel="http://schemas.microsoft.com/office/2019/extlst" xmlns:r="http://schemas.openxmlformats.org/officeDocument/2006/relationships" xmlns:m="http://schemas.openxmlformats.org/officeDocument/2006/math" xmlns:v="urn:schemas-microsoft-com:vml" xmlns:wp14="http://schemas.microsoft.com/office/word/2010/wordprocessingDrawing" xmlns:wp="http://schemas.openxmlformats.org/drawingml/2006/wordprocessingDrawing" xmlns:w10="urn:schemas-microsoft-com:office:word" xmlns:w="http://schemas.openxmlformats.org/wordprocessingml/2006/main" xmlns:w14="http://schemas.microsoft.com/office/word/2010/wordml" xmlns:w15="http://schemas.microsoft.com/office/word/2012/wordml" xmlns:w16cex="http://schemas.microsoft.com/office/word/2018/wordml/cex" xmlns:w16cid="http://schemas.microsoft.com/office/word/2016/wordml/cid" xmlns:w16="http://schemas.microsoft.com/office/word/2018/wordml" xmlns:w16sdtdh="http://schemas.microsoft.com/office/word/2020/wordml/sdtdatahash" xmlns:w16se="http://schemas.microsoft.com/office/word/2015/wordml/symex" xmlns:wpg="http://schemas.microsoft.com/office/word/2010/wordprocessingGroup" xmlns:wpi="http://schemas.microsoft.com/office/word/2010/wordprocessingInk" xmlns:wne="http://schemas.microsoft.com/office/word/2006/wordml" xmlns:wps="http://schemas.microsoft.com/office/word/2010/wordprocessingShape" mc:Ignorable="w14 w15 w16se w16cid w16 w16cex w16sdtdh wp14">
   <w:p>
     <w:pPr>
       <w:pStyle w:val="Cabealho"/>
@@ -9666,7 +9773,7 @@
             </wp:anchor>
           </w:drawing>
         </mc:Choice>
-        <mc:Fallback xmlns:a="http://schemas.openxmlformats.org/drawingml/2006/main" xmlns:a14="http://schemas.microsoft.com/office/drawing/2010/main" xmlns:w16sdtdh="http://schemas.microsoft.com/office/word/2020/wordml/sdtdatahash" xmlns:w16="http://schemas.microsoft.com/office/word/2018/wordml" xmlns:w16cex="http://schemas.microsoft.com/office/word/2018/wordml/cex" xmlns:oel="http://schemas.microsoft.com/office/2019/extlst">
+        <mc:Fallback xmlns:a14="http://schemas.microsoft.com/office/drawing/2010/main" xmlns:a="http://schemas.openxmlformats.org/drawingml/2006/main">
           <w:pict w14:anchorId="4D3387F1">
             <v:line id="Line 1" style="position:absolute;z-index:251654656;visibility:visible;mso-wrap-style:square;mso-width-percent:0;mso-height-percent:0;mso-wrap-distance-left:9pt;mso-wrap-distance-top:0;mso-wrap-distance-right:9pt;mso-wrap-distance-bottom:0;mso-position-horizontal:absolute;mso-position-horizontal-relative:text;mso-position-vertical:absolute;mso-position-vertical-relative:text;mso-width-percent:0;mso-height-percent:0;mso-width-relative:page;mso-height-relative:page" o:spid="_x0000_s1026" from="0,13.6pt" to="433.7pt,13.6pt" w14:anchorId="1C74C869" o:gfxdata="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"/>
           </w:pict>
@@ -9688,7 +9795,7 @@
 </file>
 
 <file path=word/header3.xml><?xml version="1.0" encoding="utf-8"?>
-<w:hdr xmlns:wpc="http://schemas.microsoft.com/office/word/2010/wordprocessingCanvas" xmlns:cx="http://schemas.microsoft.com/office/drawing/2014/chartex" xmlns:cx1="http://schemas.microsoft.com/office/drawing/2015/9/8/chartex" xmlns:cx2="http://schemas.microsoft.com/office/drawing/2015/10/21/chartex" xmlns:cx3="http://schemas.microsoft.com/office/drawing/2016/5/9/chartex" xmlns:cx4="http://schemas.microsoft.com/office/drawing/2016/5/10/chartex" xmlns:cx5="http://schemas.microsoft.com/office/drawing/2016/5/11/chartex" xmlns:cx6="http://schemas.microsoft.com/office/drawing/2016/5/12/chartex" xmlns:cx7="http://schemas.microsoft.com/office/drawing/2016/5/13/chartex" xmlns:cx8="http://schemas.microsoft.com/office/drawing/2016/5/14/chartex" xmlns:mc="http://schemas.openxmlformats.org/markup-compatibility/2006" xmlns:aink="http://schemas.microsoft.com/office/drawing/2016/ink" xmlns:am3d="http://schemas.microsoft.com/office/drawing/2017/model3d" xmlns:o="urn:schemas-microsoft-com:office:office" xmlns:r="http://schemas.openxmlformats.org/officeDocument/2006/relationships" xmlns:m="http://schemas.openxmlformats.org/officeDocument/2006/math" xmlns:v="urn:schemas-microsoft-com:vml" xmlns:wp14="http://schemas.microsoft.com/office/word/2010/wordprocessingDrawing" xmlns:wp="http://schemas.openxmlformats.org/drawingml/2006/wordprocessingDrawing" xmlns:w10="urn:schemas-microsoft-com:office:word" xmlns:w="http://schemas.openxmlformats.org/wordprocessingml/2006/main" xmlns:w14="http://schemas.microsoft.com/office/word/2010/wordml" xmlns:w15="http://schemas.microsoft.com/office/word/2012/wordml" xmlns:w16cid="http://schemas.microsoft.com/office/word/2016/wordml/cid" xmlns:w16se="http://schemas.microsoft.com/office/word/2015/wordml/symex" xmlns:wpg="http://schemas.microsoft.com/office/word/2010/wordprocessingGroup" xmlns:wpi="http://schemas.microsoft.com/office/word/2010/wordprocessingInk" xmlns:wne="http://schemas.microsoft.com/office/word/2006/wordml" xmlns:wps="http://schemas.microsoft.com/office/word/2010/wordprocessingShape" mc:Ignorable="w14 w15 w16se w16cid wp14">
+<w:hdr xmlns:wpc="http://schemas.microsoft.com/office/word/2010/wordprocessingCanvas" xmlns:cx="http://schemas.microsoft.com/office/drawing/2014/chartex" xmlns:cx1="http://schemas.microsoft.com/office/drawing/2015/9/8/chartex" xmlns:cx2="http://schemas.microsoft.com/office/drawing/2015/10/21/chartex" xmlns:cx3="http://schemas.microsoft.com/office/drawing/2016/5/9/chartex" xmlns:cx4="http://schemas.microsoft.com/office/drawing/2016/5/10/chartex" xmlns:cx5="http://schemas.microsoft.com/office/drawing/2016/5/11/chartex" xmlns:cx6="http://schemas.microsoft.com/office/drawing/2016/5/12/chartex" xmlns:cx7="http://schemas.microsoft.com/office/drawing/2016/5/13/chartex" xmlns:cx8="http://schemas.microsoft.com/office/drawing/2016/5/14/chartex" xmlns:mc="http://schemas.openxmlformats.org/markup-compatibility/2006" xmlns:aink="http://schemas.microsoft.com/office/drawing/2016/ink" xmlns:am3d="http://schemas.microsoft.com/office/drawing/2017/model3d" xmlns:o="urn:schemas-microsoft-com:office:office" xmlns:oel="http://schemas.microsoft.com/office/2019/extlst" xmlns:r="http://schemas.openxmlformats.org/officeDocument/2006/relationships" xmlns:m="http://schemas.openxmlformats.org/officeDocument/2006/math" xmlns:v="urn:schemas-microsoft-com:vml" xmlns:wp14="http://schemas.microsoft.com/office/word/2010/wordprocessingDrawing" xmlns:wp="http://schemas.openxmlformats.org/drawingml/2006/wordprocessingDrawing" xmlns:w10="urn:schemas-microsoft-com:office:word" xmlns:w="http://schemas.openxmlformats.org/wordprocessingml/2006/main" xmlns:w14="http://schemas.microsoft.com/office/word/2010/wordml" xmlns:w15="http://schemas.microsoft.com/office/word/2012/wordml" xmlns:w16cex="http://schemas.microsoft.com/office/word/2018/wordml/cex" xmlns:w16cid="http://schemas.microsoft.com/office/word/2016/wordml/cid" xmlns:w16="http://schemas.microsoft.com/office/word/2018/wordml" xmlns:w16sdtdh="http://schemas.microsoft.com/office/word/2020/wordml/sdtdatahash" xmlns:w16se="http://schemas.microsoft.com/office/word/2015/wordml/symex" xmlns:wpg="http://schemas.microsoft.com/office/word/2010/wordprocessingGroup" xmlns:wpi="http://schemas.microsoft.com/office/word/2010/wordprocessingInk" xmlns:wne="http://schemas.microsoft.com/office/word/2006/wordml" xmlns:wps="http://schemas.microsoft.com/office/word/2010/wordprocessingShape" mc:Ignorable="w14 w15 w16se w16cid w16 w16cex w16sdtdh wp14">
   <w:sdt>
     <w:sdtPr>
       <w:id w:val="279390981"/>
@@ -9697,7 +9804,6 @@
         <w:docPartUnique/>
       </w:docPartObj>
     </w:sdtPr>
-    <w:sdtEndPr/>
     <w:sdtContent>
       <w:p>
         <w:pPr>
@@ -9738,7 +9844,7 @@
 </file>
 
 <file path=word/header4.xml><?xml version="1.0" encoding="utf-8"?>
-<w:hdr xmlns:wpc="http://schemas.microsoft.com/office/word/2010/wordprocessingCanvas" xmlns:cx="http://schemas.microsoft.com/office/drawing/2014/chartex" xmlns:cx1="http://schemas.microsoft.com/office/drawing/2015/9/8/chartex" xmlns:cx2="http://schemas.microsoft.com/office/drawing/2015/10/21/chartex" xmlns:cx3="http://schemas.microsoft.com/office/drawing/2016/5/9/chartex" xmlns:cx4="http://schemas.microsoft.com/office/drawing/2016/5/10/chartex" xmlns:cx5="http://schemas.microsoft.com/office/drawing/2016/5/11/chartex" xmlns:cx6="http://schemas.microsoft.com/office/drawing/2016/5/12/chartex" xmlns:cx7="http://schemas.microsoft.com/office/drawing/2016/5/13/chartex" xmlns:cx8="http://schemas.microsoft.com/office/drawing/2016/5/14/chartex" xmlns:mc="http://schemas.openxmlformats.org/markup-compatibility/2006" xmlns:aink="http://schemas.microsoft.com/office/drawing/2016/ink" xmlns:am3d="http://schemas.microsoft.com/office/drawing/2017/model3d" xmlns:o="urn:schemas-microsoft-com:office:office" xmlns:r="http://schemas.openxmlformats.org/officeDocument/2006/relationships" xmlns:m="http://schemas.openxmlformats.org/officeDocument/2006/math" xmlns:v="urn:schemas-microsoft-com:vml" xmlns:wp14="http://schemas.microsoft.com/office/word/2010/wordprocessingDrawing" xmlns:wp="http://schemas.openxmlformats.org/drawingml/2006/wordprocessingDrawing" xmlns:w10="urn:schemas-microsoft-com:office:word" xmlns:w="http://schemas.openxmlformats.org/wordprocessingml/2006/main" xmlns:w14="http://schemas.microsoft.com/office/word/2010/wordml" xmlns:w15="http://schemas.microsoft.com/office/word/2012/wordml" xmlns:w16cid="http://schemas.microsoft.com/office/word/2016/wordml/cid" xmlns:w16se="http://schemas.microsoft.com/office/word/2015/wordml/symex" xmlns:wpg="http://schemas.microsoft.com/office/word/2010/wordprocessingGroup" xmlns:wpi="http://schemas.microsoft.com/office/word/2010/wordprocessingInk" xmlns:wne="http://schemas.microsoft.com/office/word/2006/wordml" xmlns:wps="http://schemas.microsoft.com/office/word/2010/wordprocessingShape" mc:Ignorable="w14 w15 w16se w16cid wp14">
+<w:hdr xmlns:wpc="http://schemas.microsoft.com/office/word/2010/wordprocessingCanvas" xmlns:cx="http://schemas.microsoft.com/office/drawing/2014/chartex" xmlns:cx1="http://schemas.microsoft.com/office/drawing/2015/9/8/chartex" xmlns:cx2="http://schemas.microsoft.com/office/drawing/2015/10/21/chartex" xmlns:cx3="http://schemas.microsoft.com/office/drawing/2016/5/9/chartex" xmlns:cx4="http://schemas.microsoft.com/office/drawing/2016/5/10/chartex" xmlns:cx5="http://schemas.microsoft.com/office/drawing/2016/5/11/chartex" xmlns:cx6="http://schemas.microsoft.com/office/drawing/2016/5/12/chartex" xmlns:cx7="http://schemas.microsoft.com/office/drawing/2016/5/13/chartex" xmlns:cx8="http://schemas.microsoft.com/office/drawing/2016/5/14/chartex" xmlns:mc="http://schemas.openxmlformats.org/markup-compatibility/2006" xmlns:aink="http://schemas.microsoft.com/office/drawing/2016/ink" xmlns:am3d="http://schemas.microsoft.com/office/drawing/2017/model3d" xmlns:o="urn:schemas-microsoft-com:office:office" xmlns:oel="http://schemas.microsoft.com/office/2019/extlst" xmlns:r="http://schemas.openxmlformats.org/officeDocument/2006/relationships" xmlns:m="http://schemas.openxmlformats.org/officeDocument/2006/math" xmlns:v="urn:schemas-microsoft-com:vml" xmlns:wp14="http://schemas.microsoft.com/office/word/2010/wordprocessingDrawing" xmlns:wp="http://schemas.openxmlformats.org/drawingml/2006/wordprocessingDrawing" xmlns:w10="urn:schemas-microsoft-com:office:word" xmlns:w="http://schemas.openxmlformats.org/wordprocessingml/2006/main" xmlns:w14="http://schemas.microsoft.com/office/word/2010/wordml" xmlns:w15="http://schemas.microsoft.com/office/word/2012/wordml" xmlns:w16cex="http://schemas.microsoft.com/office/word/2018/wordml/cex" xmlns:w16cid="http://schemas.microsoft.com/office/word/2016/wordml/cid" xmlns:w16="http://schemas.microsoft.com/office/word/2018/wordml" xmlns:w16sdtdh="http://schemas.microsoft.com/office/word/2020/wordml/sdtdatahash" xmlns:w16se="http://schemas.microsoft.com/office/word/2015/wordml/symex" xmlns:wpg="http://schemas.microsoft.com/office/word/2010/wordprocessingGroup" xmlns:wpi="http://schemas.microsoft.com/office/word/2010/wordprocessingInk" xmlns:wne="http://schemas.microsoft.com/office/word/2006/wordml" xmlns:wps="http://schemas.microsoft.com/office/word/2010/wordprocessingShape" mc:Ignorable="w14 w15 w16se w16cid w16 w16cex w16sdtdh wp14">
   <w:p>
     <w:pPr>
       <w:pStyle w:val="Cabealho"/>
@@ -9749,7 +9855,7 @@
 </file>
 
 <file path=word/header5.xml><?xml version="1.0" encoding="utf-8"?>
-<w:hdr xmlns:wpc="http://schemas.microsoft.com/office/word/2010/wordprocessingCanvas" xmlns:cx="http://schemas.microsoft.com/office/drawing/2014/chartex" xmlns:cx1="http://schemas.microsoft.com/office/drawing/2015/9/8/chartex" xmlns:cx2="http://schemas.microsoft.com/office/drawing/2015/10/21/chartex" xmlns:cx3="http://schemas.microsoft.com/office/drawing/2016/5/9/chartex" xmlns:cx4="http://schemas.microsoft.com/office/drawing/2016/5/10/chartex" xmlns:cx5="http://schemas.microsoft.com/office/drawing/2016/5/11/chartex" xmlns:cx6="http://schemas.microsoft.com/office/drawing/2016/5/12/chartex" xmlns:cx7="http://schemas.microsoft.com/office/drawing/2016/5/13/chartex" xmlns:cx8="http://schemas.microsoft.com/office/drawing/2016/5/14/chartex" xmlns:mc="http://schemas.openxmlformats.org/markup-compatibility/2006" xmlns:aink="http://schemas.microsoft.com/office/drawing/2016/ink" xmlns:am3d="http://schemas.microsoft.com/office/drawing/2017/model3d" xmlns:o="urn:schemas-microsoft-com:office:office" xmlns:r="http://schemas.openxmlformats.org/officeDocument/2006/relationships" xmlns:m="http://schemas.openxmlformats.org/officeDocument/2006/math" xmlns:v="urn:schemas-microsoft-com:vml" xmlns:wp14="http://schemas.microsoft.com/office/word/2010/wordprocessingDrawing" xmlns:wp="http://schemas.openxmlformats.org/drawingml/2006/wordprocessingDrawing" xmlns:w10="urn:schemas-microsoft-com:office:word" xmlns:w="http://schemas.openxmlformats.org/wordprocessingml/2006/main" xmlns:w14="http://schemas.microsoft.com/office/word/2010/wordml" xmlns:w15="http://schemas.microsoft.com/office/word/2012/wordml" xmlns:w16cid="http://schemas.microsoft.com/office/word/2016/wordml/cid" xmlns:w16se="http://schemas.microsoft.com/office/word/2015/wordml/symex" xmlns:wpg="http://schemas.microsoft.com/office/word/2010/wordprocessingGroup" xmlns:wpi="http://schemas.microsoft.com/office/word/2010/wordprocessingInk" xmlns:wne="http://schemas.microsoft.com/office/word/2006/wordml" xmlns:wps="http://schemas.microsoft.com/office/word/2010/wordprocessingShape" mc:Ignorable="w14 w15 w16se w16cid wp14">
+<w:hdr xmlns:wpc="http://schemas.microsoft.com/office/word/2010/wordprocessingCanvas" xmlns:cx="http://schemas.microsoft.com/office/drawing/2014/chartex" xmlns:cx1="http://schemas.microsoft.com/office/drawing/2015/9/8/chartex" xmlns:cx2="http://schemas.microsoft.com/office/drawing/2015/10/21/chartex" xmlns:cx3="http://schemas.microsoft.com/office/drawing/2016/5/9/chartex" xmlns:cx4="http://schemas.microsoft.com/office/drawing/2016/5/10/chartex" xmlns:cx5="http://schemas.microsoft.com/office/drawing/2016/5/11/chartex" xmlns:cx6="http://schemas.microsoft.com/office/drawing/2016/5/12/chartex" xmlns:cx7="http://schemas.microsoft.com/office/drawing/2016/5/13/chartex" xmlns:cx8="http://schemas.microsoft.com/office/drawing/2016/5/14/chartex" xmlns:mc="http://schemas.openxmlformats.org/markup-compatibility/2006" xmlns:aink="http://schemas.microsoft.com/office/drawing/2016/ink" xmlns:am3d="http://schemas.microsoft.com/office/drawing/2017/model3d" xmlns:o="urn:schemas-microsoft-com:office:office" xmlns:oel="http://schemas.microsoft.com/office/2019/extlst" xmlns:r="http://schemas.openxmlformats.org/officeDocument/2006/relationships" xmlns:m="http://schemas.openxmlformats.org/officeDocument/2006/math" xmlns:v="urn:schemas-microsoft-com:vml" xmlns:wp14="http://schemas.microsoft.com/office/word/2010/wordprocessingDrawing" xmlns:wp="http://schemas.openxmlformats.org/drawingml/2006/wordprocessingDrawing" xmlns:w10="urn:schemas-microsoft-com:office:word" xmlns:w="http://schemas.openxmlformats.org/wordprocessingml/2006/main" xmlns:w14="http://schemas.microsoft.com/office/word/2010/wordml" xmlns:w15="http://schemas.microsoft.com/office/word/2012/wordml" xmlns:w16cex="http://schemas.microsoft.com/office/word/2018/wordml/cex" xmlns:w16cid="http://schemas.microsoft.com/office/word/2016/wordml/cid" xmlns:w16="http://schemas.microsoft.com/office/word/2018/wordml" xmlns:w16sdtdh="http://schemas.microsoft.com/office/word/2020/wordml/sdtdatahash" xmlns:w16se="http://schemas.microsoft.com/office/word/2015/wordml/symex" xmlns:wpg="http://schemas.microsoft.com/office/word/2010/wordprocessingGroup" xmlns:wpi="http://schemas.microsoft.com/office/word/2010/wordprocessingInk" xmlns:wne="http://schemas.microsoft.com/office/word/2006/wordml" xmlns:wps="http://schemas.microsoft.com/office/word/2010/wordprocessingShape" mc:Ignorable="w14 w15 w16se w16cid w16 w16cex w16sdtdh wp14">
   <w:p>
     <w:pPr>
       <w:pStyle w:val="Cabealho"/>
@@ -9868,7 +9974,7 @@
             </wp:anchor>
           </w:drawing>
         </mc:Choice>
-        <mc:Fallback xmlns:a="http://schemas.openxmlformats.org/drawingml/2006/main" xmlns:a14="http://schemas.microsoft.com/office/drawing/2010/main" xmlns:w16sdtdh="http://schemas.microsoft.com/office/word/2020/wordml/sdtdatahash" xmlns:w16="http://schemas.microsoft.com/office/word/2018/wordml" xmlns:w16cex="http://schemas.microsoft.com/office/word/2018/wordml/cex" xmlns:oel="http://schemas.microsoft.com/office/2019/extlst">
+        <mc:Fallback xmlns:a14="http://schemas.microsoft.com/office/drawing/2010/main" xmlns:a="http://schemas.openxmlformats.org/drawingml/2006/main">
           <w:pict w14:anchorId="28486F31">
             <v:line id="Line 19" style="position:absolute;z-index:251657728;visibility:visible;mso-wrap-style:square;mso-width-percent:0;mso-height-percent:0;mso-wrap-distance-left:9pt;mso-wrap-distance-top:0;mso-wrap-distance-right:9pt;mso-wrap-distance-bottom:0;mso-position-horizontal:absolute;mso-position-horizontal-relative:text;mso-position-vertical:absolute;mso-position-vertical-relative:text;mso-width-percent:0;mso-height-percent:0;mso-width-relative:page;mso-height-relative:page" o:spid="_x0000_s1026" from="0,13.6pt" to="433.7pt,13.6pt" w14:anchorId="451C21B2" o:gfxdata="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"/>
           </w:pict>
@@ -9889,7 +9995,7 @@
 </file>
 
 <file path=word/header6.xml><?xml version="1.0" encoding="utf-8"?>
-<w:hdr xmlns:wpc="http://schemas.microsoft.com/office/word/2010/wordprocessingCanvas" xmlns:cx="http://schemas.microsoft.com/office/drawing/2014/chartex" xmlns:cx1="http://schemas.microsoft.com/office/drawing/2015/9/8/chartex" xmlns:cx2="http://schemas.microsoft.com/office/drawing/2015/10/21/chartex" xmlns:cx3="http://schemas.microsoft.com/office/drawing/2016/5/9/chartex" xmlns:cx4="http://schemas.microsoft.com/office/drawing/2016/5/10/chartex" xmlns:cx5="http://schemas.microsoft.com/office/drawing/2016/5/11/chartex" xmlns:cx6="http://schemas.microsoft.com/office/drawing/2016/5/12/chartex" xmlns:cx7="http://schemas.microsoft.com/office/drawing/2016/5/13/chartex" xmlns:cx8="http://schemas.microsoft.com/office/drawing/2016/5/14/chartex" xmlns:mc="http://schemas.openxmlformats.org/markup-compatibility/2006" xmlns:aink="http://schemas.microsoft.com/office/drawing/2016/ink" xmlns:am3d="http://schemas.microsoft.com/office/drawing/2017/model3d" xmlns:o="urn:schemas-microsoft-com:office:office" xmlns:r="http://schemas.openxmlformats.org/officeDocument/2006/relationships" xmlns:m="http://schemas.openxmlformats.org/officeDocument/2006/math" xmlns:v="urn:schemas-microsoft-com:vml" xmlns:wp14="http://schemas.microsoft.com/office/word/2010/wordprocessingDrawing" xmlns:wp="http://schemas.openxmlformats.org/drawingml/2006/wordprocessingDrawing" xmlns:w10="urn:schemas-microsoft-com:office:word" xmlns:w="http://schemas.openxmlformats.org/wordprocessingml/2006/main" xmlns:w14="http://schemas.microsoft.com/office/word/2010/wordml" xmlns:w15="http://schemas.microsoft.com/office/word/2012/wordml" xmlns:w16cid="http://schemas.microsoft.com/office/word/2016/wordml/cid" xmlns:w16se="http://schemas.microsoft.com/office/word/2015/wordml/symex" xmlns:wpg="http://schemas.microsoft.com/office/word/2010/wordprocessingGroup" xmlns:wpi="http://schemas.microsoft.com/office/word/2010/wordprocessingInk" xmlns:wne="http://schemas.microsoft.com/office/word/2006/wordml" xmlns:wps="http://schemas.microsoft.com/office/word/2010/wordprocessingShape" mc:Ignorable="w14 w15 w16se w16cid wp14">
+<w:hdr xmlns:wpc="http://schemas.microsoft.com/office/word/2010/wordprocessingCanvas" xmlns:cx="http://schemas.microsoft.com/office/drawing/2014/chartex" xmlns:cx1="http://schemas.microsoft.com/office/drawing/2015/9/8/chartex" xmlns:cx2="http://schemas.microsoft.com/office/drawing/2015/10/21/chartex" xmlns:cx3="http://schemas.microsoft.com/office/drawing/2016/5/9/chartex" xmlns:cx4="http://schemas.microsoft.com/office/drawing/2016/5/10/chartex" xmlns:cx5="http://schemas.microsoft.com/office/drawing/2016/5/11/chartex" xmlns:cx6="http://schemas.microsoft.com/office/drawing/2016/5/12/chartex" xmlns:cx7="http://schemas.microsoft.com/office/drawing/2016/5/13/chartex" xmlns:cx8="http://schemas.microsoft.com/office/drawing/2016/5/14/chartex" xmlns:mc="http://schemas.openxmlformats.org/markup-compatibility/2006" xmlns:aink="http://schemas.microsoft.com/office/drawing/2016/ink" xmlns:am3d="http://schemas.microsoft.com/office/drawing/2017/model3d" xmlns:o="urn:schemas-microsoft-com:office:office" xmlns:oel="http://schemas.microsoft.com/office/2019/extlst" xmlns:r="http://schemas.openxmlformats.org/officeDocument/2006/relationships" xmlns:m="http://schemas.openxmlformats.org/officeDocument/2006/math" xmlns:v="urn:schemas-microsoft-com:vml" xmlns:wp14="http://schemas.microsoft.com/office/word/2010/wordprocessingDrawing" xmlns:wp="http://schemas.openxmlformats.org/drawingml/2006/wordprocessingDrawing" xmlns:w10="urn:schemas-microsoft-com:office:word" xmlns:w="http://schemas.openxmlformats.org/wordprocessingml/2006/main" xmlns:w14="http://schemas.microsoft.com/office/word/2010/wordml" xmlns:w15="http://schemas.microsoft.com/office/word/2012/wordml" xmlns:w16cex="http://schemas.microsoft.com/office/word/2018/wordml/cex" xmlns:w16cid="http://schemas.microsoft.com/office/word/2016/wordml/cid" xmlns:w16="http://schemas.microsoft.com/office/word/2018/wordml" xmlns:w16sdtdh="http://schemas.microsoft.com/office/word/2020/wordml/sdtdatahash" xmlns:w16se="http://schemas.microsoft.com/office/word/2015/wordml/symex" xmlns:wpg="http://schemas.microsoft.com/office/word/2010/wordprocessingGroup" xmlns:wpi="http://schemas.microsoft.com/office/word/2010/wordprocessingInk" xmlns:wne="http://schemas.microsoft.com/office/word/2006/wordml" xmlns:wps="http://schemas.microsoft.com/office/word/2010/wordprocessingShape" mc:Ignorable="w14 w15 w16se w16cid w16 w16cex w16sdtdh wp14">
   <w:p>
     <w:pPr>
       <w:pStyle w:val="Cabealho"/>
@@ -9899,7 +10005,7 @@
 </file>
 
 <file path=word/numbering.xml><?xml version="1.0" encoding="utf-8"?>
-<w:numbering xmlns:wpc="http://schemas.microsoft.com/office/word/2010/wordprocessingCanvas" xmlns:cx="http://schemas.microsoft.com/office/drawing/2014/chartex" xmlns:cx1="http://schemas.microsoft.com/office/drawing/2015/9/8/chartex" xmlns:cx2="http://schemas.microsoft.com/office/drawing/2015/10/21/chartex" xmlns:cx3="http://schemas.microsoft.com/office/drawing/2016/5/9/chartex" xmlns:cx4="http://schemas.microsoft.com/office/drawing/2016/5/10/chartex" xmlns:cx5="http://schemas.microsoft.com/office/drawing/2016/5/11/chartex" xmlns:cx6="http://schemas.microsoft.com/office/drawing/2016/5/12/chartex" xmlns:cx7="http://schemas.microsoft.com/office/drawing/2016/5/13/chartex" xmlns:cx8="http://schemas.microsoft.com/office/drawing/2016/5/14/chartex" xmlns:mc="http://schemas.openxmlformats.org/markup-compatibility/2006" xmlns:aink="http://schemas.microsoft.com/office/drawing/2016/ink" xmlns:am3d="http://schemas.microsoft.com/office/drawing/2017/model3d" xmlns:o="urn:schemas-microsoft-com:office:office" xmlns:r="http://schemas.openxmlformats.org/officeDocument/2006/relationships" xmlns:m="http://schemas.openxmlformats.org/officeDocument/2006/math" xmlns:v="urn:schemas-microsoft-com:vml" xmlns:wp14="http://schemas.microsoft.com/office/word/2010/wordprocessingDrawing" xmlns:wp="http://schemas.openxmlformats.org/drawingml/2006/wordprocessingDrawing" xmlns:w10="urn:schemas-microsoft-com:office:word" xmlns:w="http://schemas.openxmlformats.org/wordprocessingml/2006/main" xmlns:w14="http://schemas.microsoft.com/office/word/2010/wordml" xmlns:w15="http://schemas.microsoft.com/office/word/2012/wordml" xmlns:w16cid="http://schemas.microsoft.com/office/word/2016/wordml/cid" xmlns:w16se="http://schemas.microsoft.com/office/word/2015/wordml/symex" xmlns:wpg="http://schemas.microsoft.com/office/word/2010/wordprocessingGroup" xmlns:wpi="http://schemas.microsoft.com/office/word/2010/wordprocessingInk" xmlns:wne="http://schemas.microsoft.com/office/word/2006/wordml" xmlns:wps="http://schemas.microsoft.com/office/word/2010/wordprocessingShape" mc:Ignorable="w14 w15 w16se w16cid wp14">
+<w:numbering xmlns:wpc="http://schemas.microsoft.com/office/word/2010/wordprocessingCanvas" xmlns:cx="http://schemas.microsoft.com/office/drawing/2014/chartex" xmlns:cx1="http://schemas.microsoft.com/office/drawing/2015/9/8/chartex" xmlns:cx2="http://schemas.microsoft.com/office/drawing/2015/10/21/chartex" xmlns:cx3="http://schemas.microsoft.com/office/drawing/2016/5/9/chartex" xmlns:cx4="http://schemas.microsoft.com/office/drawing/2016/5/10/chartex" xmlns:cx5="http://schemas.microsoft.com/office/drawing/2016/5/11/chartex" xmlns:cx6="http://schemas.microsoft.com/office/drawing/2016/5/12/chartex" xmlns:cx7="http://schemas.microsoft.com/office/drawing/2016/5/13/chartex" xmlns:cx8="http://schemas.microsoft.com/office/drawing/2016/5/14/chartex" xmlns:mc="http://schemas.openxmlformats.org/markup-compatibility/2006" xmlns:aink="http://schemas.microsoft.com/office/drawing/2016/ink" xmlns:am3d="http://schemas.microsoft.com/office/drawing/2017/model3d" xmlns:o="urn:schemas-microsoft-com:office:office" xmlns:oel="http://schemas.microsoft.com/office/2019/extlst" xmlns:r="http://schemas.openxmlformats.org/officeDocument/2006/relationships" xmlns:m="http://schemas.openxmlformats.org/officeDocument/2006/math" xmlns:v="urn:schemas-microsoft-com:vml" xmlns:wp14="http://schemas.microsoft.com/office/word/2010/wordprocessingDrawing" xmlns:wp="http://schemas.openxmlformats.org/drawingml/2006/wordprocessingDrawing" xmlns:w10="urn:schemas-microsoft-com:office:word" xmlns:w="http://schemas.openxmlformats.org/wordprocessingml/2006/main" xmlns:w14="http://schemas.microsoft.com/office/word/2010/wordml" xmlns:w15="http://schemas.microsoft.com/office/word/2012/wordml" xmlns:w16cex="http://schemas.microsoft.com/office/word/2018/wordml/cex" xmlns:w16cid="http://schemas.microsoft.com/office/word/2016/wordml/cid" xmlns:w16="http://schemas.microsoft.com/office/word/2018/wordml" xmlns:w16sdtdh="http://schemas.microsoft.com/office/word/2020/wordml/sdtdatahash" xmlns:w16se="http://schemas.microsoft.com/office/word/2015/wordml/symex" xmlns:wpg="http://schemas.microsoft.com/office/word/2010/wordprocessingGroup" xmlns:wpi="http://schemas.microsoft.com/office/word/2010/wordprocessingInk" xmlns:wne="http://schemas.microsoft.com/office/word/2006/wordml" xmlns:wps="http://schemas.microsoft.com/office/word/2010/wordprocessingShape" mc:Ignorable="w14 w15 w16se w16cid w16 w16cex w16sdtdh wp14">
   <w:abstractNum w:abstractNumId="0" w15:restartNumberingAfterBreak="0">
     <w:nsid w:val="07D35E23"/>
     <w:multiLevelType w:val="hybridMultilevel"/>
@@ -15099,133 +15205,133 @@
       </w:rPr>
     </w:lvl>
   </w:abstractNum>
-  <w:num w:numId="1">
+  <w:num w:numId="1" w16cid:durableId="178785496">
     <w:abstractNumId w:val="1"/>
   </w:num>
-  <w:num w:numId="2">
+  <w:num w:numId="2" w16cid:durableId="1887716134">
     <w:abstractNumId w:val="21"/>
   </w:num>
-  <w:num w:numId="3">
+  <w:num w:numId="3" w16cid:durableId="1778211568">
     <w:abstractNumId w:val="37"/>
   </w:num>
-  <w:num w:numId="4">
+  <w:num w:numId="4" w16cid:durableId="1516724298">
     <w:abstractNumId w:val="6"/>
   </w:num>
-  <w:num w:numId="5">
+  <w:num w:numId="5" w16cid:durableId="1401749775">
     <w:abstractNumId w:val="19"/>
   </w:num>
-  <w:num w:numId="6">
+  <w:num w:numId="6" w16cid:durableId="709036268">
     <w:abstractNumId w:val="22"/>
   </w:num>
-  <w:num w:numId="7">
+  <w:num w:numId="7" w16cid:durableId="801462131">
     <w:abstractNumId w:val="33"/>
   </w:num>
-  <w:num w:numId="8">
+  <w:num w:numId="8" w16cid:durableId="2091538369">
     <w:abstractNumId w:val="10"/>
   </w:num>
-  <w:num w:numId="9">
+  <w:num w:numId="9" w16cid:durableId="11154862">
     <w:abstractNumId w:val="39"/>
   </w:num>
-  <w:num w:numId="10">
+  <w:num w:numId="10" w16cid:durableId="1527478858">
     <w:abstractNumId w:val="11"/>
   </w:num>
-  <w:num w:numId="11">
+  <w:num w:numId="11" w16cid:durableId="236943653">
     <w:abstractNumId w:val="20"/>
   </w:num>
-  <w:num w:numId="12">
+  <w:num w:numId="12" w16cid:durableId="417410895">
     <w:abstractNumId w:val="41"/>
   </w:num>
-  <w:num w:numId="13">
+  <w:num w:numId="13" w16cid:durableId="2117023817">
     <w:abstractNumId w:val="1"/>
   </w:num>
-  <w:num w:numId="14">
+  <w:num w:numId="14" w16cid:durableId="955213100">
     <w:abstractNumId w:val="17"/>
   </w:num>
-  <w:num w:numId="15">
+  <w:num w:numId="15" w16cid:durableId="1402829151">
     <w:abstractNumId w:val="28"/>
   </w:num>
-  <w:num w:numId="16">
+  <w:num w:numId="16" w16cid:durableId="905065485">
     <w:abstractNumId w:val="26"/>
   </w:num>
-  <w:num w:numId="17">
+  <w:num w:numId="17" w16cid:durableId="543978706">
     <w:abstractNumId w:val="4"/>
   </w:num>
-  <w:num w:numId="18">
+  <w:num w:numId="18" w16cid:durableId="563754873">
     <w:abstractNumId w:val="23"/>
   </w:num>
-  <w:num w:numId="19">
+  <w:num w:numId="19" w16cid:durableId="1810128733">
     <w:abstractNumId w:val="29"/>
   </w:num>
-  <w:num w:numId="20">
+  <w:num w:numId="20" w16cid:durableId="306015275">
     <w:abstractNumId w:val="15"/>
   </w:num>
-  <w:num w:numId="21">
+  <w:num w:numId="21" w16cid:durableId="494300966">
     <w:abstractNumId w:val="3"/>
   </w:num>
-  <w:num w:numId="22">
+  <w:num w:numId="22" w16cid:durableId="438917920">
     <w:abstractNumId w:val="5"/>
   </w:num>
-  <w:num w:numId="23">
+  <w:num w:numId="23" w16cid:durableId="225653062">
     <w:abstractNumId w:val="25"/>
   </w:num>
-  <w:num w:numId="24">
+  <w:num w:numId="24" w16cid:durableId="842478948">
     <w:abstractNumId w:val="2"/>
   </w:num>
-  <w:num w:numId="25">
+  <w:num w:numId="25" w16cid:durableId="143550592">
     <w:abstractNumId w:val="14"/>
   </w:num>
-  <w:num w:numId="26">
+  <w:num w:numId="26" w16cid:durableId="1707680561">
     <w:abstractNumId w:val="34"/>
   </w:num>
-  <w:num w:numId="27">
+  <w:num w:numId="27" w16cid:durableId="128282925">
     <w:abstractNumId w:val="18"/>
   </w:num>
-  <w:num w:numId="28">
+  <w:num w:numId="28" w16cid:durableId="320543611">
     <w:abstractNumId w:val="12"/>
   </w:num>
-  <w:num w:numId="29">
+  <w:num w:numId="29" w16cid:durableId="671491782">
     <w:abstractNumId w:val="24"/>
   </w:num>
-  <w:num w:numId="30">
+  <w:num w:numId="30" w16cid:durableId="759521152">
     <w:abstractNumId w:val="35"/>
   </w:num>
-  <w:num w:numId="31">
+  <w:num w:numId="31" w16cid:durableId="230846361">
     <w:abstractNumId w:val="13"/>
   </w:num>
-  <w:num w:numId="32">
+  <w:num w:numId="32" w16cid:durableId="1997684294">
     <w:abstractNumId w:val="9"/>
   </w:num>
-  <w:num w:numId="33">
+  <w:num w:numId="33" w16cid:durableId="1303465391">
     <w:abstractNumId w:val="0"/>
   </w:num>
-  <w:num w:numId="34">
+  <w:num w:numId="34" w16cid:durableId="309218204">
     <w:abstractNumId w:val="27"/>
   </w:num>
-  <w:num w:numId="35">
+  <w:num w:numId="35" w16cid:durableId="151677073">
     <w:abstractNumId w:val="7"/>
   </w:num>
-  <w:num w:numId="36">
+  <w:num w:numId="36" w16cid:durableId="360710985">
     <w:abstractNumId w:val="16"/>
   </w:num>
-  <w:num w:numId="37">
+  <w:num w:numId="37" w16cid:durableId="249895861">
     <w:abstractNumId w:val="8"/>
   </w:num>
-  <w:num w:numId="38">
+  <w:num w:numId="38" w16cid:durableId="1099988665">
     <w:abstractNumId w:val="31"/>
   </w:num>
-  <w:num w:numId="39">
+  <w:num w:numId="39" w16cid:durableId="1016809139">
     <w:abstractNumId w:val="40"/>
   </w:num>
-  <w:num w:numId="40">
+  <w:num w:numId="40" w16cid:durableId="1406028017">
     <w:abstractNumId w:val="32"/>
   </w:num>
-  <w:num w:numId="41">
+  <w:num w:numId="41" w16cid:durableId="611598863">
     <w:abstractNumId w:val="30"/>
   </w:num>
-  <w:num w:numId="42">
+  <w:num w:numId="42" w16cid:durableId="1136678126">
     <w:abstractNumId w:val="38"/>
   </w:num>
-  <w:num w:numId="43">
+  <w:num w:numId="43" w16cid:durableId="1523784681">
     <w:abstractNumId w:val="36"/>
   </w:num>
   <w:numIdMacAtCleanup w:val="26"/>
@@ -15233,7 +15339,7 @@
 </file>
 
 <file path=word/styles.xml><?xml version="1.0" encoding="utf-8"?>
-<w:styles xmlns:mc="http://schemas.openxmlformats.org/markup-compatibility/2006" xmlns:r="http://schemas.openxmlformats.org/officeDocument/2006/relationships" xmlns:w="http://schemas.openxmlformats.org/wordprocessingml/2006/main" xmlns:w14="http://schemas.microsoft.com/office/word/2010/wordml" xmlns:w15="http://schemas.microsoft.com/office/word/2012/wordml" xmlns:w16cid="http://schemas.microsoft.com/office/word/2016/wordml/cid" xmlns:w16se="http://schemas.microsoft.com/office/word/2015/wordml/symex" mc:Ignorable="w14 w15 w16se w16cid">
+<w:styles xmlns:mc="http://schemas.openxmlformats.org/markup-compatibility/2006" xmlns:r="http://schemas.openxmlformats.org/officeDocument/2006/relationships" xmlns:w="http://schemas.openxmlformats.org/wordprocessingml/2006/main" xmlns:w14="http://schemas.microsoft.com/office/word/2010/wordml" xmlns:w15="http://schemas.microsoft.com/office/word/2012/wordml" xmlns:w16cex="http://schemas.microsoft.com/office/word/2018/wordml/cex" xmlns:w16cid="http://schemas.microsoft.com/office/word/2016/wordml/cid" xmlns:w16="http://schemas.microsoft.com/office/word/2018/wordml" xmlns:w16sdtdh="http://schemas.microsoft.com/office/word/2020/wordml/sdtdatahash" xmlns:w16se="http://schemas.microsoft.com/office/word/2015/wordml/symex" mc:Ignorable="w14 w15 w16se w16cid w16 w16cex w16sdtdh">
   <w:docDefaults>
     <w:rPrDefault>
       <w:rPr>
@@ -15243,7 +15349,7 @@
     </w:rPrDefault>
     <w:pPrDefault/>
   </w:docDefaults>
-  <w:latentStyles w:defLockedState="0" w:defUIPriority="99" w:defSemiHidden="0" w:defUnhideWhenUsed="0" w:defQFormat="0" w:count="375">
+  <w:latentStyles w:defLockedState="0" w:defUIPriority="99" w:defSemiHidden="0" w:defUnhideWhenUsed="0" w:defQFormat="0" w:count="376">
     <w:lsdException w:name="Normal" w:locked="1" w:uiPriority="0" w:qFormat="1"/>
     <w:lsdException w:name="heading 1" w:locked="1" w:uiPriority="9" w:qFormat="1"/>
     <w:lsdException w:name="heading 2" w:locked="1" w:uiPriority="9" w:qFormat="1"/>
@@ -15349,7 +15455,7 @@
     <w:lsdException w:name="HTML Sample" w:locked="1" w:semiHidden="1" w:unhideWhenUsed="1"/>
     <w:lsdException w:name="HTML Typewriter" w:locked="1" w:semiHidden="1" w:unhideWhenUsed="1"/>
     <w:lsdException w:name="HTML Variable" w:locked="1" w:semiHidden="1" w:unhideWhenUsed="1"/>
-    <w:lsdException w:name="Normal Table" w:locked="1" w:semiHidden="1" w:unhideWhenUsed="1"/>
+    <w:lsdException w:name="Normal Table" w:locked="1"/>
     <w:lsdException w:name="annotation subject" w:locked="1" w:semiHidden="1" w:unhideWhenUsed="1"/>
     <w:lsdException w:name="No List" w:locked="1" w:semiHidden="1" w:unhideWhenUsed="1"/>
     <w:lsdException w:name="Outline List 1" w:locked="1" w:semiHidden="1" w:unhideWhenUsed="1"/>
@@ -15396,10 +15502,10 @@
     <w:lsdException w:name="Table Subtle 2" w:locked="1" w:semiHidden="1" w:unhideWhenUsed="1"/>
     <w:lsdException w:name="Table Web 1" w:locked="1" w:semiHidden="1" w:unhideWhenUsed="1"/>
     <w:lsdException w:name="Table Web 2" w:locked="1" w:semiHidden="1" w:unhideWhenUsed="1"/>
-    <w:lsdException w:name="Table Web 3" w:locked="1" w:semiHidden="1" w:unhideWhenUsed="1"/>
+    <w:lsdException w:name="Table Web 3" w:locked="1"/>
     <w:lsdException w:name="Balloon Text" w:locked="1" w:semiHidden="1" w:unhideWhenUsed="1"/>
     <w:lsdException w:name="Table Grid" w:locked="1" w:uiPriority="59"/>
-    <w:lsdException w:name="Table Theme" w:locked="1" w:semiHidden="1" w:unhideWhenUsed="1"/>
+    <w:lsdException w:name="Table Theme" w:locked="1"/>
     <w:lsdException w:name="Placeholder Text" w:semiHidden="1"/>
     <w:lsdException w:name="No Spacing" w:uiPriority="1" w:qFormat="1"/>
     <w:lsdException w:name="Light Shading" w:uiPriority="60"/>
@@ -15619,6 +15725,7 @@
     <w:lsdException w:name="Smart Hyperlink" w:semiHidden="1" w:unhideWhenUsed="1"/>
     <w:lsdException w:name="Hashtag" w:semiHidden="1" w:unhideWhenUsed="1"/>
     <w:lsdException w:name="Unresolved Mention" w:semiHidden="1" w:unhideWhenUsed="1"/>
+    <w:lsdException w:name="Smart Link" w:semiHidden="1" w:unhideWhenUsed="1"/>
   </w:latentStyles>
   <w:style w:type="paragraph" w:default="1" w:styleId="Normal">
     <w:name w:val="Normal"/>
@@ -20078,7 +20185,7 @@
       </w:tcPr>
     </w:tblStylePr>
   </w:style>
-  <w:style w:type="table" w:styleId="Tabelasimples1">
+  <w:style w:type="table" w:styleId="TabelaSimples-1">
     <w:name w:val="Table Simple 1"/>
     <w:basedOn w:val="Tabelanormal"/>
     <w:uiPriority w:val="99"/>
@@ -20124,7 +20231,7 @@
       </w:tcPr>
     </w:tblStylePr>
   </w:style>
-  <w:style w:type="table" w:styleId="Tabelasimples2">
+  <w:style w:type="table" w:styleId="TabelaSimples-2">
     <w:name w:val="Table Simple 2"/>
     <w:basedOn w:val="Tabelanormal"/>
     <w:uiPriority w:val="99"/>
@@ -20230,7 +20337,7 @@
       </w:tcPr>
     </w:tblStylePr>
   </w:style>
-  <w:style w:type="table" w:styleId="Tabelasimples3">
+  <w:style w:type="table" w:styleId="TabelaSimples-3">
     <w:name w:val="Table Simple 3"/>
     <w:basedOn w:val="Tabelanormal"/>
     <w:uiPriority w:val="99"/>

</xml_diff>